<commit_message>
Update First Lit review draft.docx
</commit_message>
<xml_diff>
--- a/doc/First Lit review draft.docx
+++ b/doc/First Lit review draft.docx
@@ -45,21 +45,7 @@
         <w:rPr>
           <w:lang w:val="en-US"/>
         </w:rPr>
-        <w:t xml:space="preserve"> model to perform defect detection upon different material and different defects. In </w:t>
-      </w:r>
-      <w:proofErr w:type="gramStart"/>
-      <w:r>
-        <w:rPr>
-          <w:lang w:val="en-US"/>
-        </w:rPr>
-        <w:t>a prior research</w:t>
-      </w:r>
-      <w:proofErr w:type="gramEnd"/>
-      <w:r>
-        <w:rPr>
-          <w:lang w:val="en-US"/>
-        </w:rPr>
-        <w:t>, they found 2 main databases which could help them conduct this research (</w:t>
+        <w:t xml:space="preserve"> model to perform defect detection upon different material and different defects. In the research done before, they found 2 main databases which could help them conduct this research (</w:t>
       </w:r>
       <w:r>
         <w:rPr>
@@ -102,19 +88,7 @@
         <w:rPr>
           <w:lang w:val="en-US"/>
         </w:rPr>
-        <w:t xml:space="preserve"> The TILDA database ha</w:t>
-      </w:r>
-      <w:r>
-        <w:rPr>
-          <w:lang w:val="en-US"/>
-        </w:rPr>
-        <w:t>s</w:t>
-      </w:r>
-      <w:r>
-        <w:rPr>
-          <w:lang w:val="en-US"/>
-        </w:rPr>
-        <w:t xml:space="preserve"> a dataset of 300 </w:t>
+        <w:t xml:space="preserve"> The TILDA database had a dataset of 300 </w:t>
       </w:r>
       <w:r>
         <w:rPr>
@@ -213,47 +187,19 @@
         <w:rPr>
           <w:lang w:val="en-US"/>
         </w:rPr>
-        <w:t xml:space="preserve">) of 0.451 and 0.428. The </w:t>
-      </w:r>
-      <w:proofErr w:type="spellStart"/>
-      <w:r>
-        <w:rPr>
-          <w:lang w:val="en-US"/>
-        </w:rPr>
-        <w:t>Xuelang</w:t>
-      </w:r>
-      <w:proofErr w:type="spellEnd"/>
+        <w:t>) of 0.451 and 0.428. The Tianchi AI dataset al</w:t>
+      </w:r>
       <w:r>
         <w:rPr>
           <w:lang w:val="en-US"/>
         </w:rPr>
         <w:t xml:space="preserve"> </w:t>
       </w:r>
-      <w:proofErr w:type="spellStart"/>
-      <w:r>
-        <w:rPr>
-          <w:lang w:val="en-US"/>
-        </w:rPr>
-        <w:t>Tianchi</w:t>
-      </w:r>
-      <w:proofErr w:type="spellEnd"/>
-      <w:r>
-        <w:rPr>
-          <w:lang w:val="en-US"/>
-        </w:rPr>
-        <w:t xml:space="preserve"> AI dataset also was tested on the teacher and student networks and ended up having a slightly </w:t>
-      </w:r>
-      <w:r>
-        <w:rPr>
-          <w:lang w:val="en-US"/>
-        </w:rPr>
-        <w:t>inferior</w:t>
-      </w:r>
-      <w:r>
-        <w:rPr>
-          <w:lang w:val="en-US"/>
-        </w:rPr>
-        <w:t xml:space="preserve"> AUC results of 0.981 and 0.952 while a </w:t>
+      <w:r>
+        <w:rPr>
+          <w:lang w:val="en-US"/>
+        </w:rPr>
+        <w:t xml:space="preserve">so was tested on the teacher and student networks and ended up having a slightly worse AUC results of 0.981 and 0.952 while a </w:t>
       </w:r>
       <w:proofErr w:type="spellStart"/>
       <w:r>
@@ -532,7 +478,7 @@
                     <pic:cNvPicPr/>
                   </pic:nvPicPr>
                   <pic:blipFill>
-                    <a:blip r:embed="rId4" cstate="print">
+                    <a:blip r:embed="rId5" cstate="print">
                       <a:extLst>
                         <a:ext uri="{28A0092B-C50C-407E-A947-70E740481C1C}">
                           <a14:useLocalDpi xmlns:a14="http://schemas.microsoft.com/office/drawing/2010/main" val="0"/>
@@ -785,7 +731,7 @@
                     <pic:cNvPicPr/>
                   </pic:nvPicPr>
                   <pic:blipFill>
-                    <a:blip r:embed="rId5">
+                    <a:blip r:embed="rId6">
                       <a:extLst>
                         <a:ext uri="{28A0092B-C50C-407E-A947-70E740481C1C}">
                           <a14:useLocalDpi xmlns:a14="http://schemas.microsoft.com/office/drawing/2010/main" val="0"/>
@@ -908,7 +854,7 @@
                     <pic:cNvPicPr/>
                   </pic:nvPicPr>
                   <pic:blipFill>
-                    <a:blip r:embed="rId6"/>
+                    <a:blip r:embed="rId7"/>
                     <a:stretch>
                       <a:fillRect/>
                     </a:stretch>
@@ -952,16 +898,20 @@
         <w:rPr>
           <w:lang w:val="en-US"/>
         </w:rPr>
-        <w:t xml:space="preserve">(I don’t know if these 2 papers are good for me </w:t>
-      </w:r>
-      <w:proofErr w:type="gramStart"/>
-      <w:r>
-        <w:rPr>
-          <w:lang w:val="en-US"/>
-        </w:rPr>
-        <w:t>anymore )</w:t>
-      </w:r>
-      <w:proofErr w:type="gramEnd"/>
+        <w:t>[3]</w:t>
+      </w:r>
+      <w:r>
+        <w:rPr>
+          <w:lang w:val="en-US"/>
+        </w:rPr>
+        <w:t xml:space="preserve"> </w:t>
+      </w:r>
+      <w:r>
+        <w:rPr>
+          <w:lang w:val="en-US"/>
+        </w:rPr>
+        <w:t>Title: Domain Feature Mapping with YOLOv7 for Automated Edge-Based Pallet Racking Inspections</w:t>
+      </w:r>
     </w:p>
     <w:p>
       <w:pPr>
@@ -972,6 +922,12 @@
           <w:lang w:val="en-US"/>
         </w:rPr>
       </w:pPr>
+      <w:r>
+        <w:rPr>
+          <w:lang w:val="en-US"/>
+        </w:rPr>
+        <w:t xml:space="preserve">Hussain et al. [3] used the new state of the art Yolov7 technology to automate the classification of pallet racking of five different classes: horizontal, vertical, support, vertical damage, and support damage. To show the trained architecture’s realistic inference speed, a benchmark on its performance not only on architectural and computational performance but also on post-deployment metrics like frame-per-second (FPS). </w:t>
+      </w:r>
     </w:p>
     <w:p>
       <w:pPr>
@@ -986,13 +942,43 @@
         <w:rPr>
           <w:lang w:val="en-US"/>
         </w:rPr>
-        <w:t>[3]</w:t>
+        <w:t>The dataset was collected manually, and the recordings of three different warehouses' pallet racks were made using smartphones.</w:t>
+      </w:r>
+      <w:r>
+        <w:rPr>
+          <w:lang w:val="en-US"/>
+        </w:rPr>
+        <w:t xml:space="preserve"> After this annotation of the data was done carefully on the five different classes stated before</w:t>
+      </w:r>
+      <w:r>
+        <w:rPr>
+          <w:lang w:val="en-US"/>
+        </w:rPr>
+        <w:t>.</w:t>
       </w:r>
       <w:r>
         <w:rPr>
           <w:lang w:val="en-US"/>
         </w:rPr>
         <w:t xml:space="preserve"> </w:t>
+      </w:r>
+      <w:r>
+        <w:rPr>
+          <w:lang w:val="en-US"/>
+        </w:rPr>
+        <w:t>T</w:t>
+      </w:r>
+      <w:r>
+        <w:rPr>
+          <w:lang w:val="en-US"/>
+        </w:rPr>
+        <w:t xml:space="preserve">he data annotation was done on images in an occupied warehouse, stock was </w:t>
+      </w:r>
+      <w:r>
+        <w:rPr>
+          <w:lang w:val="en-US"/>
+        </w:rPr>
+        <w:t xml:space="preserve">being places on the racks. To work around this problem only annotating the item would be done if 25% or less of the item is occluded where the occluded part would also be annotated. Where the occlusion would take more than 25% of the class, only the showing part would be marked as shown in Fig. 4. </w:t>
       </w:r>
     </w:p>
     <w:p>
@@ -1006,100 +992,10 @@
       </w:pPr>
       <w:r>
         <w:rPr>
-          <w:lang w:val="en-US"/>
-        </w:rPr>
-        <w:t>Title: Domain Feature Mapping with YOLOv7 for Automated Edge-Based Pallet Racking Inspections</w:t>
-      </w:r>
-    </w:p>
-    <w:p>
-      <w:pPr>
-        <w:tabs>
-          <w:tab w:val="left" w:pos="1035"/>
-        </w:tabs>
-        <w:rPr>
-          <w:lang w:val="en-US"/>
-        </w:rPr>
-      </w:pPr>
-      <w:r>
-        <w:rPr>
-          <w:lang w:val="en-US"/>
-        </w:rPr>
-        <w:t xml:space="preserve">Hussain et al. [3] used the new state of the art Yolov7 technology to automate the classification of pallet racking of five different classes: horizontal, vertical, support, vertical damage, and support damage. To show the trained architecture’s realistic inference speed, a benchmark on its performance not only on architectural and computational performance but also on post-deployment metrics like frame-per-second (FPS). </w:t>
-      </w:r>
-    </w:p>
-    <w:p>
-      <w:pPr>
-        <w:tabs>
-          <w:tab w:val="left" w:pos="1035"/>
-        </w:tabs>
-        <w:rPr>
-          <w:lang w:val="en-US"/>
-        </w:rPr>
-      </w:pPr>
-      <w:r>
-        <w:rPr>
-          <w:lang w:val="en-US"/>
-        </w:rPr>
-        <w:t>The dataset was collected manually, and the recordings of three different warehouses' pallet racks were made using smartphones.</w:t>
-      </w:r>
-      <w:r>
-        <w:rPr>
-          <w:lang w:val="en-US"/>
-        </w:rPr>
-        <w:t xml:space="preserve"> After this annotation of the data was done carefully on the five different classes stated before</w:t>
-      </w:r>
-      <w:r>
-        <w:rPr>
-          <w:lang w:val="en-US"/>
-        </w:rPr>
-        <w:t>.</w:t>
-      </w:r>
-      <w:r>
-        <w:rPr>
-          <w:lang w:val="en-US"/>
-        </w:rPr>
-        <w:t xml:space="preserve"> </w:t>
-      </w:r>
-      <w:r>
-        <w:rPr>
-          <w:lang w:val="en-US"/>
-        </w:rPr>
-        <w:t>T</w:t>
-      </w:r>
-      <w:r>
-        <w:rPr>
-          <w:lang w:val="en-US"/>
-        </w:rPr>
-        <w:t xml:space="preserve">he data annotation was done on images in an occupied warehouse, </w:t>
-      </w:r>
-      <w:r>
-        <w:rPr>
+          <w:noProof/>
           <w:lang w:val="en-US"/>
         </w:rPr>
         <w:lastRenderedPageBreak/>
-        <w:t xml:space="preserve">stock was </w:t>
-      </w:r>
-      <w:r>
-        <w:rPr>
-          <w:lang w:val="en-US"/>
-        </w:rPr>
-        <w:t xml:space="preserve">being places on the racks. To work around this problem only annotating the item would be done if 25% or less of the item is occluded where the occluded part would also be annotated. Where the occlusion would take more than 25% of the class, only the showing part would be marked as shown in Fig. 4. </w:t>
-      </w:r>
-    </w:p>
-    <w:p>
-      <w:pPr>
-        <w:tabs>
-          <w:tab w:val="left" w:pos="1035"/>
-        </w:tabs>
-        <w:rPr>
-          <w:lang w:val="en-US"/>
-        </w:rPr>
-      </w:pPr>
-      <w:r>
-        <w:rPr>
-          <w:noProof/>
-          <w:lang w:val="en-US"/>
-        </w:rPr>
         <w:drawing>
           <wp:inline distT="0" distB="0" distL="0" distR="0" wp14:anchorId="097A9AA5" wp14:editId="5788CB79">
             <wp:extent cx="5731510" cy="2659380"/>
@@ -1116,7 +1012,7 @@
                     <pic:cNvPicPr/>
                   </pic:nvPicPr>
                   <pic:blipFill>
-                    <a:blip r:embed="rId7"/>
+                    <a:blip r:embed="rId8"/>
                     <a:stretch>
                       <a:fillRect/>
                     </a:stretch>
@@ -1150,254 +1046,2470 @@
         <w:rPr>
           <w:lang w:val="en-US"/>
         </w:rPr>
-        <w:t xml:space="preserve">MELA </w:t>
-      </w:r>
-      <w:r>
-        <w:rPr>
-          <w:lang w:val="en-US"/>
-        </w:rPr>
-        <w:t xml:space="preserve">li </w:t>
-      </w:r>
-      <w:proofErr w:type="spellStart"/>
-      <w:r>
-        <w:rPr>
-          <w:lang w:val="en-US"/>
-        </w:rPr>
-        <w:t>jmiss</w:t>
-      </w:r>
-      <w:proofErr w:type="spellEnd"/>
+        <w:t xml:space="preserve">This research architecture was designed to identify pallet racking in a wide range of warehouses. It was logical to predict that various locations would have distinct external variables to which the model-trained architecture would have to adjust. For example, warehouse A may have more lighting than warehouse B, because of the location, </w:t>
+      </w:r>
+      <w:r>
+        <w:rPr>
+          <w:lang w:val="en-US"/>
+        </w:rPr>
+        <w:t>and</w:t>
+      </w:r>
+      <w:r>
+        <w:rPr>
+          <w:lang w:val="en-US"/>
+        </w:rPr>
+        <w:t xml:space="preserve"> it may also vary if the dataset was taken in day or night shifts.</w:t>
+      </w:r>
+      <w:r>
+        <w:rPr>
+          <w:lang w:val="en-US"/>
+        </w:rPr>
+        <w:t xml:space="preserve"> The tackle this situation a random brightness level varying between -11% and +11% would be applied to each frame of the videos.</w:t>
+      </w:r>
+      <w:r>
+        <w:rPr>
+          <w:lang w:val="en-US"/>
+        </w:rPr>
+        <w:t xml:space="preserve"> The dataset consisted of 2094 samples, where 1905 used for training, 129 used for validation and the last 60 samples were used for testing.</w:t>
+      </w:r>
+    </w:p>
+    <w:p>
+      <w:pPr>
+        <w:tabs>
+          <w:tab w:val="left" w:pos="1035"/>
+        </w:tabs>
+        <w:rPr>
+          <w:lang w:val="en-US"/>
+        </w:rPr>
+      </w:pPr>
+      <w:r>
+        <w:rPr>
+          <w:lang w:val="en-US"/>
+        </w:rPr>
+        <w:t>Results Table:</w:t>
+      </w:r>
+      <w:r>
+        <w:rPr>
+          <w:lang w:val="en-US"/>
+        </w:rPr>
+        <w:t xml:space="preserve"> (Table 1)</w:t>
+      </w:r>
+    </w:p>
+    <w:tbl>
+      <w:tblPr>
+        <w:tblStyle w:val="GridTable3-Accent1"/>
+        <w:tblW w:w="0" w:type="auto"/>
+        <w:tblLook w:val="04A0" w:firstRow="1" w:lastRow="0" w:firstColumn="1" w:lastColumn="0" w:noHBand="0" w:noVBand="1"/>
+      </w:tblPr>
+      <w:tblGrid>
+        <w:gridCol w:w="2254"/>
+        <w:gridCol w:w="2254"/>
+        <w:gridCol w:w="2254"/>
+        <w:gridCol w:w="2254"/>
+      </w:tblGrid>
+      <w:tr>
+        <w:trPr>
+          <w:cnfStyle w:val="100000000000" w:firstRow="1" w:lastRow="0" w:firstColumn="0" w:lastColumn="0" w:oddVBand="0" w:evenVBand="0" w:oddHBand="0" w:evenHBand="0" w:firstRowFirstColumn="0" w:firstRowLastColumn="0" w:lastRowFirstColumn="0" w:lastRowLastColumn="0"/>
+        </w:trPr>
+        <w:tc>
+          <w:tcPr>
+            <w:cnfStyle w:val="001000000100" w:firstRow="0" w:lastRow="0" w:firstColumn="1" w:lastColumn="0" w:oddVBand="0" w:evenVBand="0" w:oddHBand="0" w:evenHBand="0" w:firstRowFirstColumn="1" w:firstRowLastColumn="0" w:lastRowFirstColumn="0" w:lastRowLastColumn="0"/>
+            <w:tcW w:w="2254" w:type="dxa"/>
+          </w:tcPr>
+          <w:p>
+            <w:pPr>
+              <w:tabs>
+                <w:tab w:val="left" w:pos="1035"/>
+              </w:tabs>
+              <w:jc w:val="center"/>
+              <w:rPr>
+                <w:b w:val="0"/>
+                <w:bCs w:val="0"/>
+                <w:i w:val="0"/>
+                <w:iCs w:val="0"/>
+                <w:lang w:val="en-US"/>
+              </w:rPr>
+            </w:pPr>
+          </w:p>
+        </w:tc>
+        <w:tc>
+          <w:tcPr>
+            <w:tcW w:w="2254" w:type="dxa"/>
+          </w:tcPr>
+          <w:p>
+            <w:pPr>
+              <w:tabs>
+                <w:tab w:val="left" w:pos="1035"/>
+              </w:tabs>
+              <w:jc w:val="center"/>
+              <w:cnfStyle w:val="100000000000" w:firstRow="1" w:lastRow="0" w:firstColumn="0" w:lastColumn="0" w:oddVBand="0" w:evenVBand="0" w:oddHBand="0" w:evenHBand="0" w:firstRowFirstColumn="0" w:firstRowLastColumn="0" w:lastRowFirstColumn="0" w:lastRowLastColumn="0"/>
+              <w:rPr>
+                <w:b w:val="0"/>
+                <w:bCs w:val="0"/>
+                <w:lang w:val="en-US"/>
+              </w:rPr>
+            </w:pPr>
+            <w:r>
+              <w:rPr>
+                <w:lang w:val="en-US"/>
+              </w:rPr>
+              <w:t xml:space="preserve">This Research </w:t>
+            </w:r>
+          </w:p>
+          <w:p>
+            <w:pPr>
+              <w:tabs>
+                <w:tab w:val="left" w:pos="1035"/>
+              </w:tabs>
+              <w:jc w:val="center"/>
+              <w:cnfStyle w:val="100000000000" w:firstRow="1" w:lastRow="0" w:firstColumn="0" w:lastColumn="0" w:oddVBand="0" w:evenVBand="0" w:oddHBand="0" w:evenHBand="0" w:firstRowFirstColumn="0" w:firstRowLastColumn="0" w:lastRowFirstColumn="0" w:lastRowLastColumn="0"/>
+              <w:rPr>
+                <w:lang w:val="en-US"/>
+              </w:rPr>
+            </w:pPr>
+            <w:r>
+              <w:rPr>
+                <w:lang w:val="en-US"/>
+              </w:rPr>
+              <w:t>Hussain et al. [3]</w:t>
+            </w:r>
+          </w:p>
+        </w:tc>
+        <w:tc>
+          <w:tcPr>
+            <w:tcW w:w="2254" w:type="dxa"/>
+          </w:tcPr>
+          <w:p>
+            <w:pPr>
+              <w:tabs>
+                <w:tab w:val="left" w:pos="1035"/>
+              </w:tabs>
+              <w:jc w:val="center"/>
+              <w:cnfStyle w:val="100000000000" w:firstRow="1" w:lastRow="0" w:firstColumn="0" w:lastColumn="0" w:oddVBand="0" w:evenVBand="0" w:oddHBand="0" w:evenHBand="0" w:firstRowFirstColumn="0" w:firstRowLastColumn="0" w:lastRowFirstColumn="0" w:lastRowLastColumn="0"/>
+              <w:rPr>
+                <w:lang w:val="en-US"/>
+              </w:rPr>
+            </w:pPr>
+            <w:proofErr w:type="spellStart"/>
+            <w:r>
+              <w:rPr>
+                <w:lang w:val="en-US"/>
+              </w:rPr>
+              <w:t>Farahnakian</w:t>
+            </w:r>
+            <w:proofErr w:type="spellEnd"/>
+            <w:r>
+              <w:rPr>
+                <w:lang w:val="en-US"/>
+              </w:rPr>
+              <w:t xml:space="preserve"> et al. [8]</w:t>
+            </w:r>
+          </w:p>
+        </w:tc>
+        <w:tc>
+          <w:tcPr>
+            <w:tcW w:w="2254" w:type="dxa"/>
+          </w:tcPr>
+          <w:p>
+            <w:pPr>
+              <w:tabs>
+                <w:tab w:val="left" w:pos="1035"/>
+              </w:tabs>
+              <w:jc w:val="center"/>
+              <w:cnfStyle w:val="100000000000" w:firstRow="1" w:lastRow="0" w:firstColumn="0" w:lastColumn="0" w:oddVBand="0" w:evenVBand="0" w:oddHBand="0" w:evenHBand="0" w:firstRowFirstColumn="0" w:firstRowLastColumn="0" w:lastRowFirstColumn="0" w:lastRowLastColumn="0"/>
+              <w:rPr>
+                <w:b w:val="0"/>
+                <w:bCs w:val="0"/>
+                <w:lang w:val="en-US"/>
+              </w:rPr>
+            </w:pPr>
+            <w:r>
+              <w:rPr>
+                <w:lang w:val="en-US"/>
+              </w:rPr>
+              <w:t>Hussain et al.</w:t>
+            </w:r>
+            <w:r>
+              <w:rPr>
+                <w:lang w:val="en-US"/>
+              </w:rPr>
+              <w:t xml:space="preserve"> [9]</w:t>
+            </w:r>
+          </w:p>
+          <w:p>
+            <w:pPr>
+              <w:tabs>
+                <w:tab w:val="left" w:pos="1035"/>
+              </w:tabs>
+              <w:jc w:val="center"/>
+              <w:cnfStyle w:val="100000000000" w:firstRow="1" w:lastRow="0" w:firstColumn="0" w:lastColumn="0" w:oddVBand="0" w:evenVBand="0" w:oddHBand="0" w:evenHBand="0" w:firstRowFirstColumn="0" w:firstRowLastColumn="0" w:lastRowFirstColumn="0" w:lastRowLastColumn="0"/>
+              <w:rPr>
+                <w:lang w:val="en-US"/>
+              </w:rPr>
+            </w:pPr>
+            <w:r>
+              <w:rPr>
+                <w:lang w:val="en-US"/>
+              </w:rPr>
+              <w:t>Different Research same people</w:t>
+            </w:r>
+          </w:p>
+        </w:tc>
+      </w:tr>
+      <w:tr>
+        <w:trPr>
+          <w:cnfStyle w:val="000000100000" w:firstRow="0" w:lastRow="0" w:firstColumn="0" w:lastColumn="0" w:oddVBand="0" w:evenVBand="0" w:oddHBand="1" w:evenHBand="0" w:firstRowFirstColumn="0" w:firstRowLastColumn="0" w:lastRowFirstColumn="0" w:lastRowLastColumn="0"/>
+        </w:trPr>
+        <w:tc>
+          <w:tcPr>
+            <w:cnfStyle w:val="001000000000" w:firstRow="0" w:lastRow="0" w:firstColumn="1" w:lastColumn="0" w:oddVBand="0" w:evenVBand="0" w:oddHBand="0" w:evenHBand="0" w:firstRowFirstColumn="0" w:firstRowLastColumn="0" w:lastRowFirstColumn="0" w:lastRowLastColumn="0"/>
+            <w:tcW w:w="2254" w:type="dxa"/>
+          </w:tcPr>
+          <w:p>
+            <w:pPr>
+              <w:tabs>
+                <w:tab w:val="left" w:pos="1035"/>
+              </w:tabs>
+              <w:jc w:val="center"/>
+              <w:rPr>
+                <w:b/>
+                <w:bCs/>
+                <w:i w:val="0"/>
+                <w:iCs w:val="0"/>
+                <w:lang w:val="en-US"/>
+              </w:rPr>
+            </w:pPr>
+            <w:r>
+              <w:rPr>
+                <w:b/>
+                <w:bCs/>
+                <w:i w:val="0"/>
+                <w:iCs w:val="0"/>
+                <w:lang w:val="en-US"/>
+              </w:rPr>
+              <w:t>Approach</w:t>
+            </w:r>
+          </w:p>
+        </w:tc>
+        <w:tc>
+          <w:tcPr>
+            <w:tcW w:w="2254" w:type="dxa"/>
+          </w:tcPr>
+          <w:p>
+            <w:pPr>
+              <w:tabs>
+                <w:tab w:val="left" w:pos="1035"/>
+              </w:tabs>
+              <w:jc w:val="center"/>
+              <w:cnfStyle w:val="000000100000" w:firstRow="0" w:lastRow="0" w:firstColumn="0" w:lastColumn="0" w:oddVBand="0" w:evenVBand="0" w:oddHBand="1" w:evenHBand="0" w:firstRowFirstColumn="0" w:firstRowLastColumn="0" w:lastRowFirstColumn="0" w:lastRowLastColumn="0"/>
+              <w:rPr>
+                <w:lang w:val="en-US"/>
+              </w:rPr>
+            </w:pPr>
+            <w:r>
+              <w:rPr>
+                <w:lang w:val="en-US"/>
+              </w:rPr>
+              <w:t>Object Detection</w:t>
+            </w:r>
+          </w:p>
+        </w:tc>
+        <w:tc>
+          <w:tcPr>
+            <w:tcW w:w="2254" w:type="dxa"/>
+          </w:tcPr>
+          <w:p>
+            <w:pPr>
+              <w:tabs>
+                <w:tab w:val="left" w:pos="1035"/>
+              </w:tabs>
+              <w:jc w:val="center"/>
+              <w:cnfStyle w:val="000000100000" w:firstRow="0" w:lastRow="0" w:firstColumn="0" w:lastColumn="0" w:oddVBand="0" w:evenVBand="0" w:oddHBand="1" w:evenHBand="0" w:firstRowFirstColumn="0" w:firstRowLastColumn="0" w:lastRowFirstColumn="0" w:lastRowLastColumn="0"/>
+              <w:rPr>
+                <w:lang w:val="en-US"/>
+              </w:rPr>
+            </w:pPr>
+            <w:r>
+              <w:rPr>
+                <w:lang w:val="en-US"/>
+              </w:rPr>
+              <w:t>Image Segmentation</w:t>
+            </w:r>
+          </w:p>
+        </w:tc>
+        <w:tc>
+          <w:tcPr>
+            <w:tcW w:w="2254" w:type="dxa"/>
+          </w:tcPr>
+          <w:p>
+            <w:pPr>
+              <w:tabs>
+                <w:tab w:val="left" w:pos="1035"/>
+              </w:tabs>
+              <w:jc w:val="center"/>
+              <w:cnfStyle w:val="000000100000" w:firstRow="0" w:lastRow="0" w:firstColumn="0" w:lastColumn="0" w:oddVBand="0" w:evenVBand="0" w:oddHBand="1" w:evenHBand="0" w:firstRowFirstColumn="0" w:firstRowLastColumn="0" w:lastRowFirstColumn="0" w:lastRowLastColumn="0"/>
+              <w:rPr>
+                <w:lang w:val="en-US"/>
+              </w:rPr>
+            </w:pPr>
+            <w:r>
+              <w:rPr>
+                <w:lang w:val="en-US"/>
+              </w:rPr>
+              <w:t>Object Detection</w:t>
+            </w:r>
+          </w:p>
+        </w:tc>
+      </w:tr>
+      <w:tr>
+        <w:tc>
+          <w:tcPr>
+            <w:cnfStyle w:val="001000000000" w:firstRow="0" w:lastRow="0" w:firstColumn="1" w:lastColumn="0" w:oddVBand="0" w:evenVBand="0" w:oddHBand="0" w:evenHBand="0" w:firstRowFirstColumn="0" w:firstRowLastColumn="0" w:lastRowFirstColumn="0" w:lastRowLastColumn="0"/>
+            <w:tcW w:w="2254" w:type="dxa"/>
+          </w:tcPr>
+          <w:p>
+            <w:pPr>
+              <w:tabs>
+                <w:tab w:val="left" w:pos="1035"/>
+              </w:tabs>
+              <w:jc w:val="center"/>
+              <w:rPr>
+                <w:b/>
+                <w:bCs/>
+                <w:i w:val="0"/>
+                <w:iCs w:val="0"/>
+                <w:lang w:val="en-US"/>
+              </w:rPr>
+            </w:pPr>
+            <w:r>
+              <w:rPr>
+                <w:b/>
+                <w:bCs/>
+                <w:i w:val="0"/>
+                <w:iCs w:val="0"/>
+                <w:lang w:val="en-US"/>
+              </w:rPr>
+              <w:t>Dataset Size</w:t>
+            </w:r>
+          </w:p>
+        </w:tc>
+        <w:tc>
+          <w:tcPr>
+            <w:tcW w:w="2254" w:type="dxa"/>
+          </w:tcPr>
+          <w:p>
+            <w:pPr>
+              <w:tabs>
+                <w:tab w:val="left" w:pos="1035"/>
+              </w:tabs>
+              <w:jc w:val="center"/>
+              <w:cnfStyle w:val="000000000000" w:firstRow="0" w:lastRow="0" w:firstColumn="0" w:lastColumn="0" w:oddVBand="0" w:evenVBand="0" w:oddHBand="0" w:evenHBand="0" w:firstRowFirstColumn="0" w:firstRowLastColumn="0" w:lastRowFirstColumn="0" w:lastRowLastColumn="0"/>
+              <w:rPr>
+                <w:lang w:val="en-US"/>
+              </w:rPr>
+            </w:pPr>
+            <w:r>
+              <w:rPr>
+                <w:lang w:val="en-US"/>
+              </w:rPr>
+              <w:t>2094</w:t>
+            </w:r>
+          </w:p>
+        </w:tc>
+        <w:tc>
+          <w:tcPr>
+            <w:tcW w:w="2254" w:type="dxa"/>
+          </w:tcPr>
+          <w:p>
+            <w:pPr>
+              <w:tabs>
+                <w:tab w:val="left" w:pos="1035"/>
+              </w:tabs>
+              <w:jc w:val="center"/>
+              <w:cnfStyle w:val="000000000000" w:firstRow="0" w:lastRow="0" w:firstColumn="0" w:lastColumn="0" w:oddVBand="0" w:evenVBand="0" w:oddHBand="0" w:evenHBand="0" w:firstRowFirstColumn="0" w:firstRowLastColumn="0" w:lastRowFirstColumn="0" w:lastRowLastColumn="0"/>
+              <w:rPr>
+                <w:lang w:val="en-US"/>
+              </w:rPr>
+            </w:pPr>
+            <w:r>
+              <w:rPr>
+                <w:lang w:val="en-US"/>
+              </w:rPr>
+              <w:t>75</w:t>
+            </w:r>
+          </w:p>
+        </w:tc>
+        <w:tc>
+          <w:tcPr>
+            <w:tcW w:w="2254" w:type="dxa"/>
+          </w:tcPr>
+          <w:p>
+            <w:pPr>
+              <w:tabs>
+                <w:tab w:val="left" w:pos="1035"/>
+              </w:tabs>
+              <w:jc w:val="center"/>
+              <w:cnfStyle w:val="000000000000" w:firstRow="0" w:lastRow="0" w:firstColumn="0" w:lastColumn="0" w:oddVBand="0" w:evenVBand="0" w:oddHBand="0" w:evenHBand="0" w:firstRowFirstColumn="0" w:firstRowLastColumn="0" w:lastRowFirstColumn="0" w:lastRowLastColumn="0"/>
+              <w:rPr>
+                <w:lang w:val="en-US"/>
+              </w:rPr>
+            </w:pPr>
+            <w:r>
+              <w:rPr>
+                <w:lang w:val="en-US"/>
+              </w:rPr>
+              <w:t>19,717</w:t>
+            </w:r>
+          </w:p>
+        </w:tc>
+      </w:tr>
+      <w:tr>
+        <w:trPr>
+          <w:cnfStyle w:val="000000100000" w:firstRow="0" w:lastRow="0" w:firstColumn="0" w:lastColumn="0" w:oddVBand="0" w:evenVBand="0" w:oddHBand="1" w:evenHBand="0" w:firstRowFirstColumn="0" w:firstRowLastColumn="0" w:lastRowFirstColumn="0" w:lastRowLastColumn="0"/>
+        </w:trPr>
+        <w:tc>
+          <w:tcPr>
+            <w:cnfStyle w:val="001000000000" w:firstRow="0" w:lastRow="0" w:firstColumn="1" w:lastColumn="0" w:oddVBand="0" w:evenVBand="0" w:oddHBand="0" w:evenHBand="0" w:firstRowFirstColumn="0" w:firstRowLastColumn="0" w:lastRowFirstColumn="0" w:lastRowLastColumn="0"/>
+            <w:tcW w:w="2254" w:type="dxa"/>
+          </w:tcPr>
+          <w:p>
+            <w:pPr>
+              <w:tabs>
+                <w:tab w:val="left" w:pos="1035"/>
+              </w:tabs>
+              <w:jc w:val="center"/>
+              <w:rPr>
+                <w:b/>
+                <w:bCs/>
+                <w:i w:val="0"/>
+                <w:iCs w:val="0"/>
+                <w:lang w:val="en-US"/>
+              </w:rPr>
+            </w:pPr>
+            <w:r>
+              <w:rPr>
+                <w:b/>
+                <w:bCs/>
+                <w:i w:val="0"/>
+                <w:iCs w:val="0"/>
+                <w:lang w:val="en-US"/>
+              </w:rPr>
+              <w:t>Classes</w:t>
+            </w:r>
+          </w:p>
+        </w:tc>
+        <w:tc>
+          <w:tcPr>
+            <w:tcW w:w="2254" w:type="dxa"/>
+          </w:tcPr>
+          <w:p>
+            <w:pPr>
+              <w:tabs>
+                <w:tab w:val="left" w:pos="1035"/>
+              </w:tabs>
+              <w:jc w:val="center"/>
+              <w:cnfStyle w:val="000000100000" w:firstRow="0" w:lastRow="0" w:firstColumn="0" w:lastColumn="0" w:oddVBand="0" w:evenVBand="0" w:oddHBand="1" w:evenHBand="0" w:firstRowFirstColumn="0" w:firstRowLastColumn="0" w:lastRowFirstColumn="0" w:lastRowLastColumn="0"/>
+              <w:rPr>
+                <w:lang w:val="en-US"/>
+              </w:rPr>
+            </w:pPr>
+            <w:r>
+              <w:rPr>
+                <w:lang w:val="en-US"/>
+              </w:rPr>
+              <w:t>5</w:t>
+            </w:r>
+          </w:p>
+        </w:tc>
+        <w:tc>
+          <w:tcPr>
+            <w:tcW w:w="2254" w:type="dxa"/>
+          </w:tcPr>
+          <w:p>
+            <w:pPr>
+              <w:tabs>
+                <w:tab w:val="left" w:pos="1035"/>
+              </w:tabs>
+              <w:jc w:val="center"/>
+              <w:cnfStyle w:val="000000100000" w:firstRow="0" w:lastRow="0" w:firstColumn="0" w:lastColumn="0" w:oddVBand="0" w:evenVBand="0" w:oddHBand="1" w:evenHBand="0" w:firstRowFirstColumn="0" w:firstRowLastColumn="0" w:lastRowFirstColumn="0" w:lastRowLastColumn="0"/>
+              <w:rPr>
+                <w:lang w:val="en-US"/>
+              </w:rPr>
+            </w:pPr>
+            <w:r>
+              <w:rPr>
+                <w:lang w:val="en-US"/>
+              </w:rPr>
+              <w:t>1</w:t>
+            </w:r>
+          </w:p>
+        </w:tc>
+        <w:tc>
+          <w:tcPr>
+            <w:tcW w:w="2254" w:type="dxa"/>
+          </w:tcPr>
+          <w:p>
+            <w:pPr>
+              <w:tabs>
+                <w:tab w:val="left" w:pos="1035"/>
+              </w:tabs>
+              <w:jc w:val="center"/>
+              <w:cnfStyle w:val="000000100000" w:firstRow="0" w:lastRow="0" w:firstColumn="0" w:lastColumn="0" w:oddVBand="0" w:evenVBand="0" w:oddHBand="1" w:evenHBand="0" w:firstRowFirstColumn="0" w:firstRowLastColumn="0" w:lastRowFirstColumn="0" w:lastRowLastColumn="0"/>
+              <w:rPr>
+                <w:lang w:val="en-US"/>
+              </w:rPr>
+            </w:pPr>
+            <w:r>
+              <w:rPr>
+                <w:lang w:val="en-US"/>
+              </w:rPr>
+              <w:t>2</w:t>
+            </w:r>
+          </w:p>
+        </w:tc>
+      </w:tr>
+      <w:tr>
+        <w:tc>
+          <w:tcPr>
+            <w:cnfStyle w:val="001000000000" w:firstRow="0" w:lastRow="0" w:firstColumn="1" w:lastColumn="0" w:oddVBand="0" w:evenVBand="0" w:oddHBand="0" w:evenHBand="0" w:firstRowFirstColumn="0" w:firstRowLastColumn="0" w:lastRowFirstColumn="0" w:lastRowLastColumn="0"/>
+            <w:tcW w:w="2254" w:type="dxa"/>
+          </w:tcPr>
+          <w:p>
+            <w:pPr>
+              <w:tabs>
+                <w:tab w:val="left" w:pos="1035"/>
+              </w:tabs>
+              <w:jc w:val="center"/>
+              <w:rPr>
+                <w:b/>
+                <w:bCs/>
+                <w:i w:val="0"/>
+                <w:iCs w:val="0"/>
+                <w:lang w:val="en-US"/>
+              </w:rPr>
+            </w:pPr>
+            <w:r>
+              <w:rPr>
+                <w:b/>
+                <w:bCs/>
+                <w:i w:val="0"/>
+                <w:iCs w:val="0"/>
+                <w:lang w:val="en-US"/>
+              </w:rPr>
+              <w:t>Detector</w:t>
+            </w:r>
+          </w:p>
+        </w:tc>
+        <w:tc>
+          <w:tcPr>
+            <w:tcW w:w="2254" w:type="dxa"/>
+          </w:tcPr>
+          <w:p>
+            <w:pPr>
+              <w:tabs>
+                <w:tab w:val="left" w:pos="1035"/>
+              </w:tabs>
+              <w:jc w:val="center"/>
+              <w:cnfStyle w:val="000000000000" w:firstRow="0" w:lastRow="0" w:firstColumn="0" w:lastColumn="0" w:oddVBand="0" w:evenVBand="0" w:oddHBand="0" w:evenHBand="0" w:firstRowFirstColumn="0" w:firstRowLastColumn="0" w:lastRowFirstColumn="0" w:lastRowLastColumn="0"/>
+              <w:rPr>
+                <w:lang w:val="en-US"/>
+              </w:rPr>
+            </w:pPr>
+            <w:r>
+              <w:rPr>
+                <w:lang w:val="en-US"/>
+              </w:rPr>
+              <w:t>YOLOv7</w:t>
+            </w:r>
+          </w:p>
+        </w:tc>
+        <w:tc>
+          <w:tcPr>
+            <w:tcW w:w="2254" w:type="dxa"/>
+          </w:tcPr>
+          <w:p>
+            <w:pPr>
+              <w:tabs>
+                <w:tab w:val="left" w:pos="1035"/>
+              </w:tabs>
+              <w:jc w:val="center"/>
+              <w:cnfStyle w:val="000000000000" w:firstRow="0" w:lastRow="0" w:firstColumn="0" w:lastColumn="0" w:oddVBand="0" w:evenVBand="0" w:oddHBand="0" w:evenHBand="0" w:firstRowFirstColumn="0" w:firstRowLastColumn="0" w:lastRowFirstColumn="0" w:lastRowLastColumn="0"/>
+              <w:rPr>
+                <w:lang w:val="en-US"/>
+              </w:rPr>
+            </w:pPr>
+            <w:r>
+              <w:rPr>
+                <w:lang w:val="en-US"/>
+              </w:rPr>
+              <w:t>Two-Stage</w:t>
+            </w:r>
+          </w:p>
+        </w:tc>
+        <w:tc>
+          <w:tcPr>
+            <w:tcW w:w="2254" w:type="dxa"/>
+          </w:tcPr>
+          <w:p>
+            <w:pPr>
+              <w:tabs>
+                <w:tab w:val="left" w:pos="1035"/>
+              </w:tabs>
+              <w:jc w:val="center"/>
+              <w:cnfStyle w:val="000000000000" w:firstRow="0" w:lastRow="0" w:firstColumn="0" w:lastColumn="0" w:oddVBand="0" w:evenVBand="0" w:oddHBand="0" w:evenHBand="0" w:firstRowFirstColumn="0" w:firstRowLastColumn="0" w:lastRowFirstColumn="0" w:lastRowLastColumn="0"/>
+              <w:rPr>
+                <w:lang w:val="en-US"/>
+              </w:rPr>
+            </w:pPr>
+            <w:r>
+              <w:rPr>
+                <w:lang w:val="en-US"/>
+              </w:rPr>
+              <w:t>Single Shot</w:t>
+            </w:r>
+          </w:p>
+        </w:tc>
+      </w:tr>
+      <w:tr>
+        <w:trPr>
+          <w:cnfStyle w:val="000000100000" w:firstRow="0" w:lastRow="0" w:firstColumn="0" w:lastColumn="0" w:oddVBand="0" w:evenVBand="0" w:oddHBand="1" w:evenHBand="0" w:firstRowFirstColumn="0" w:firstRowLastColumn="0" w:lastRowFirstColumn="0" w:lastRowLastColumn="0"/>
+        </w:trPr>
+        <w:tc>
+          <w:tcPr>
+            <w:cnfStyle w:val="001000000000" w:firstRow="0" w:lastRow="0" w:firstColumn="1" w:lastColumn="0" w:oddVBand="0" w:evenVBand="0" w:oddHBand="0" w:evenHBand="0" w:firstRowFirstColumn="0" w:firstRowLastColumn="0" w:lastRowFirstColumn="0" w:lastRowLastColumn="0"/>
+            <w:tcW w:w="2254" w:type="dxa"/>
+          </w:tcPr>
+          <w:p>
+            <w:pPr>
+              <w:tabs>
+                <w:tab w:val="left" w:pos="1035"/>
+              </w:tabs>
+              <w:jc w:val="center"/>
+              <w:rPr>
+                <w:b/>
+                <w:bCs/>
+                <w:i w:val="0"/>
+                <w:iCs w:val="0"/>
+                <w:lang w:val="en-US"/>
+              </w:rPr>
+            </w:pPr>
+            <w:hyperlink r:id="rId9" w:history="1">
+              <w:r>
+                <w:rPr>
+                  <w:rStyle w:val="Hyperlink"/>
+                  <w:b/>
+                  <w:bCs/>
+                  <w:i w:val="0"/>
+                  <w:iCs w:val="0"/>
+                  <w:color w:val="auto"/>
+                  <w:u w:val="none"/>
+                  <w:lang w:val="en-US"/>
+                </w:rPr>
+                <w:t>MAP@0.5(IoU)</w:t>
+              </w:r>
+            </w:hyperlink>
+          </w:p>
+        </w:tc>
+        <w:tc>
+          <w:tcPr>
+            <w:tcW w:w="2254" w:type="dxa"/>
+          </w:tcPr>
+          <w:p>
+            <w:pPr>
+              <w:tabs>
+                <w:tab w:val="left" w:pos="1035"/>
+              </w:tabs>
+              <w:jc w:val="center"/>
+              <w:cnfStyle w:val="000000100000" w:firstRow="0" w:lastRow="0" w:firstColumn="0" w:lastColumn="0" w:oddVBand="0" w:evenVBand="0" w:oddHBand="1" w:evenHBand="0" w:firstRowFirstColumn="0" w:firstRowLastColumn="0" w:lastRowFirstColumn="0" w:lastRowLastColumn="0"/>
+              <w:rPr>
+                <w:lang w:val="en-US"/>
+              </w:rPr>
+            </w:pPr>
+            <w:r>
+              <w:rPr>
+                <w:lang w:val="en-US"/>
+              </w:rPr>
+              <w:t>91.1%</w:t>
+            </w:r>
+          </w:p>
+        </w:tc>
+        <w:tc>
+          <w:tcPr>
+            <w:tcW w:w="2254" w:type="dxa"/>
+          </w:tcPr>
+          <w:p>
+            <w:pPr>
+              <w:tabs>
+                <w:tab w:val="left" w:pos="1035"/>
+              </w:tabs>
+              <w:jc w:val="center"/>
+              <w:cnfStyle w:val="000000100000" w:firstRow="0" w:lastRow="0" w:firstColumn="0" w:lastColumn="0" w:oddVBand="0" w:evenVBand="0" w:oddHBand="1" w:evenHBand="0" w:firstRowFirstColumn="0" w:firstRowLastColumn="0" w:lastRowFirstColumn="0" w:lastRowLastColumn="0"/>
+              <w:rPr>
+                <w:lang w:val="en-US"/>
+              </w:rPr>
+            </w:pPr>
+            <w:r>
+              <w:rPr>
+                <w:lang w:val="en-US"/>
+              </w:rPr>
+              <w:t>93.45%</w:t>
+            </w:r>
+          </w:p>
+        </w:tc>
+        <w:tc>
+          <w:tcPr>
+            <w:tcW w:w="2254" w:type="dxa"/>
+          </w:tcPr>
+          <w:p>
+            <w:pPr>
+              <w:tabs>
+                <w:tab w:val="left" w:pos="1035"/>
+              </w:tabs>
+              <w:jc w:val="center"/>
+              <w:cnfStyle w:val="000000100000" w:firstRow="0" w:lastRow="0" w:firstColumn="0" w:lastColumn="0" w:oddVBand="0" w:evenVBand="0" w:oddHBand="1" w:evenHBand="0" w:firstRowFirstColumn="0" w:firstRowLastColumn="0" w:lastRowFirstColumn="0" w:lastRowLastColumn="0"/>
+              <w:rPr>
+                <w:lang w:val="en-US"/>
+              </w:rPr>
+            </w:pPr>
+            <w:r>
+              <w:rPr>
+                <w:lang w:val="en-US"/>
+              </w:rPr>
+              <w:t>92.7%</w:t>
+            </w:r>
+          </w:p>
+        </w:tc>
+      </w:tr>
+    </w:tbl>
+    <w:p>
+      <w:pPr>
+        <w:tabs>
+          <w:tab w:val="left" w:pos="1035"/>
+        </w:tabs>
+        <w:rPr>
+          <w:lang w:val="en-US"/>
+        </w:rPr>
+      </w:pPr>
+    </w:p>
+    <w:p>
+      <w:pPr>
+        <w:tabs>
+          <w:tab w:val="left" w:pos="1035"/>
+        </w:tabs>
+        <w:rPr>
+          <w:lang w:val="en-US"/>
+        </w:rPr>
+      </w:pPr>
+      <w:r>
+        <w:rPr>
+          <w:lang w:val="en-US"/>
+        </w:rPr>
+        <w:t xml:space="preserve">[7] Title: </w:t>
+      </w:r>
+      <w:r>
+        <w:rPr>
+          <w:lang w:val="en-US"/>
+        </w:rPr>
+        <w:t>A real-time object detection algorithm for video</w:t>
+      </w:r>
+    </w:p>
+    <w:p>
+      <w:pPr>
+        <w:tabs>
+          <w:tab w:val="left" w:pos="1035"/>
+        </w:tabs>
+        <w:rPr>
+          <w:lang w:val="en-US"/>
+        </w:rPr>
+      </w:pPr>
+      <w:r>
+        <w:rPr>
+          <w:lang w:val="en-US"/>
+        </w:rPr>
+        <w:t xml:space="preserve">Cannot get [15] </w:t>
+      </w:r>
+      <w:hyperlink r:id="rId10" w:history="1">
+        <w:r>
+          <w:rPr>
+            <w:rStyle w:val="Hyperlink"/>
+            <w:lang w:val="en-US"/>
+          </w:rPr>
+          <w:t>https://www.sciencedirect.com/science/article/abs/pii/S0030402618319910</w:t>
+        </w:r>
+      </w:hyperlink>
+    </w:p>
+    <w:p>
+      <w:pPr>
+        <w:tabs>
+          <w:tab w:val="left" w:pos="1035"/>
+        </w:tabs>
+        <w:rPr>
+          <w:lang w:val="en-US"/>
+        </w:rPr>
+      </w:pPr>
+      <w:r>
+        <w:rPr>
+          <w:lang w:val="en-US"/>
+        </w:rPr>
+        <w:t xml:space="preserve">Shengyu et al. [7] chose to develop a </w:t>
+      </w:r>
+      <w:r>
+        <w:rPr>
+          <w:lang w:val="en-US"/>
+        </w:rPr>
+        <w:t xml:space="preserve">YOLO network upon researching different technologies. This research was aimed to detect 5 different </w:t>
+      </w:r>
+      <w:r>
+        <w:rPr>
+          <w:lang w:val="en-US"/>
+        </w:rPr>
+        <w:t>classes:</w:t>
+      </w:r>
+      <w:r>
+        <w:rPr>
+          <w:lang w:val="en-US"/>
+        </w:rPr>
+        <w:t xml:space="preserve"> car, truck, bus, </w:t>
+      </w:r>
+      <w:r>
+        <w:rPr>
+          <w:lang w:val="en-US"/>
+        </w:rPr>
+        <w:t>motor,</w:t>
+      </w:r>
+      <w:r>
+        <w:rPr>
+          <w:lang w:val="en-US"/>
+        </w:rPr>
+        <w:t xml:space="preserve"> and person in real-time object detection in video. </w:t>
+      </w:r>
+      <w:r>
+        <w:rPr>
+          <w:lang w:val="en-US"/>
+        </w:rPr>
+        <w:t>Trials on videos using a vehicle monitoring data obtained from the Xiamen municipal transportation bureau</w:t>
+      </w:r>
+      <w:r>
+        <w:rPr>
+          <w:lang w:val="en-US"/>
+        </w:rPr>
+        <w:t xml:space="preserve">. </w:t>
+      </w:r>
       <w:r>
         <w:rPr>
           <w:lang w:val="en-US"/>
         </w:rPr>
         <w:t xml:space="preserve"> </w:t>
       </w:r>
-      <w:proofErr w:type="spellStart"/>
-      <w:r>
-        <w:rPr>
-          <w:lang w:val="en-US"/>
-        </w:rPr>
-        <w:t>mur</w:t>
-      </w:r>
-      <w:proofErr w:type="spellEnd"/>
-      <w:r>
-        <w:rPr>
-          <w:lang w:val="en-US"/>
-        </w:rPr>
-        <w:t xml:space="preserve"> paper 3 u </w:t>
-      </w:r>
-      <w:proofErr w:type="spellStart"/>
-      <w:r>
-        <w:rPr>
-          <w:lang w:val="en-US"/>
-        </w:rPr>
-        <w:t>zid</w:t>
-      </w:r>
-      <w:proofErr w:type="spellEnd"/>
-      <w:r>
-        <w:rPr>
-          <w:lang w:val="en-US"/>
-        </w:rPr>
-        <w:t xml:space="preserve"> kif </w:t>
-      </w:r>
-      <w:proofErr w:type="spellStart"/>
-      <w:r>
-        <w:rPr>
-          <w:lang w:val="en-US"/>
-        </w:rPr>
-        <w:t>limages</w:t>
-      </w:r>
-      <w:proofErr w:type="spellEnd"/>
+      <w:r>
+        <w:rPr>
+          <w:lang w:val="en-US"/>
+        </w:rPr>
+        <w:t>The video dataset was split into frames creating 8000 1280 x 720 images, while this was split into 75% of the images as the training set while the rest as a test set.</w:t>
+      </w:r>
+      <w:r>
+        <w:rPr>
+          <w:lang w:val="en-US"/>
+        </w:rPr>
+        <w:t xml:space="preserve"> Calculating our results of the precision, recall and frames per second (FPS), are used to compare with 6 different studies. Their findings show that their techniques </w:t>
+      </w:r>
+      <w:r>
+        <w:rPr>
+          <w:lang w:val="en-US"/>
+        </w:rPr>
+        <w:t>outperform</w:t>
+      </w:r>
+      <w:r>
+        <w:rPr>
+          <w:lang w:val="en-US"/>
+        </w:rPr>
+        <w:t xml:space="preserve"> the original YOLO algorithm [14] as well as the other baseline methods. The results show faster detection speed at 45</w:t>
+      </w:r>
+      <w:r>
+        <w:rPr>
+          <w:lang w:val="en-US"/>
+        </w:rPr>
+        <w:t xml:space="preserve">fps as well as better accuracy overall. </w:t>
+      </w:r>
+    </w:p>
+    <w:p>
+      <w:pPr>
+        <w:tabs>
+          <w:tab w:val="left" w:pos="1035"/>
+        </w:tabs>
+        <w:rPr>
+          <w:lang w:val="en-US"/>
+        </w:rPr>
+      </w:pPr>
+    </w:p>
+    <w:p>
+      <w:pPr>
+        <w:tabs>
+          <w:tab w:val="left" w:pos="1035"/>
+        </w:tabs>
+        <w:rPr>
+          <w:lang w:val="en-US"/>
+        </w:rPr>
+      </w:pPr>
+      <w:r>
+        <w:rPr>
+          <w:lang w:val="en-US"/>
+        </w:rPr>
+        <w:lastRenderedPageBreak/>
+        <w:t>Baseline Approaches: (Table 2)</w:t>
+      </w:r>
+    </w:p>
+    <w:tbl>
+      <w:tblPr>
+        <w:tblStyle w:val="GridTable2-Accent5"/>
+        <w:tblW w:w="0" w:type="auto"/>
+        <w:tblLook w:val="04A0" w:firstRow="1" w:lastRow="0" w:firstColumn="1" w:lastColumn="0" w:noHBand="0" w:noVBand="1"/>
+      </w:tblPr>
+      <w:tblGrid>
+        <w:gridCol w:w="1828"/>
+        <w:gridCol w:w="1433"/>
+        <w:gridCol w:w="1134"/>
+        <w:gridCol w:w="1701"/>
+        <w:gridCol w:w="567"/>
+        <w:gridCol w:w="1247"/>
+        <w:gridCol w:w="1116"/>
+      </w:tblGrid>
+      <w:tr>
+        <w:trPr>
+          <w:cnfStyle w:val="100000000000" w:firstRow="1" w:lastRow="0" w:firstColumn="0" w:lastColumn="0" w:oddVBand="0" w:evenVBand="0" w:oddHBand="0" w:evenHBand="0" w:firstRowFirstColumn="0" w:firstRowLastColumn="0" w:lastRowFirstColumn="0" w:lastRowLastColumn="0"/>
+        </w:trPr>
+        <w:tc>
+          <w:tcPr>
+            <w:cnfStyle w:val="001000000000" w:firstRow="0" w:lastRow="0" w:firstColumn="1" w:lastColumn="0" w:oddVBand="0" w:evenVBand="0" w:oddHBand="0" w:evenHBand="0" w:firstRowFirstColumn="0" w:firstRowLastColumn="0" w:lastRowFirstColumn="0" w:lastRowLastColumn="0"/>
+            <w:tcW w:w="1828" w:type="dxa"/>
+          </w:tcPr>
+          <w:p>
+            <w:pPr>
+              <w:tabs>
+                <w:tab w:val="left" w:pos="1035"/>
+              </w:tabs>
+              <w:rPr>
+                <w:lang w:val="en-US"/>
+              </w:rPr>
+            </w:pPr>
+            <w:r>
+              <w:rPr>
+                <w:lang w:val="en-US"/>
+              </w:rPr>
+              <w:t>Algorithm</w:t>
+            </w:r>
+          </w:p>
+        </w:tc>
+        <w:tc>
+          <w:tcPr>
+            <w:tcW w:w="1433" w:type="dxa"/>
+          </w:tcPr>
+          <w:p>
+            <w:pPr>
+              <w:tabs>
+                <w:tab w:val="left" w:pos="1035"/>
+              </w:tabs>
+              <w:cnfStyle w:val="100000000000" w:firstRow="1" w:lastRow="0" w:firstColumn="0" w:lastColumn="0" w:oddVBand="0" w:evenVBand="0" w:oddHBand="0" w:evenHBand="0" w:firstRowFirstColumn="0" w:firstRowLastColumn="0" w:lastRowFirstColumn="0" w:lastRowLastColumn="0"/>
+              <w:rPr>
+                <w:lang w:val="en-US"/>
+              </w:rPr>
+            </w:pPr>
+            <w:r>
+              <w:rPr>
+                <w:lang w:val="en-US"/>
+              </w:rPr>
+              <w:t>Precision (%)</w:t>
+            </w:r>
+          </w:p>
+        </w:tc>
+        <w:tc>
+          <w:tcPr>
+            <w:tcW w:w="1134" w:type="dxa"/>
+          </w:tcPr>
+          <w:p>
+            <w:pPr>
+              <w:tabs>
+                <w:tab w:val="left" w:pos="1035"/>
+              </w:tabs>
+              <w:cnfStyle w:val="100000000000" w:firstRow="1" w:lastRow="0" w:firstColumn="0" w:lastColumn="0" w:oddVBand="0" w:evenVBand="0" w:oddHBand="0" w:evenHBand="0" w:firstRowFirstColumn="0" w:firstRowLastColumn="0" w:lastRowFirstColumn="0" w:lastRowLastColumn="0"/>
+              <w:rPr>
+                <w:lang w:val="en-US"/>
+              </w:rPr>
+            </w:pPr>
+            <w:r>
+              <w:rPr>
+                <w:lang w:val="en-US"/>
+              </w:rPr>
+              <w:t>Recall (%)</w:t>
+            </w:r>
+          </w:p>
+        </w:tc>
+        <w:tc>
+          <w:tcPr>
+            <w:tcW w:w="1701" w:type="dxa"/>
+          </w:tcPr>
+          <w:p>
+            <w:pPr>
+              <w:tabs>
+                <w:tab w:val="left" w:pos="1035"/>
+              </w:tabs>
+              <w:cnfStyle w:val="100000000000" w:firstRow="1" w:lastRow="0" w:firstColumn="0" w:lastColumn="0" w:oddVBand="0" w:evenVBand="0" w:oddHBand="0" w:evenHBand="0" w:firstRowFirstColumn="0" w:firstRowLastColumn="0" w:lastRowFirstColumn="0" w:lastRowLastColumn="0"/>
+              <w:rPr>
+                <w:lang w:val="en-US"/>
+              </w:rPr>
+            </w:pPr>
+            <w:r>
+              <w:rPr>
+                <w:lang w:val="en-US"/>
+              </w:rPr>
+              <w:t>Year Published</w:t>
+            </w:r>
+          </w:p>
+        </w:tc>
+        <w:tc>
+          <w:tcPr>
+            <w:tcW w:w="567" w:type="dxa"/>
+          </w:tcPr>
+          <w:p>
+            <w:pPr>
+              <w:tabs>
+                <w:tab w:val="left" w:pos="1035"/>
+              </w:tabs>
+              <w:jc w:val="center"/>
+              <w:cnfStyle w:val="100000000000" w:firstRow="1" w:lastRow="0" w:firstColumn="0" w:lastColumn="0" w:oddVBand="0" w:evenVBand="0" w:oddHBand="0" w:evenHBand="0" w:firstRowFirstColumn="0" w:firstRowLastColumn="0" w:lastRowFirstColumn="0" w:lastRowLastColumn="0"/>
+              <w:rPr>
+                <w:lang w:val="en-US"/>
+              </w:rPr>
+            </w:pPr>
+            <w:r>
+              <w:rPr>
+                <w:lang w:val="en-US"/>
+              </w:rPr>
+              <w:t>FPS</w:t>
+            </w:r>
+          </w:p>
+        </w:tc>
+        <w:tc>
+          <w:tcPr>
+            <w:tcW w:w="1247" w:type="dxa"/>
+          </w:tcPr>
+          <w:p>
+            <w:pPr>
+              <w:tabs>
+                <w:tab w:val="left" w:pos="1035"/>
+              </w:tabs>
+              <w:jc w:val="center"/>
+              <w:cnfStyle w:val="100000000000" w:firstRow="1" w:lastRow="0" w:firstColumn="0" w:lastColumn="0" w:oddVBand="0" w:evenVBand="0" w:oddHBand="0" w:evenHBand="0" w:firstRowFirstColumn="0" w:firstRowLastColumn="0" w:lastRowFirstColumn="0" w:lastRowLastColumn="0"/>
+              <w:rPr>
+                <w:lang w:val="en-US"/>
+              </w:rPr>
+            </w:pPr>
+            <w:r>
+              <w:rPr>
+                <w:lang w:val="en-US"/>
+              </w:rPr>
+              <w:t>Sizes</w:t>
+            </w:r>
+          </w:p>
+        </w:tc>
+        <w:tc>
+          <w:tcPr>
+            <w:tcW w:w="1116" w:type="dxa"/>
+          </w:tcPr>
+          <w:p>
+            <w:pPr>
+              <w:tabs>
+                <w:tab w:val="left" w:pos="1035"/>
+              </w:tabs>
+              <w:jc w:val="center"/>
+              <w:cnfStyle w:val="100000000000" w:firstRow="1" w:lastRow="0" w:firstColumn="0" w:lastColumn="0" w:oddVBand="0" w:evenVBand="0" w:oddHBand="0" w:evenHBand="0" w:firstRowFirstColumn="0" w:firstRowLastColumn="0" w:lastRowFirstColumn="0" w:lastRowLastColumn="0"/>
+              <w:rPr>
+                <w:lang w:val="en-US"/>
+              </w:rPr>
+            </w:pPr>
+            <w:r>
+              <w:rPr>
+                <w:lang w:val="en-US"/>
+              </w:rPr>
+              <w:t>Dataset</w:t>
+            </w:r>
+          </w:p>
+        </w:tc>
+      </w:tr>
+      <w:tr>
+        <w:trPr>
+          <w:cnfStyle w:val="000000100000" w:firstRow="0" w:lastRow="0" w:firstColumn="0" w:lastColumn="0" w:oddVBand="0" w:evenVBand="0" w:oddHBand="1" w:evenHBand="0" w:firstRowFirstColumn="0" w:firstRowLastColumn="0" w:lastRowFirstColumn="0" w:lastRowLastColumn="0"/>
+        </w:trPr>
+        <w:tc>
+          <w:tcPr>
+            <w:cnfStyle w:val="001000000000" w:firstRow="0" w:lastRow="0" w:firstColumn="1" w:lastColumn="0" w:oddVBand="0" w:evenVBand="0" w:oddHBand="0" w:evenHBand="0" w:firstRowFirstColumn="0" w:firstRowLastColumn="0" w:lastRowFirstColumn="0" w:lastRowLastColumn="0"/>
+            <w:tcW w:w="1828" w:type="dxa"/>
+          </w:tcPr>
+          <w:p>
+            <w:pPr>
+              <w:tabs>
+                <w:tab w:val="left" w:pos="1035"/>
+              </w:tabs>
+              <w:rPr>
+                <w:b w:val="0"/>
+                <w:bCs w:val="0"/>
+                <w:lang w:val="en-US"/>
+              </w:rPr>
+            </w:pPr>
+            <w:r>
+              <w:rPr>
+                <w:b w:val="0"/>
+                <w:bCs w:val="0"/>
+                <w:lang w:val="en-US"/>
+              </w:rPr>
+              <w:t>Sli</w:t>
+            </w:r>
+            <w:r>
+              <w:rPr>
+                <w:b w:val="0"/>
+                <w:bCs w:val="0"/>
+                <w:lang w:val="en-US"/>
+              </w:rPr>
+              <w:t>ding Window [10]</w:t>
+            </w:r>
+          </w:p>
+        </w:tc>
+        <w:tc>
+          <w:tcPr>
+            <w:tcW w:w="1433" w:type="dxa"/>
+          </w:tcPr>
+          <w:p>
+            <w:pPr>
+              <w:tabs>
+                <w:tab w:val="left" w:pos="1035"/>
+              </w:tabs>
+              <w:jc w:val="center"/>
+              <w:cnfStyle w:val="000000100000" w:firstRow="0" w:lastRow="0" w:firstColumn="0" w:lastColumn="0" w:oddVBand="0" w:evenVBand="0" w:oddHBand="1" w:evenHBand="0" w:firstRowFirstColumn="0" w:firstRowLastColumn="0" w:lastRowFirstColumn="0" w:lastRowLastColumn="0"/>
+              <w:rPr>
+                <w:lang w:val="en-US"/>
+              </w:rPr>
+            </w:pPr>
+            <w:r>
+              <w:rPr>
+                <w:lang w:val="en-US"/>
+              </w:rPr>
+              <w:t>70.59</w:t>
+            </w:r>
+          </w:p>
+        </w:tc>
+        <w:tc>
+          <w:tcPr>
+            <w:tcW w:w="1134" w:type="dxa"/>
+          </w:tcPr>
+          <w:p>
+            <w:pPr>
+              <w:tabs>
+                <w:tab w:val="left" w:pos="1035"/>
+              </w:tabs>
+              <w:jc w:val="center"/>
+              <w:cnfStyle w:val="000000100000" w:firstRow="0" w:lastRow="0" w:firstColumn="0" w:lastColumn="0" w:oddVBand="0" w:evenVBand="0" w:oddHBand="1" w:evenHBand="0" w:firstRowFirstColumn="0" w:firstRowLastColumn="0" w:lastRowFirstColumn="0" w:lastRowLastColumn="0"/>
+              <w:rPr>
+                <w:lang w:val="en-US"/>
+              </w:rPr>
+            </w:pPr>
+            <w:r>
+              <w:rPr>
+                <w:lang w:val="en-US"/>
+              </w:rPr>
+              <w:t>72.91</w:t>
+            </w:r>
+          </w:p>
+        </w:tc>
+        <w:tc>
+          <w:tcPr>
+            <w:tcW w:w="1701" w:type="dxa"/>
+          </w:tcPr>
+          <w:p>
+            <w:pPr>
+              <w:tabs>
+                <w:tab w:val="left" w:pos="1035"/>
+              </w:tabs>
+              <w:jc w:val="center"/>
+              <w:cnfStyle w:val="000000100000" w:firstRow="0" w:lastRow="0" w:firstColumn="0" w:lastColumn="0" w:oddVBand="0" w:evenVBand="0" w:oddHBand="1" w:evenHBand="0" w:firstRowFirstColumn="0" w:firstRowLastColumn="0" w:lastRowFirstColumn="0" w:lastRowLastColumn="0"/>
+              <w:rPr>
+                <w:lang w:val="en-US"/>
+              </w:rPr>
+            </w:pPr>
+            <w:r>
+              <w:rPr>
+                <w:lang w:val="en-US"/>
+              </w:rPr>
+              <w:t>2011</w:t>
+            </w:r>
+          </w:p>
+        </w:tc>
+        <w:tc>
+          <w:tcPr>
+            <w:tcW w:w="567" w:type="dxa"/>
+          </w:tcPr>
+          <w:p>
+            <w:pPr>
+              <w:tabs>
+                <w:tab w:val="left" w:pos="1035"/>
+              </w:tabs>
+              <w:jc w:val="center"/>
+              <w:cnfStyle w:val="000000100000" w:firstRow="0" w:lastRow="0" w:firstColumn="0" w:lastColumn="0" w:oddVBand="0" w:evenVBand="0" w:oddHBand="1" w:evenHBand="0" w:firstRowFirstColumn="0" w:firstRowLastColumn="0" w:lastRowFirstColumn="0" w:lastRowLastColumn="0"/>
+              <w:rPr>
+                <w:lang w:val="en-US"/>
+              </w:rPr>
+            </w:pPr>
+            <w:r>
+              <w:rPr>
+                <w:lang w:val="en-US"/>
+              </w:rPr>
+              <w:t>0</w:t>
+            </w:r>
+          </w:p>
+        </w:tc>
+        <w:tc>
+          <w:tcPr>
+            <w:tcW w:w="1247" w:type="dxa"/>
+          </w:tcPr>
+          <w:p>
+            <w:pPr>
+              <w:tabs>
+                <w:tab w:val="left" w:pos="1035"/>
+              </w:tabs>
+              <w:jc w:val="center"/>
+              <w:cnfStyle w:val="000000100000" w:firstRow="0" w:lastRow="0" w:firstColumn="0" w:lastColumn="0" w:oddVBand="0" w:evenVBand="0" w:oddHBand="1" w:evenHBand="0" w:firstRowFirstColumn="0" w:firstRowLastColumn="0" w:lastRowFirstColumn="0" w:lastRowLastColumn="0"/>
+              <w:rPr>
+                <w:lang w:val="en-US"/>
+              </w:rPr>
+            </w:pPr>
+            <w:r>
+              <w:rPr>
+                <w:lang w:val="en-US"/>
+              </w:rPr>
+              <w:t>720 x 576</w:t>
+            </w:r>
+          </w:p>
+        </w:tc>
+        <w:tc>
+          <w:tcPr>
+            <w:tcW w:w="1116" w:type="dxa"/>
+          </w:tcPr>
+          <w:p>
+            <w:pPr>
+              <w:tabs>
+                <w:tab w:val="left" w:pos="1035"/>
+              </w:tabs>
+              <w:jc w:val="center"/>
+              <w:cnfStyle w:val="000000100000" w:firstRow="0" w:lastRow="0" w:firstColumn="0" w:lastColumn="0" w:oddVBand="0" w:evenVBand="0" w:oddHBand="1" w:evenHBand="0" w:firstRowFirstColumn="0" w:firstRowLastColumn="0" w:lastRowFirstColumn="0" w:lastRowLastColumn="0"/>
+              <w:rPr>
+                <w:lang w:val="en-US"/>
+              </w:rPr>
+            </w:pPr>
+            <w:r>
+              <w:rPr>
+                <w:lang w:val="en-US"/>
+              </w:rPr>
+              <w:t>1175 images</w:t>
+            </w:r>
+          </w:p>
+        </w:tc>
+      </w:tr>
+      <w:tr>
+        <w:tc>
+          <w:tcPr>
+            <w:cnfStyle w:val="001000000000" w:firstRow="0" w:lastRow="0" w:firstColumn="1" w:lastColumn="0" w:oddVBand="0" w:evenVBand="0" w:oddHBand="0" w:evenHBand="0" w:firstRowFirstColumn="0" w:firstRowLastColumn="0" w:lastRowFirstColumn="0" w:lastRowLastColumn="0"/>
+            <w:tcW w:w="1828" w:type="dxa"/>
+          </w:tcPr>
+          <w:p>
+            <w:pPr>
+              <w:tabs>
+                <w:tab w:val="left" w:pos="1035"/>
+              </w:tabs>
+              <w:rPr>
+                <w:b w:val="0"/>
+                <w:bCs w:val="0"/>
+                <w:lang w:val="en-US"/>
+              </w:rPr>
+            </w:pPr>
+            <w:r>
+              <w:rPr>
+                <w:b w:val="0"/>
+                <w:bCs w:val="0"/>
+                <w:lang w:val="en-US"/>
+              </w:rPr>
+              <w:t>CNN [11]</w:t>
+            </w:r>
+          </w:p>
+        </w:tc>
+        <w:tc>
+          <w:tcPr>
+            <w:tcW w:w="1433" w:type="dxa"/>
+          </w:tcPr>
+          <w:p>
+            <w:pPr>
+              <w:tabs>
+                <w:tab w:val="left" w:pos="1035"/>
+              </w:tabs>
+              <w:jc w:val="center"/>
+              <w:cnfStyle w:val="000000000000" w:firstRow="0" w:lastRow="0" w:firstColumn="0" w:lastColumn="0" w:oddVBand="0" w:evenVBand="0" w:oddHBand="0" w:evenHBand="0" w:firstRowFirstColumn="0" w:firstRowLastColumn="0" w:lastRowFirstColumn="0" w:lastRowLastColumn="0"/>
+              <w:rPr>
+                <w:lang w:val="en-US"/>
+              </w:rPr>
+            </w:pPr>
+            <w:r>
+              <w:rPr>
+                <w:lang w:val="en-US"/>
+              </w:rPr>
+              <w:t>80.82</w:t>
+            </w:r>
+          </w:p>
+        </w:tc>
+        <w:tc>
+          <w:tcPr>
+            <w:tcW w:w="1134" w:type="dxa"/>
+          </w:tcPr>
+          <w:p>
+            <w:pPr>
+              <w:tabs>
+                <w:tab w:val="left" w:pos="1035"/>
+              </w:tabs>
+              <w:jc w:val="center"/>
+              <w:cnfStyle w:val="000000000000" w:firstRow="0" w:lastRow="0" w:firstColumn="0" w:lastColumn="0" w:oddVBand="0" w:evenVBand="0" w:oddHBand="0" w:evenHBand="0" w:firstRowFirstColumn="0" w:firstRowLastColumn="0" w:lastRowFirstColumn="0" w:lastRowLastColumn="0"/>
+              <w:rPr>
+                <w:lang w:val="en-US"/>
+              </w:rPr>
+            </w:pPr>
+            <w:r>
+              <w:rPr>
+                <w:lang w:val="en-US"/>
+              </w:rPr>
+              <w:t>78.38</w:t>
+            </w:r>
+          </w:p>
+        </w:tc>
+        <w:tc>
+          <w:tcPr>
+            <w:tcW w:w="1701" w:type="dxa"/>
+          </w:tcPr>
+          <w:p>
+            <w:pPr>
+              <w:tabs>
+                <w:tab w:val="left" w:pos="1035"/>
+              </w:tabs>
+              <w:jc w:val="center"/>
+              <w:cnfStyle w:val="000000000000" w:firstRow="0" w:lastRow="0" w:firstColumn="0" w:lastColumn="0" w:oddVBand="0" w:evenVBand="0" w:oddHBand="0" w:evenHBand="0" w:firstRowFirstColumn="0" w:firstRowLastColumn="0" w:lastRowFirstColumn="0" w:lastRowLastColumn="0"/>
+              <w:rPr>
+                <w:lang w:val="en-US"/>
+              </w:rPr>
+            </w:pPr>
+            <w:r>
+              <w:rPr>
+                <w:lang w:val="en-US"/>
+              </w:rPr>
+              <w:t>2015</w:t>
+            </w:r>
+          </w:p>
+        </w:tc>
+        <w:tc>
+          <w:tcPr>
+            <w:tcW w:w="567" w:type="dxa"/>
+          </w:tcPr>
+          <w:p>
+            <w:pPr>
+              <w:tabs>
+                <w:tab w:val="left" w:pos="1035"/>
+              </w:tabs>
+              <w:jc w:val="center"/>
+              <w:cnfStyle w:val="000000000000" w:firstRow="0" w:lastRow="0" w:firstColumn="0" w:lastColumn="0" w:oddVBand="0" w:evenVBand="0" w:oddHBand="0" w:evenHBand="0" w:firstRowFirstColumn="0" w:firstRowLastColumn="0" w:lastRowFirstColumn="0" w:lastRowLastColumn="0"/>
+              <w:rPr>
+                <w:lang w:val="en-US"/>
+              </w:rPr>
+            </w:pPr>
+            <w:r>
+              <w:rPr>
+                <w:lang w:val="en-US"/>
+              </w:rPr>
+              <w:t>1</w:t>
+            </w:r>
+          </w:p>
+        </w:tc>
+        <w:tc>
+          <w:tcPr>
+            <w:tcW w:w="1247" w:type="dxa"/>
+          </w:tcPr>
+          <w:p>
+            <w:pPr>
+              <w:tabs>
+                <w:tab w:val="left" w:pos="1035"/>
+              </w:tabs>
+              <w:jc w:val="center"/>
+              <w:cnfStyle w:val="000000000000" w:firstRow="0" w:lastRow="0" w:firstColumn="0" w:lastColumn="0" w:oddVBand="0" w:evenVBand="0" w:oddHBand="0" w:evenHBand="0" w:firstRowFirstColumn="0" w:firstRowLastColumn="0" w:lastRowFirstColumn="0" w:lastRowLastColumn="0"/>
+              <w:rPr>
+                <w:lang w:val="en-US"/>
+              </w:rPr>
+            </w:pPr>
+            <w:r>
+              <w:rPr>
+                <w:lang w:val="en-US"/>
+              </w:rPr>
+              <w:t>224 x 224</w:t>
+            </w:r>
+          </w:p>
+        </w:tc>
+        <w:tc>
+          <w:tcPr>
+            <w:tcW w:w="1116" w:type="dxa"/>
+          </w:tcPr>
+          <w:p>
+            <w:pPr>
+              <w:tabs>
+                <w:tab w:val="left" w:pos="1035"/>
+              </w:tabs>
+              <w:jc w:val="center"/>
+              <w:cnfStyle w:val="000000000000" w:firstRow="0" w:lastRow="0" w:firstColumn="0" w:lastColumn="0" w:oddVBand="0" w:evenVBand="0" w:oddHBand="0" w:evenHBand="0" w:firstRowFirstColumn="0" w:firstRowLastColumn="0" w:lastRowFirstColumn="0" w:lastRowLastColumn="0"/>
+              <w:rPr>
+                <w:lang w:val="en-US"/>
+              </w:rPr>
+            </w:pPr>
+            <w:r>
+              <w:rPr>
+                <w:lang w:val="en-US"/>
+              </w:rPr>
+              <w:t>23,953 videos</w:t>
+            </w:r>
+          </w:p>
+        </w:tc>
+      </w:tr>
+      <w:tr>
+        <w:trPr>
+          <w:cnfStyle w:val="000000100000" w:firstRow="0" w:lastRow="0" w:firstColumn="0" w:lastColumn="0" w:oddVBand="0" w:evenVBand="0" w:oddHBand="1" w:evenHBand="0" w:firstRowFirstColumn="0" w:firstRowLastColumn="0" w:lastRowFirstColumn="0" w:lastRowLastColumn="0"/>
+        </w:trPr>
+        <w:tc>
+          <w:tcPr>
+            <w:cnfStyle w:val="001000000000" w:firstRow="0" w:lastRow="0" w:firstColumn="1" w:lastColumn="0" w:oddVBand="0" w:evenVBand="0" w:oddHBand="0" w:evenHBand="0" w:firstRowFirstColumn="0" w:firstRowLastColumn="0" w:lastRowFirstColumn="0" w:lastRowLastColumn="0"/>
+            <w:tcW w:w="1828" w:type="dxa"/>
+          </w:tcPr>
+          <w:p>
+            <w:pPr>
+              <w:tabs>
+                <w:tab w:val="left" w:pos="1035"/>
+              </w:tabs>
+              <w:rPr>
+                <w:b w:val="0"/>
+                <w:bCs w:val="0"/>
+                <w:lang w:val="en-US"/>
+              </w:rPr>
+            </w:pPr>
+            <w:r>
+              <w:rPr>
+                <w:b w:val="0"/>
+                <w:bCs w:val="0"/>
+                <w:lang w:val="en-US"/>
+              </w:rPr>
+              <w:t>RCNN [12]</w:t>
+            </w:r>
+          </w:p>
+        </w:tc>
+        <w:tc>
+          <w:tcPr>
+            <w:tcW w:w="1433" w:type="dxa"/>
+          </w:tcPr>
+          <w:p>
+            <w:pPr>
+              <w:tabs>
+                <w:tab w:val="left" w:pos="1035"/>
+              </w:tabs>
+              <w:jc w:val="center"/>
+              <w:cnfStyle w:val="000000100000" w:firstRow="0" w:lastRow="0" w:firstColumn="0" w:lastColumn="0" w:oddVBand="0" w:evenVBand="0" w:oddHBand="1" w:evenHBand="0" w:firstRowFirstColumn="0" w:firstRowLastColumn="0" w:lastRowFirstColumn="0" w:lastRowLastColumn="0"/>
+              <w:rPr>
+                <w:lang w:val="en-US"/>
+              </w:rPr>
+            </w:pPr>
+            <w:r>
+              <w:rPr>
+                <w:lang w:val="en-US"/>
+              </w:rPr>
+              <w:t>84.19</w:t>
+            </w:r>
+          </w:p>
+        </w:tc>
+        <w:tc>
+          <w:tcPr>
+            <w:tcW w:w="1134" w:type="dxa"/>
+          </w:tcPr>
+          <w:p>
+            <w:pPr>
+              <w:tabs>
+                <w:tab w:val="left" w:pos="1035"/>
+              </w:tabs>
+              <w:jc w:val="center"/>
+              <w:cnfStyle w:val="000000100000" w:firstRow="0" w:lastRow="0" w:firstColumn="0" w:lastColumn="0" w:oddVBand="0" w:evenVBand="0" w:oddHBand="1" w:evenHBand="0" w:firstRowFirstColumn="0" w:firstRowLastColumn="0" w:lastRowFirstColumn="0" w:lastRowLastColumn="0"/>
+              <w:rPr>
+                <w:lang w:val="en-US"/>
+              </w:rPr>
+            </w:pPr>
+            <w:r>
+              <w:rPr>
+                <w:lang w:val="en-US"/>
+              </w:rPr>
+              <w:t>83.69</w:t>
+            </w:r>
+          </w:p>
+        </w:tc>
+        <w:tc>
+          <w:tcPr>
+            <w:tcW w:w="1701" w:type="dxa"/>
+          </w:tcPr>
+          <w:p>
+            <w:pPr>
+              <w:tabs>
+                <w:tab w:val="left" w:pos="1035"/>
+              </w:tabs>
+              <w:jc w:val="center"/>
+              <w:cnfStyle w:val="000000100000" w:firstRow="0" w:lastRow="0" w:firstColumn="0" w:lastColumn="0" w:oddVBand="0" w:evenVBand="0" w:oddHBand="1" w:evenHBand="0" w:firstRowFirstColumn="0" w:firstRowLastColumn="0" w:lastRowFirstColumn="0" w:lastRowLastColumn="0"/>
+              <w:rPr>
+                <w:lang w:val="en-US"/>
+              </w:rPr>
+            </w:pPr>
+            <w:r>
+              <w:rPr>
+                <w:lang w:val="en-US"/>
+              </w:rPr>
+              <w:t>2006</w:t>
+            </w:r>
+          </w:p>
+        </w:tc>
+        <w:tc>
+          <w:tcPr>
+            <w:tcW w:w="567" w:type="dxa"/>
+          </w:tcPr>
+          <w:p>
+            <w:pPr>
+              <w:tabs>
+                <w:tab w:val="left" w:pos="1035"/>
+              </w:tabs>
+              <w:jc w:val="center"/>
+              <w:cnfStyle w:val="000000100000" w:firstRow="0" w:lastRow="0" w:firstColumn="0" w:lastColumn="0" w:oddVBand="0" w:evenVBand="0" w:oddHBand="1" w:evenHBand="0" w:firstRowFirstColumn="0" w:firstRowLastColumn="0" w:lastRowFirstColumn="0" w:lastRowLastColumn="0"/>
+              <w:rPr>
+                <w:lang w:val="en-US"/>
+              </w:rPr>
+            </w:pPr>
+            <w:r>
+              <w:rPr>
+                <w:lang w:val="en-US"/>
+              </w:rPr>
+              <w:t>2</w:t>
+            </w:r>
+          </w:p>
+        </w:tc>
+        <w:tc>
+          <w:tcPr>
+            <w:tcW w:w="1247" w:type="dxa"/>
+          </w:tcPr>
+          <w:p>
+            <w:pPr>
+              <w:tabs>
+                <w:tab w:val="left" w:pos="1035"/>
+              </w:tabs>
+              <w:jc w:val="center"/>
+              <w:cnfStyle w:val="000000100000" w:firstRow="0" w:lastRow="0" w:firstColumn="0" w:lastColumn="0" w:oddVBand="0" w:evenVBand="0" w:oddHBand="1" w:evenHBand="0" w:firstRowFirstColumn="0" w:firstRowLastColumn="0" w:lastRowFirstColumn="0" w:lastRowLastColumn="0"/>
+              <w:rPr>
+                <w:lang w:val="en-US"/>
+              </w:rPr>
+            </w:pPr>
+            <w:r>
+              <w:rPr>
+                <w:lang w:val="en-US"/>
+              </w:rPr>
+              <w:t>Remove?</w:t>
+            </w:r>
+          </w:p>
+        </w:tc>
+        <w:tc>
+          <w:tcPr>
+            <w:tcW w:w="1116" w:type="dxa"/>
+          </w:tcPr>
+          <w:p>
+            <w:pPr>
+              <w:tabs>
+                <w:tab w:val="left" w:pos="1035"/>
+              </w:tabs>
+              <w:jc w:val="center"/>
+              <w:cnfStyle w:val="000000100000" w:firstRow="0" w:lastRow="0" w:firstColumn="0" w:lastColumn="0" w:oddVBand="0" w:evenVBand="0" w:oddHBand="1" w:evenHBand="0" w:firstRowFirstColumn="0" w:firstRowLastColumn="0" w:lastRowFirstColumn="0" w:lastRowLastColumn="0"/>
+              <w:rPr>
+                <w:lang w:val="en-US"/>
+              </w:rPr>
+            </w:pPr>
+            <w:r>
+              <w:rPr>
+                <w:lang w:val="en-US"/>
+              </w:rPr>
+              <w:t>Remove?</w:t>
+            </w:r>
+          </w:p>
+        </w:tc>
+      </w:tr>
+      <w:tr>
+        <w:tc>
+          <w:tcPr>
+            <w:cnfStyle w:val="001000000000" w:firstRow="0" w:lastRow="0" w:firstColumn="1" w:lastColumn="0" w:oddVBand="0" w:evenVBand="0" w:oddHBand="0" w:evenHBand="0" w:firstRowFirstColumn="0" w:firstRowLastColumn="0" w:lastRowFirstColumn="0" w:lastRowLastColumn="0"/>
+            <w:tcW w:w="1828" w:type="dxa"/>
+          </w:tcPr>
+          <w:p>
+            <w:pPr>
+              <w:tabs>
+                <w:tab w:val="left" w:pos="1035"/>
+              </w:tabs>
+              <w:rPr>
+                <w:b w:val="0"/>
+                <w:bCs w:val="0"/>
+                <w:lang w:val="en-US"/>
+              </w:rPr>
+            </w:pPr>
+            <w:r>
+              <w:rPr>
+                <w:b w:val="0"/>
+                <w:bCs w:val="0"/>
+                <w:lang w:val="en-US"/>
+              </w:rPr>
+              <w:t>Faster R-CNN [13]</w:t>
+            </w:r>
+          </w:p>
+        </w:tc>
+        <w:tc>
+          <w:tcPr>
+            <w:tcW w:w="1433" w:type="dxa"/>
+          </w:tcPr>
+          <w:p>
+            <w:pPr>
+              <w:tabs>
+                <w:tab w:val="left" w:pos="1035"/>
+              </w:tabs>
+              <w:jc w:val="center"/>
+              <w:cnfStyle w:val="000000000000" w:firstRow="0" w:lastRow="0" w:firstColumn="0" w:lastColumn="0" w:oddVBand="0" w:evenVBand="0" w:oddHBand="0" w:evenHBand="0" w:firstRowFirstColumn="0" w:firstRowLastColumn="0" w:lastRowFirstColumn="0" w:lastRowLastColumn="0"/>
+              <w:rPr>
+                <w:lang w:val="en-US"/>
+              </w:rPr>
+            </w:pPr>
+            <w:r>
+              <w:rPr>
+                <w:lang w:val="en-US"/>
+              </w:rPr>
+              <w:t>83.96</w:t>
+            </w:r>
+          </w:p>
+        </w:tc>
+        <w:tc>
+          <w:tcPr>
+            <w:tcW w:w="1134" w:type="dxa"/>
+          </w:tcPr>
+          <w:p>
+            <w:pPr>
+              <w:tabs>
+                <w:tab w:val="left" w:pos="1035"/>
+              </w:tabs>
+              <w:jc w:val="center"/>
+              <w:cnfStyle w:val="000000000000" w:firstRow="0" w:lastRow="0" w:firstColumn="0" w:lastColumn="0" w:oddVBand="0" w:evenVBand="0" w:oddHBand="0" w:evenHBand="0" w:firstRowFirstColumn="0" w:firstRowLastColumn="0" w:lastRowFirstColumn="0" w:lastRowLastColumn="0"/>
+              <w:rPr>
+                <w:lang w:val="en-US"/>
+              </w:rPr>
+            </w:pPr>
+            <w:r>
+              <w:rPr>
+                <w:lang w:val="en-US"/>
+              </w:rPr>
+              <w:t>82.65</w:t>
+            </w:r>
+          </w:p>
+        </w:tc>
+        <w:tc>
+          <w:tcPr>
+            <w:tcW w:w="1701" w:type="dxa"/>
+          </w:tcPr>
+          <w:p>
+            <w:pPr>
+              <w:tabs>
+                <w:tab w:val="left" w:pos="1035"/>
+              </w:tabs>
+              <w:jc w:val="center"/>
+              <w:cnfStyle w:val="000000000000" w:firstRow="0" w:lastRow="0" w:firstColumn="0" w:lastColumn="0" w:oddVBand="0" w:evenVBand="0" w:oddHBand="0" w:evenHBand="0" w:firstRowFirstColumn="0" w:firstRowLastColumn="0" w:lastRowFirstColumn="0" w:lastRowLastColumn="0"/>
+              <w:rPr>
+                <w:lang w:val="en-US"/>
+              </w:rPr>
+            </w:pPr>
+            <w:r>
+              <w:rPr>
+                <w:lang w:val="en-US"/>
+              </w:rPr>
+              <w:t>2017</w:t>
+            </w:r>
+          </w:p>
+        </w:tc>
+        <w:tc>
+          <w:tcPr>
+            <w:tcW w:w="567" w:type="dxa"/>
+          </w:tcPr>
+          <w:p>
+            <w:pPr>
+              <w:tabs>
+                <w:tab w:val="left" w:pos="1035"/>
+              </w:tabs>
+              <w:jc w:val="center"/>
+              <w:cnfStyle w:val="000000000000" w:firstRow="0" w:lastRow="0" w:firstColumn="0" w:lastColumn="0" w:oddVBand="0" w:evenVBand="0" w:oddHBand="0" w:evenHBand="0" w:firstRowFirstColumn="0" w:firstRowLastColumn="0" w:lastRowFirstColumn="0" w:lastRowLastColumn="0"/>
+              <w:rPr>
+                <w:lang w:val="en-US"/>
+              </w:rPr>
+            </w:pPr>
+            <w:r>
+              <w:rPr>
+                <w:lang w:val="en-US"/>
+              </w:rPr>
+              <w:t>6</w:t>
+            </w:r>
+          </w:p>
+        </w:tc>
+        <w:tc>
+          <w:tcPr>
+            <w:tcW w:w="1247" w:type="dxa"/>
+          </w:tcPr>
+          <w:p>
+            <w:pPr>
+              <w:tabs>
+                <w:tab w:val="left" w:pos="1035"/>
+              </w:tabs>
+              <w:jc w:val="center"/>
+              <w:cnfStyle w:val="000000000000" w:firstRow="0" w:lastRow="0" w:firstColumn="0" w:lastColumn="0" w:oddVBand="0" w:evenVBand="0" w:oddHBand="0" w:evenHBand="0" w:firstRowFirstColumn="0" w:firstRowLastColumn="0" w:lastRowFirstColumn="0" w:lastRowLastColumn="0"/>
+              <w:rPr>
+                <w:lang w:val="en-US"/>
+              </w:rPr>
+            </w:pPr>
+            <w:r>
+              <w:rPr>
+                <w:lang w:val="en-US"/>
+              </w:rPr>
+              <w:t>Random Sizes</w:t>
+            </w:r>
+          </w:p>
+        </w:tc>
+        <w:tc>
+          <w:tcPr>
+            <w:tcW w:w="1116" w:type="dxa"/>
+          </w:tcPr>
+          <w:p>
+            <w:pPr>
+              <w:tabs>
+                <w:tab w:val="left" w:pos="1035"/>
+              </w:tabs>
+              <w:jc w:val="center"/>
+              <w:cnfStyle w:val="000000000000" w:firstRow="0" w:lastRow="0" w:firstColumn="0" w:lastColumn="0" w:oddVBand="0" w:evenVBand="0" w:oddHBand="0" w:evenHBand="0" w:firstRowFirstColumn="0" w:firstRowLastColumn="0" w:lastRowFirstColumn="0" w:lastRowLastColumn="0"/>
+              <w:rPr>
+                <w:lang w:val="en-US"/>
+              </w:rPr>
+            </w:pPr>
+            <w:r>
+              <w:rPr>
+                <w:lang w:val="en-US"/>
+              </w:rPr>
+              <w:t>2845 images</w:t>
+            </w:r>
+          </w:p>
+        </w:tc>
+      </w:tr>
+      <w:tr>
+        <w:trPr>
+          <w:cnfStyle w:val="000000100000" w:firstRow="0" w:lastRow="0" w:firstColumn="0" w:lastColumn="0" w:oddVBand="0" w:evenVBand="0" w:oddHBand="1" w:evenHBand="0" w:firstRowFirstColumn="0" w:firstRowLastColumn="0" w:lastRowFirstColumn="0" w:lastRowLastColumn="0"/>
+        </w:trPr>
+        <w:tc>
+          <w:tcPr>
+            <w:cnfStyle w:val="001000000000" w:firstRow="0" w:lastRow="0" w:firstColumn="1" w:lastColumn="0" w:oddVBand="0" w:evenVBand="0" w:oddHBand="0" w:evenHBand="0" w:firstRowFirstColumn="0" w:firstRowLastColumn="0" w:lastRowFirstColumn="0" w:lastRowLastColumn="0"/>
+            <w:tcW w:w="1828" w:type="dxa"/>
+          </w:tcPr>
+          <w:p>
+            <w:pPr>
+              <w:tabs>
+                <w:tab w:val="left" w:pos="1035"/>
+              </w:tabs>
+              <w:rPr>
+                <w:b w:val="0"/>
+                <w:bCs w:val="0"/>
+                <w:lang w:val="en-US"/>
+              </w:rPr>
+            </w:pPr>
+            <w:r>
+              <w:rPr>
+                <w:b w:val="0"/>
+                <w:bCs w:val="0"/>
+                <w:lang w:val="en-US"/>
+              </w:rPr>
+              <w:t>YOLO [14]</w:t>
+            </w:r>
+          </w:p>
+        </w:tc>
+        <w:tc>
+          <w:tcPr>
+            <w:tcW w:w="1433" w:type="dxa"/>
+          </w:tcPr>
+          <w:p>
+            <w:pPr>
+              <w:tabs>
+                <w:tab w:val="left" w:pos="1035"/>
+              </w:tabs>
+              <w:jc w:val="center"/>
+              <w:cnfStyle w:val="000000100000" w:firstRow="0" w:lastRow="0" w:firstColumn="0" w:lastColumn="0" w:oddVBand="0" w:evenVBand="0" w:oddHBand="1" w:evenHBand="0" w:firstRowFirstColumn="0" w:firstRowLastColumn="0" w:lastRowFirstColumn="0" w:lastRowLastColumn="0"/>
+              <w:rPr>
+                <w:lang w:val="en-US"/>
+              </w:rPr>
+            </w:pPr>
+            <w:r>
+              <w:rPr>
+                <w:lang w:val="en-US"/>
+              </w:rPr>
+              <w:t>88.34</w:t>
+            </w:r>
+          </w:p>
+        </w:tc>
+        <w:tc>
+          <w:tcPr>
+            <w:tcW w:w="1134" w:type="dxa"/>
+          </w:tcPr>
+          <w:p>
+            <w:pPr>
+              <w:tabs>
+                <w:tab w:val="left" w:pos="1035"/>
+              </w:tabs>
+              <w:jc w:val="center"/>
+              <w:cnfStyle w:val="000000100000" w:firstRow="0" w:lastRow="0" w:firstColumn="0" w:lastColumn="0" w:oddVBand="0" w:evenVBand="0" w:oddHBand="1" w:evenHBand="0" w:firstRowFirstColumn="0" w:firstRowLastColumn="0" w:lastRowFirstColumn="0" w:lastRowLastColumn="0"/>
+              <w:rPr>
+                <w:lang w:val="en-US"/>
+              </w:rPr>
+            </w:pPr>
+            <w:r>
+              <w:rPr>
+                <w:lang w:val="en-US"/>
+              </w:rPr>
+              <w:t>86.22</w:t>
+            </w:r>
+          </w:p>
+        </w:tc>
+        <w:tc>
+          <w:tcPr>
+            <w:tcW w:w="1701" w:type="dxa"/>
+          </w:tcPr>
+          <w:p>
+            <w:pPr>
+              <w:tabs>
+                <w:tab w:val="left" w:pos="1035"/>
+              </w:tabs>
+              <w:jc w:val="center"/>
+              <w:cnfStyle w:val="000000100000" w:firstRow="0" w:lastRow="0" w:firstColumn="0" w:lastColumn="0" w:oddVBand="0" w:evenVBand="0" w:oddHBand="1" w:evenHBand="0" w:firstRowFirstColumn="0" w:firstRowLastColumn="0" w:lastRowFirstColumn="0" w:lastRowLastColumn="0"/>
+              <w:rPr>
+                <w:lang w:val="en-US"/>
+              </w:rPr>
+            </w:pPr>
+            <w:r>
+              <w:rPr>
+                <w:lang w:val="en-US"/>
+              </w:rPr>
+              <w:t>2018</w:t>
+            </w:r>
+          </w:p>
+        </w:tc>
+        <w:tc>
+          <w:tcPr>
+            <w:tcW w:w="567" w:type="dxa"/>
+          </w:tcPr>
+          <w:p>
+            <w:pPr>
+              <w:tabs>
+                <w:tab w:val="left" w:pos="1035"/>
+              </w:tabs>
+              <w:jc w:val="center"/>
+              <w:cnfStyle w:val="000000100000" w:firstRow="0" w:lastRow="0" w:firstColumn="0" w:lastColumn="0" w:oddVBand="0" w:evenVBand="0" w:oddHBand="1" w:evenHBand="0" w:firstRowFirstColumn="0" w:firstRowLastColumn="0" w:lastRowFirstColumn="0" w:lastRowLastColumn="0"/>
+              <w:rPr>
+                <w:lang w:val="en-US"/>
+              </w:rPr>
+            </w:pPr>
+            <w:r>
+              <w:rPr>
+                <w:lang w:val="en-US"/>
+              </w:rPr>
+              <w:t>20</w:t>
+            </w:r>
+          </w:p>
+        </w:tc>
+        <w:tc>
+          <w:tcPr>
+            <w:tcW w:w="1247" w:type="dxa"/>
+          </w:tcPr>
+          <w:p>
+            <w:pPr>
+              <w:tabs>
+                <w:tab w:val="left" w:pos="1035"/>
+              </w:tabs>
+              <w:jc w:val="center"/>
+              <w:cnfStyle w:val="000000100000" w:firstRow="0" w:lastRow="0" w:firstColumn="0" w:lastColumn="0" w:oddVBand="0" w:evenVBand="0" w:oddHBand="1" w:evenHBand="0" w:firstRowFirstColumn="0" w:firstRowLastColumn="0" w:lastRowFirstColumn="0" w:lastRowLastColumn="0"/>
+              <w:rPr>
+                <w:lang w:val="en-US"/>
+              </w:rPr>
+            </w:pPr>
+            <w:r>
+              <w:rPr>
+                <w:lang w:val="en-US"/>
+              </w:rPr>
+              <w:t>N/A</w:t>
+            </w:r>
+          </w:p>
+        </w:tc>
+        <w:tc>
+          <w:tcPr>
+            <w:tcW w:w="1116" w:type="dxa"/>
+          </w:tcPr>
+          <w:p>
+            <w:pPr>
+              <w:tabs>
+                <w:tab w:val="left" w:pos="1035"/>
+              </w:tabs>
+              <w:jc w:val="center"/>
+              <w:cnfStyle w:val="000000100000" w:firstRow="0" w:lastRow="0" w:firstColumn="0" w:lastColumn="0" w:oddVBand="0" w:evenVBand="0" w:oddHBand="1" w:evenHBand="0" w:firstRowFirstColumn="0" w:firstRowLastColumn="0" w:lastRowFirstColumn="0" w:lastRowLastColumn="0"/>
+              <w:rPr>
+                <w:lang w:val="en-US"/>
+              </w:rPr>
+            </w:pPr>
+            <w:r>
+              <w:rPr>
+                <w:lang w:val="en-US"/>
+              </w:rPr>
+              <w:t>4655 images</w:t>
+            </w:r>
+          </w:p>
+        </w:tc>
+      </w:tr>
+      <w:tr>
+        <w:tc>
+          <w:tcPr>
+            <w:cnfStyle w:val="001000000000" w:firstRow="0" w:lastRow="0" w:firstColumn="1" w:lastColumn="0" w:oddVBand="0" w:evenVBand="0" w:oddHBand="0" w:evenHBand="0" w:firstRowFirstColumn="0" w:firstRowLastColumn="0" w:lastRowFirstColumn="0" w:lastRowLastColumn="0"/>
+            <w:tcW w:w="1828" w:type="dxa"/>
+          </w:tcPr>
+          <w:p>
+            <w:pPr>
+              <w:tabs>
+                <w:tab w:val="right" w:pos="1904"/>
+              </w:tabs>
+              <w:rPr>
+                <w:b w:val="0"/>
+                <w:bCs w:val="0"/>
+                <w:lang w:val="en-US"/>
+              </w:rPr>
+            </w:pPr>
+            <w:r>
+              <w:rPr>
+                <w:b w:val="0"/>
+                <w:bCs w:val="0"/>
+                <w:lang w:val="en-US"/>
+              </w:rPr>
+              <w:t>Fast YOLO [7]</w:t>
+            </w:r>
+            <w:r>
+              <w:rPr>
+                <w:b w:val="0"/>
+                <w:bCs w:val="0"/>
+                <w:lang w:val="en-US"/>
+              </w:rPr>
+              <w:tab/>
+            </w:r>
+          </w:p>
+        </w:tc>
+        <w:tc>
+          <w:tcPr>
+            <w:tcW w:w="1433" w:type="dxa"/>
+          </w:tcPr>
+          <w:p>
+            <w:pPr>
+              <w:tabs>
+                <w:tab w:val="left" w:pos="1035"/>
+              </w:tabs>
+              <w:jc w:val="center"/>
+              <w:cnfStyle w:val="000000000000" w:firstRow="0" w:lastRow="0" w:firstColumn="0" w:lastColumn="0" w:oddVBand="0" w:evenVBand="0" w:oddHBand="0" w:evenHBand="0" w:firstRowFirstColumn="0" w:firstRowLastColumn="0" w:lastRowFirstColumn="0" w:lastRowLastColumn="0"/>
+              <w:rPr>
+                <w:lang w:val="en-US"/>
+              </w:rPr>
+            </w:pPr>
+            <w:r>
+              <w:rPr>
+                <w:lang w:val="en-US"/>
+              </w:rPr>
+              <w:t>88.45</w:t>
+            </w:r>
+          </w:p>
+        </w:tc>
+        <w:tc>
+          <w:tcPr>
+            <w:tcW w:w="1134" w:type="dxa"/>
+          </w:tcPr>
+          <w:p>
+            <w:pPr>
+              <w:tabs>
+                <w:tab w:val="left" w:pos="1035"/>
+              </w:tabs>
+              <w:jc w:val="center"/>
+              <w:cnfStyle w:val="000000000000" w:firstRow="0" w:lastRow="0" w:firstColumn="0" w:lastColumn="0" w:oddVBand="0" w:evenVBand="0" w:oddHBand="0" w:evenHBand="0" w:firstRowFirstColumn="0" w:firstRowLastColumn="0" w:lastRowFirstColumn="0" w:lastRowLastColumn="0"/>
+              <w:rPr>
+                <w:lang w:val="en-US"/>
+              </w:rPr>
+            </w:pPr>
+            <w:r>
+              <w:rPr>
+                <w:lang w:val="en-US"/>
+              </w:rPr>
+              <w:t>86.64</w:t>
+            </w:r>
+          </w:p>
+        </w:tc>
+        <w:tc>
+          <w:tcPr>
+            <w:tcW w:w="1701" w:type="dxa"/>
+          </w:tcPr>
+          <w:p>
+            <w:pPr>
+              <w:tabs>
+                <w:tab w:val="left" w:pos="1035"/>
+              </w:tabs>
+              <w:jc w:val="center"/>
+              <w:cnfStyle w:val="000000000000" w:firstRow="0" w:lastRow="0" w:firstColumn="0" w:lastColumn="0" w:oddVBand="0" w:evenVBand="0" w:oddHBand="0" w:evenHBand="0" w:firstRowFirstColumn="0" w:firstRowLastColumn="0" w:lastRowFirstColumn="0" w:lastRowLastColumn="0"/>
+              <w:rPr>
+                <w:lang w:val="en-US"/>
+              </w:rPr>
+            </w:pPr>
+            <w:r>
+              <w:rPr>
+                <w:lang w:val="en-US"/>
+              </w:rPr>
+              <w:t>2018</w:t>
+            </w:r>
+          </w:p>
+        </w:tc>
+        <w:tc>
+          <w:tcPr>
+            <w:tcW w:w="567" w:type="dxa"/>
+          </w:tcPr>
+          <w:p>
+            <w:pPr>
+              <w:tabs>
+                <w:tab w:val="left" w:pos="1035"/>
+              </w:tabs>
+              <w:jc w:val="center"/>
+              <w:cnfStyle w:val="000000000000" w:firstRow="0" w:lastRow="0" w:firstColumn="0" w:lastColumn="0" w:oddVBand="0" w:evenVBand="0" w:oddHBand="0" w:evenHBand="0" w:firstRowFirstColumn="0" w:firstRowLastColumn="0" w:lastRowFirstColumn="0" w:lastRowLastColumn="0"/>
+              <w:rPr>
+                <w:lang w:val="en-US"/>
+              </w:rPr>
+            </w:pPr>
+            <w:r>
+              <w:rPr>
+                <w:lang w:val="en-US"/>
+              </w:rPr>
+              <w:t>45</w:t>
+            </w:r>
+          </w:p>
+        </w:tc>
+        <w:tc>
+          <w:tcPr>
+            <w:tcW w:w="1247" w:type="dxa"/>
+          </w:tcPr>
+          <w:p>
+            <w:pPr>
+              <w:tabs>
+                <w:tab w:val="left" w:pos="1035"/>
+              </w:tabs>
+              <w:jc w:val="center"/>
+              <w:cnfStyle w:val="000000000000" w:firstRow="0" w:lastRow="0" w:firstColumn="0" w:lastColumn="0" w:oddVBand="0" w:evenVBand="0" w:oddHBand="0" w:evenHBand="0" w:firstRowFirstColumn="0" w:firstRowLastColumn="0" w:lastRowFirstColumn="0" w:lastRowLastColumn="0"/>
+              <w:rPr>
+                <w:lang w:val="en-US"/>
+              </w:rPr>
+            </w:pPr>
+            <w:r>
+              <w:rPr>
+                <w:lang w:val="en-US"/>
+              </w:rPr>
+              <w:t>1280 x 720</w:t>
+            </w:r>
+          </w:p>
+        </w:tc>
+        <w:tc>
+          <w:tcPr>
+            <w:tcW w:w="1116" w:type="dxa"/>
+          </w:tcPr>
+          <w:p>
+            <w:pPr>
+              <w:tabs>
+                <w:tab w:val="left" w:pos="1035"/>
+              </w:tabs>
+              <w:jc w:val="center"/>
+              <w:cnfStyle w:val="000000000000" w:firstRow="0" w:lastRow="0" w:firstColumn="0" w:lastColumn="0" w:oddVBand="0" w:evenVBand="0" w:oddHBand="0" w:evenHBand="0" w:firstRowFirstColumn="0" w:firstRowLastColumn="0" w:lastRowFirstColumn="0" w:lastRowLastColumn="0"/>
+              <w:rPr>
+                <w:lang w:val="en-US"/>
+              </w:rPr>
+            </w:pPr>
+            <w:r>
+              <w:rPr>
+                <w:lang w:val="en-US"/>
+              </w:rPr>
+              <w:t>8000 images</w:t>
+            </w:r>
+          </w:p>
+        </w:tc>
+      </w:tr>
+      <w:tr>
+        <w:trPr>
+          <w:cnfStyle w:val="000000100000" w:firstRow="0" w:lastRow="0" w:firstColumn="0" w:lastColumn="0" w:oddVBand="0" w:evenVBand="0" w:oddHBand="1" w:evenHBand="0" w:firstRowFirstColumn="0" w:firstRowLastColumn="0" w:lastRowFirstColumn="0" w:lastRowLastColumn="0"/>
+        </w:trPr>
+        <w:tc>
+          <w:tcPr>
+            <w:cnfStyle w:val="001000000000" w:firstRow="0" w:lastRow="0" w:firstColumn="1" w:lastColumn="0" w:oddVBand="0" w:evenVBand="0" w:oddHBand="0" w:evenHBand="0" w:firstRowFirstColumn="0" w:firstRowLastColumn="0" w:lastRowFirstColumn="0" w:lastRowLastColumn="0"/>
+            <w:tcW w:w="1828" w:type="dxa"/>
+          </w:tcPr>
+          <w:p>
+            <w:pPr>
+              <w:tabs>
+                <w:tab w:val="left" w:pos="1035"/>
+              </w:tabs>
+              <w:rPr>
+                <w:b w:val="0"/>
+                <w:bCs w:val="0"/>
+                <w:lang w:val="en-US"/>
+              </w:rPr>
+            </w:pPr>
+            <w:r>
+              <w:rPr>
+                <w:b w:val="0"/>
+                <w:bCs w:val="0"/>
+                <w:lang w:val="en-US"/>
+              </w:rPr>
+              <w:t>SSD [15]</w:t>
+            </w:r>
+          </w:p>
+        </w:tc>
+        <w:tc>
+          <w:tcPr>
+            <w:tcW w:w="1433" w:type="dxa"/>
+          </w:tcPr>
+          <w:p>
+            <w:pPr>
+              <w:tabs>
+                <w:tab w:val="left" w:pos="1035"/>
+              </w:tabs>
+              <w:jc w:val="center"/>
+              <w:cnfStyle w:val="000000100000" w:firstRow="0" w:lastRow="0" w:firstColumn="0" w:lastColumn="0" w:oddVBand="0" w:evenVBand="0" w:oddHBand="1" w:evenHBand="0" w:firstRowFirstColumn="0" w:firstRowLastColumn="0" w:lastRowFirstColumn="0" w:lastRowLastColumn="0"/>
+              <w:rPr>
+                <w:lang w:val="en-US"/>
+              </w:rPr>
+            </w:pPr>
+            <w:r>
+              <w:rPr>
+                <w:lang w:val="en-US"/>
+              </w:rPr>
+              <w:t>86.82</w:t>
+            </w:r>
+          </w:p>
+        </w:tc>
+        <w:tc>
+          <w:tcPr>
+            <w:tcW w:w="1134" w:type="dxa"/>
+          </w:tcPr>
+          <w:p>
+            <w:pPr>
+              <w:tabs>
+                <w:tab w:val="left" w:pos="1035"/>
+              </w:tabs>
+              <w:jc w:val="center"/>
+              <w:cnfStyle w:val="000000100000" w:firstRow="0" w:lastRow="0" w:firstColumn="0" w:lastColumn="0" w:oddVBand="0" w:evenVBand="0" w:oddHBand="1" w:evenHBand="0" w:firstRowFirstColumn="0" w:firstRowLastColumn="0" w:lastRowFirstColumn="0" w:lastRowLastColumn="0"/>
+              <w:rPr>
+                <w:lang w:val="en-US"/>
+              </w:rPr>
+            </w:pPr>
+            <w:r>
+              <w:rPr>
+                <w:lang w:val="en-US"/>
+              </w:rPr>
+              <w:t>84.10</w:t>
+            </w:r>
+          </w:p>
+        </w:tc>
+        <w:tc>
+          <w:tcPr>
+            <w:tcW w:w="1701" w:type="dxa"/>
+          </w:tcPr>
+          <w:p>
+            <w:pPr>
+              <w:tabs>
+                <w:tab w:val="left" w:pos="255"/>
+                <w:tab w:val="left" w:pos="1035"/>
+              </w:tabs>
+              <w:jc w:val="center"/>
+              <w:cnfStyle w:val="000000100000" w:firstRow="0" w:lastRow="0" w:firstColumn="0" w:lastColumn="0" w:oddVBand="0" w:evenVBand="0" w:oddHBand="1" w:evenHBand="0" w:firstRowFirstColumn="0" w:firstRowLastColumn="0" w:lastRowFirstColumn="0" w:lastRowLastColumn="0"/>
+              <w:rPr>
+                <w:lang w:val="en-US"/>
+              </w:rPr>
+            </w:pPr>
+            <w:r>
+              <w:rPr>
+                <w:lang w:val="en-US"/>
+              </w:rPr>
+              <w:t>2019</w:t>
+            </w:r>
+          </w:p>
+        </w:tc>
+        <w:tc>
+          <w:tcPr>
+            <w:tcW w:w="567" w:type="dxa"/>
+          </w:tcPr>
+          <w:p>
+            <w:pPr>
+              <w:tabs>
+                <w:tab w:val="left" w:pos="1035"/>
+              </w:tabs>
+              <w:jc w:val="center"/>
+              <w:cnfStyle w:val="000000100000" w:firstRow="0" w:lastRow="0" w:firstColumn="0" w:lastColumn="0" w:oddVBand="0" w:evenVBand="0" w:oddHBand="1" w:evenHBand="0" w:firstRowFirstColumn="0" w:firstRowLastColumn="0" w:lastRowFirstColumn="0" w:lastRowLastColumn="0"/>
+              <w:rPr>
+                <w:lang w:val="en-US"/>
+              </w:rPr>
+            </w:pPr>
+            <w:r>
+              <w:rPr>
+                <w:lang w:val="en-US"/>
+              </w:rPr>
+              <w:t>25</w:t>
+            </w:r>
+          </w:p>
+        </w:tc>
+        <w:tc>
+          <w:tcPr>
+            <w:tcW w:w="1247" w:type="dxa"/>
+          </w:tcPr>
+          <w:p>
+            <w:pPr>
+              <w:tabs>
+                <w:tab w:val="left" w:pos="1035"/>
+              </w:tabs>
+              <w:jc w:val="center"/>
+              <w:cnfStyle w:val="000000100000" w:firstRow="0" w:lastRow="0" w:firstColumn="0" w:lastColumn="0" w:oddVBand="0" w:evenVBand="0" w:oddHBand="1" w:evenHBand="0" w:firstRowFirstColumn="0" w:firstRowLastColumn="0" w:lastRowFirstColumn="0" w:lastRowLastColumn="0"/>
+              <w:rPr>
+                <w:lang w:val="en-US"/>
+              </w:rPr>
+            </w:pPr>
+          </w:p>
+        </w:tc>
+        <w:tc>
+          <w:tcPr>
+            <w:tcW w:w="1116" w:type="dxa"/>
+          </w:tcPr>
+          <w:p>
+            <w:pPr>
+              <w:tabs>
+                <w:tab w:val="left" w:pos="1035"/>
+              </w:tabs>
+              <w:jc w:val="center"/>
+              <w:cnfStyle w:val="000000100000" w:firstRow="0" w:lastRow="0" w:firstColumn="0" w:lastColumn="0" w:oddVBand="0" w:evenVBand="0" w:oddHBand="1" w:evenHBand="0" w:firstRowFirstColumn="0" w:firstRowLastColumn="0" w:lastRowFirstColumn="0" w:lastRowLastColumn="0"/>
+              <w:rPr>
+                <w:lang w:val="en-US"/>
+              </w:rPr>
+            </w:pPr>
+          </w:p>
+        </w:tc>
+      </w:tr>
+    </w:tbl>
+    <w:p>
+      <w:pPr>
+        <w:tabs>
+          <w:tab w:val="left" w:pos="1035"/>
+        </w:tabs>
+        <w:rPr>
+          <w:lang w:val="en-US"/>
+        </w:rPr>
+      </w:pPr>
+    </w:p>
+    <w:p>
+      <w:pPr>
+        <w:tabs>
+          <w:tab w:val="left" w:pos="1035"/>
+        </w:tabs>
+        <w:rPr>
+          <w:lang w:val="en-US"/>
+        </w:rPr>
+      </w:pPr>
+      <w:r>
+        <w:rPr>
+          <w:lang w:val="en-US"/>
+        </w:rPr>
+        <w:t>Baseline Approaches (Table 2)</w:t>
+      </w:r>
+    </w:p>
+    <w:p>
+      <w:pPr>
+        <w:pStyle w:val="ListParagraph"/>
+        <w:numPr>
+          <w:ilvl w:val="0"/>
+          <w:numId w:val="1"/>
+        </w:numPr>
+        <w:rPr>
+          <w:lang w:val="en-US"/>
+        </w:rPr>
+      </w:pPr>
+      <w:r>
+        <w:rPr>
+          <w:lang w:val="en-US"/>
+        </w:rPr>
+        <w:t>Sliding Window</w:t>
+      </w:r>
+      <w:r>
+        <w:rPr>
+          <w:lang w:val="en-US"/>
+        </w:rPr>
+        <w:t xml:space="preserve">: </w:t>
+      </w:r>
+      <w:r>
+        <w:rPr>
+          <w:lang w:val="en-US"/>
+        </w:rPr>
+        <w:t>It can predict the classes of each object inside an image by dividing the images into grids and extracting the features of each grid.</w:t>
+      </w:r>
+    </w:p>
+    <w:p>
+      <w:pPr>
+        <w:pStyle w:val="ListParagraph"/>
+        <w:numPr>
+          <w:ilvl w:val="0"/>
+          <w:numId w:val="1"/>
+        </w:numPr>
+        <w:tabs>
+          <w:tab w:val="left" w:pos="1035"/>
+        </w:tabs>
+        <w:rPr>
+          <w:lang w:val="en-US"/>
+        </w:rPr>
+      </w:pPr>
+      <w:r>
+        <w:rPr>
+          <w:lang w:val="en-US"/>
+        </w:rPr>
+        <w:t>CNN: The color, edge, texture, and more are extracted by a convolution operation from the images.</w:t>
+      </w:r>
+    </w:p>
+    <w:p>
+      <w:pPr>
+        <w:pStyle w:val="ListParagraph"/>
+        <w:numPr>
+          <w:ilvl w:val="0"/>
+          <w:numId w:val="1"/>
+        </w:numPr>
+        <w:tabs>
+          <w:tab w:val="left" w:pos="1035"/>
+        </w:tabs>
+        <w:rPr>
+          <w:lang w:val="en-US"/>
+        </w:rPr>
+      </w:pPr>
+      <w:r>
+        <w:rPr>
+          <w:lang w:val="en-US"/>
+        </w:rPr>
+        <w:t xml:space="preserve">RCNN: The images are divided into a grid, and by using CNN the regions are classified as part of the object or part of the background. </w:t>
+      </w:r>
+    </w:p>
+    <w:p>
+      <w:pPr>
+        <w:pStyle w:val="ListParagraph"/>
+        <w:numPr>
+          <w:ilvl w:val="0"/>
+          <w:numId w:val="1"/>
+        </w:numPr>
+        <w:tabs>
+          <w:tab w:val="left" w:pos="1035"/>
+        </w:tabs>
+        <w:rPr>
+          <w:lang w:val="en-US"/>
+        </w:rPr>
+      </w:pPr>
+      <w:r>
+        <w:rPr>
+          <w:lang w:val="en-US"/>
+        </w:rPr>
+        <w:t>Faster R-CNN: Same basis as RCNN and CNN but images features are only extracted once.</w:t>
+      </w:r>
+    </w:p>
+    <w:p>
+      <w:pPr>
+        <w:pStyle w:val="ListParagraph"/>
+        <w:numPr>
+          <w:ilvl w:val="0"/>
+          <w:numId w:val="1"/>
+        </w:numPr>
+        <w:tabs>
+          <w:tab w:val="left" w:pos="1035"/>
+        </w:tabs>
+        <w:rPr>
+          <w:lang w:val="en-US"/>
+        </w:rPr>
+      </w:pPr>
+      <w:r>
+        <w:rPr>
+          <w:lang w:val="en-US"/>
+        </w:rPr>
+        <w:t xml:space="preserve">YOLO: </w:t>
+      </w:r>
+      <w:r>
+        <w:rPr>
+          <w:lang w:val="en-US"/>
+        </w:rPr>
+        <w:t>The picture is split into many grids, and the likelihood of an object's center landing within the grid is determined. The category probabilities of the items are computed using</w:t>
+      </w:r>
       <w:r>
         <w:rPr>
           <w:lang w:val="en-US"/>
         </w:rPr>
         <w:t xml:space="preserve"> </w:t>
       </w:r>
-      <w:proofErr w:type="spellStart"/>
-      <w:r>
-        <w:rPr>
-          <w:lang w:val="en-US"/>
-        </w:rPr>
-        <w:t>gew</w:t>
-      </w:r>
-      <w:proofErr w:type="spellEnd"/>
-      <w:r>
-        <w:rPr>
-          <w:lang w:val="en-US"/>
-        </w:rPr>
-        <w:t xml:space="preserve"> </w:t>
-      </w:r>
-      <w:proofErr w:type="spellStart"/>
-      <w:r>
-        <w:rPr>
-          <w:lang w:val="en-US"/>
-        </w:rPr>
-        <w:t>annoted</w:t>
-      </w:r>
-      <w:proofErr w:type="spellEnd"/>
-      <w:r>
-        <w:rPr>
-          <w:lang w:val="en-US"/>
-        </w:rPr>
-        <w:t xml:space="preserve"> </w:t>
-      </w:r>
-      <w:proofErr w:type="spellStart"/>
-      <w:r>
-        <w:rPr>
-          <w:lang w:val="en-US"/>
-        </w:rPr>
-        <w:t>anke</w:t>
-      </w:r>
-      <w:proofErr w:type="spellEnd"/>
-      <w:r>
-        <w:rPr>
-          <w:lang w:val="en-US"/>
-        </w:rPr>
-        <w:t xml:space="preserve"> </w:t>
-      </w:r>
-      <w:proofErr w:type="spellStart"/>
-      <w:proofErr w:type="gramStart"/>
-      <w:r>
-        <w:rPr>
-          <w:lang w:val="en-US"/>
-        </w:rPr>
-        <w:t>fuq</w:t>
-      </w:r>
-      <w:proofErr w:type="spellEnd"/>
-      <w:proofErr w:type="gramEnd"/>
-      <w:r>
-        <w:rPr>
-          <w:lang w:val="en-US"/>
-        </w:rPr>
-        <w:t xml:space="preserve"> blared images, u </w:t>
-      </w:r>
-      <w:proofErr w:type="spellStart"/>
-      <w:r>
-        <w:rPr>
-          <w:lang w:val="en-US"/>
-        </w:rPr>
-        <w:t>ftit</w:t>
-      </w:r>
-      <w:proofErr w:type="spellEnd"/>
-      <w:r>
-        <w:rPr>
-          <w:lang w:val="en-US"/>
-        </w:rPr>
-        <w:t xml:space="preserve"> </w:t>
-      </w:r>
-      <w:proofErr w:type="spellStart"/>
-      <w:r>
-        <w:rPr>
-          <w:lang w:val="en-US"/>
-        </w:rPr>
-        <w:t>minnhom</w:t>
-      </w:r>
-      <w:proofErr w:type="spellEnd"/>
-      <w:r>
-        <w:rPr>
-          <w:lang w:val="en-US"/>
-        </w:rPr>
-        <w:t xml:space="preserve"> </w:t>
-      </w:r>
-      <w:proofErr w:type="spellStart"/>
-      <w:r>
-        <w:rPr>
-          <w:lang w:val="en-US"/>
-        </w:rPr>
-        <w:t>gew</w:t>
-      </w:r>
-      <w:proofErr w:type="spellEnd"/>
-      <w:r>
-        <w:rPr>
-          <w:lang w:val="en-US"/>
-        </w:rPr>
-        <w:t xml:space="preserve"> </w:t>
-      </w:r>
-      <w:proofErr w:type="spellStart"/>
-      <w:r>
-        <w:rPr>
-          <w:lang w:val="en-US"/>
-        </w:rPr>
-        <w:t>apposta</w:t>
-      </w:r>
-      <w:proofErr w:type="spellEnd"/>
-      <w:r>
-        <w:rPr>
-          <w:lang w:val="en-US"/>
-        </w:rPr>
-        <w:t xml:space="preserve"> blurred to get a better data set. As the camera would be moving, </w:t>
-      </w:r>
-      <w:proofErr w:type="spellStart"/>
-      <w:r>
-        <w:rPr>
-          <w:lang w:val="en-US"/>
-        </w:rPr>
-        <w:t>dahhal</w:t>
-      </w:r>
-      <w:proofErr w:type="spellEnd"/>
-      <w:r>
-        <w:rPr>
-          <w:lang w:val="en-US"/>
-        </w:rPr>
-        <w:t xml:space="preserve"> </w:t>
-      </w:r>
-      <w:proofErr w:type="spellStart"/>
-      <w:r>
-        <w:rPr>
-          <w:lang w:val="en-US"/>
-        </w:rPr>
-        <w:t>ukoll</w:t>
-      </w:r>
-      <w:proofErr w:type="spellEnd"/>
-      <w:r>
-        <w:rPr>
-          <w:lang w:val="en-US"/>
-        </w:rPr>
-        <w:t xml:space="preserve"> dataset size li </w:t>
-      </w:r>
-      <w:proofErr w:type="spellStart"/>
-      <w:r>
-        <w:rPr>
-          <w:lang w:val="en-US"/>
-        </w:rPr>
-        <w:t>edin</w:t>
-      </w:r>
-      <w:proofErr w:type="spellEnd"/>
-      <w:r>
-        <w:rPr>
-          <w:lang w:val="en-US"/>
-        </w:rPr>
-        <w:t xml:space="preserve"> page 7 </w:t>
-      </w:r>
-      <w:proofErr w:type="spellStart"/>
-      <w:r>
-        <w:rPr>
-          <w:lang w:val="en-US"/>
-        </w:rPr>
-        <w:t>ara</w:t>
-      </w:r>
-      <w:proofErr w:type="spellEnd"/>
-      <w:r>
-        <w:rPr>
-          <w:lang w:val="en-US"/>
-        </w:rPr>
-        <w:t xml:space="preserve"> </w:t>
-      </w:r>
-      <w:proofErr w:type="spellStart"/>
-      <w:r>
-        <w:rPr>
-          <w:lang w:val="en-US"/>
-        </w:rPr>
-        <w:t>naqa</w:t>
-      </w:r>
-      <w:proofErr w:type="spellEnd"/>
-      <w:r>
-        <w:rPr>
-          <w:lang w:val="en-US"/>
-        </w:rPr>
-        <w:t xml:space="preserve"> conclusion u affarjiet bhal dawk &lt;3 </w:t>
-      </w:r>
+      <w:r>
+        <w:rPr>
+          <w:lang w:val="en-US"/>
+        </w:rPr>
+        <w:t>boundary boxes.</w:t>
+      </w:r>
+    </w:p>
+    <w:p>
+      <w:pPr>
+        <w:pStyle w:val="ListParagraph"/>
+        <w:numPr>
+          <w:ilvl w:val="0"/>
+          <w:numId w:val="1"/>
+        </w:numPr>
+        <w:tabs>
+          <w:tab w:val="left" w:pos="1035"/>
+        </w:tabs>
+        <w:rPr>
+          <w:lang w:val="en-US"/>
+        </w:rPr>
+      </w:pPr>
+      <w:r>
+        <w:rPr>
+          <w:lang w:val="en-US"/>
+        </w:rPr>
+        <w:t xml:space="preserve">SSD: </w:t>
+      </w:r>
+      <w:r>
+        <w:rPr>
+          <w:lang w:val="en-US"/>
+        </w:rPr>
+        <w:t>The output of multiple layers is used to extract different scales of feature mapping. To establish the object categories in the grids, the mess is separated into several scales.</w:t>
+      </w:r>
+    </w:p>
+    <w:p>
+      <w:pPr>
+        <w:tabs>
+          <w:tab w:val="left" w:pos="1035"/>
+        </w:tabs>
+        <w:rPr>
+          <w:lang w:val="en-US"/>
+        </w:rPr>
+      </w:pPr>
     </w:p>
     <w:sectPr>
       <w:pgSz w:w="11906" w:h="16838"/>
@@ -1409,6 +3521,103 @@
 </w:document>
 </file>
 
+<file path=word/numbering.xml><?xml version="1.0" encoding="utf-8"?>
+<w:numbering xmlns:wpc="http://schemas.microsoft.com/office/word/2010/wordprocessingCanvas" xmlns:cx="http://schemas.microsoft.com/office/drawing/2014/chartex" xmlns:cx1="http://schemas.microsoft.com/office/drawing/2015/9/8/chartex" xmlns:cx2="http://schemas.microsoft.com/office/drawing/2015/10/21/chartex" xmlns:cx3="http://schemas.microsoft.com/office/drawing/2016/5/9/chartex" xmlns:cx4="http://schemas.microsoft.com/office/drawing/2016/5/10/chartex" xmlns:cx5="http://schemas.microsoft.com/office/drawing/2016/5/11/chartex" xmlns:cx6="http://schemas.microsoft.com/office/drawing/2016/5/12/chartex" xmlns:cx7="http://schemas.microsoft.com/office/drawing/2016/5/13/chartex" xmlns:cx8="http://schemas.microsoft.com/office/drawing/2016/5/14/chartex" xmlns:mc="http://schemas.openxmlformats.org/markup-compatibility/2006" xmlns:aink="http://schemas.microsoft.com/office/drawing/2016/ink" xmlns:am3d="http://schemas.microsoft.com/office/drawing/2017/model3d" xmlns:o="urn:schemas-microsoft-com:office:office" xmlns:oel="http://schemas.microsoft.com/office/2019/extlst" xmlns:r="http://schemas.openxmlformats.org/officeDocument/2006/relationships" xmlns:m="http://schemas.openxmlformats.org/officeDocument/2006/math" xmlns:v="urn:schemas-microsoft-com:vml" xmlns:wp14="http://schemas.microsoft.com/office/word/2010/wordprocessingDrawing" xmlns:wp="http://schemas.openxmlformats.org/drawingml/2006/wordprocessingDrawing" xmlns:w10="urn:schemas-microsoft-com:office:word" xmlns:w="http://schemas.openxmlformats.org/wordprocessingml/2006/main" xmlns:w14="http://schemas.microsoft.com/office/word/2010/wordml" xmlns:w15="http://schemas.microsoft.com/office/word/2012/wordml" xmlns:w16cex="http://schemas.microsoft.com/office/word/2018/wordml/cex" xmlns:w16cid="http://schemas.microsoft.com/office/word/2016/wordml/cid" xmlns:w16="http://schemas.microsoft.com/office/word/2018/wordml" xmlns:w16sdtdh="http://schemas.microsoft.com/office/word/2020/wordml/sdtdatahash" xmlns:w16se="http://schemas.microsoft.com/office/word/2015/wordml/symex" xmlns:wpg="http://schemas.microsoft.com/office/word/2010/wordprocessingGroup" xmlns:wpi="http://schemas.microsoft.com/office/word/2010/wordprocessingInk" xmlns:wne="http://schemas.microsoft.com/office/word/2006/wordml" xmlns:wps="http://schemas.microsoft.com/office/word/2010/wordprocessingShape" mc:Ignorable="w14 w15 w16se w16cid w16 w16cex w16sdtdh wp14">
+  <w:abstractNum w:abstractNumId="0" w15:restartNumberingAfterBreak="0">
+    <w:nsid w:val="72F617D7"/>
+    <w:multiLevelType w:val="hybridMultilevel"/>
+    <w:tmpl w:val="10667160"/>
+    <w:lvl w:ilvl="0" w:tplc="2000000F">
+      <w:start w:val="1"/>
+      <w:numFmt w:val="decimal"/>
+      <w:lvlText w:val="%1."/>
+      <w:lvlJc w:val="left"/>
+      <w:pPr>
+        <w:ind w:left="720" w:hanging="360"/>
+      </w:pPr>
+      <w:rPr>
+        <w:rFonts w:hint="default"/>
+      </w:rPr>
+    </w:lvl>
+    <w:lvl w:ilvl="1" w:tplc="20000019" w:tentative="1">
+      <w:start w:val="1"/>
+      <w:numFmt w:val="lowerLetter"/>
+      <w:lvlText w:val="%2."/>
+      <w:lvlJc w:val="left"/>
+      <w:pPr>
+        <w:ind w:left="1440" w:hanging="360"/>
+      </w:pPr>
+    </w:lvl>
+    <w:lvl w:ilvl="2" w:tplc="2000001B" w:tentative="1">
+      <w:start w:val="1"/>
+      <w:numFmt w:val="lowerRoman"/>
+      <w:lvlText w:val="%3."/>
+      <w:lvlJc w:val="right"/>
+      <w:pPr>
+        <w:ind w:left="2160" w:hanging="180"/>
+      </w:pPr>
+    </w:lvl>
+    <w:lvl w:ilvl="3" w:tplc="2000000F" w:tentative="1">
+      <w:start w:val="1"/>
+      <w:numFmt w:val="decimal"/>
+      <w:lvlText w:val="%4."/>
+      <w:lvlJc w:val="left"/>
+      <w:pPr>
+        <w:ind w:left="2880" w:hanging="360"/>
+      </w:pPr>
+    </w:lvl>
+    <w:lvl w:ilvl="4" w:tplc="20000019" w:tentative="1">
+      <w:start w:val="1"/>
+      <w:numFmt w:val="lowerLetter"/>
+      <w:lvlText w:val="%5."/>
+      <w:lvlJc w:val="left"/>
+      <w:pPr>
+        <w:ind w:left="3600" w:hanging="360"/>
+      </w:pPr>
+    </w:lvl>
+    <w:lvl w:ilvl="5" w:tplc="2000001B" w:tentative="1">
+      <w:start w:val="1"/>
+      <w:numFmt w:val="lowerRoman"/>
+      <w:lvlText w:val="%6."/>
+      <w:lvlJc w:val="right"/>
+      <w:pPr>
+        <w:ind w:left="4320" w:hanging="180"/>
+      </w:pPr>
+    </w:lvl>
+    <w:lvl w:ilvl="6" w:tplc="2000000F" w:tentative="1">
+      <w:start w:val="1"/>
+      <w:numFmt w:val="decimal"/>
+      <w:lvlText w:val="%7."/>
+      <w:lvlJc w:val="left"/>
+      <w:pPr>
+        <w:ind w:left="5040" w:hanging="360"/>
+      </w:pPr>
+    </w:lvl>
+    <w:lvl w:ilvl="7" w:tplc="20000019" w:tentative="1">
+      <w:start w:val="1"/>
+      <w:numFmt w:val="lowerLetter"/>
+      <w:lvlText w:val="%8."/>
+      <w:lvlJc w:val="left"/>
+      <w:pPr>
+        <w:ind w:left="5760" w:hanging="360"/>
+      </w:pPr>
+    </w:lvl>
+    <w:lvl w:ilvl="8" w:tplc="2000001B" w:tentative="1">
+      <w:start w:val="1"/>
+      <w:numFmt w:val="lowerRoman"/>
+      <w:lvlText w:val="%9."/>
+      <w:lvlJc w:val="right"/>
+      <w:pPr>
+        <w:ind w:left="6480" w:hanging="180"/>
+      </w:pPr>
+    </w:lvl>
+  </w:abstractNum>
+  <w:num w:numId="1" w16cid:durableId="1059015841">
+    <w:abstractNumId w:val="0"/>
+  </w:num>
+</w:numbering>
+</file>
+
 <file path=word/styles.xml><?xml version="1.0" encoding="utf-8"?>
 <w:styles xmlns:mc="http://schemas.openxmlformats.org/markup-compatibility/2006" xmlns:r="http://schemas.openxmlformats.org/officeDocument/2006/relationships" xmlns:w="http://schemas.openxmlformats.org/wordprocessingml/2006/main" xmlns:w14="http://schemas.microsoft.com/office/word/2010/wordml" xmlns:w15="http://schemas.microsoft.com/office/word/2012/wordml" xmlns:w16cex="http://schemas.microsoft.com/office/word/2018/wordml/cex" xmlns:w16cid="http://schemas.microsoft.com/office/word/2016/wordml/cid" xmlns:w16="http://schemas.microsoft.com/office/word/2018/wordml" xmlns:w16sdtdh="http://schemas.microsoft.com/office/word/2020/wordml/sdtdatahash" xmlns:w16se="http://schemas.microsoft.com/office/word/2015/wordml/symex" mc:Ignorable="w14 w15 w16se w16cid w16 w16cex w16sdtdh">
   <w:docDefaults>
@@ -1417,7 +3626,7 @@
         <w:rFonts w:asciiTheme="minorHAnsi" w:eastAsiaTheme="minorHAnsi" w:hAnsiTheme="minorHAnsi" w:cstheme="minorBidi"/>
         <w:sz w:val="22"/>
         <w:szCs w:val="22"/>
-        <w:lang w:eastAsia="en-US" w:bidi="ar-SA"/>
+        <w:lang w:val="en-MT" w:eastAsia="en-US" w:bidi="ar-SA"/>
       </w:rPr>
     </w:rPrDefault>
     <w:pPrDefault>
@@ -1835,6 +4044,327 @@
     <w:semiHidden/>
     <w:unhideWhenUsed/>
   </w:style>
+  <w:style w:type="table" w:styleId="TableGrid">
+    <w:name w:val="Table Grid"/>
+    <w:basedOn w:val="TableNormal"/>
+    <w:uiPriority w:val="39"/>
+    <w:rsid w:val="00F53DA2"/>
+    <w:pPr>
+      <w:spacing w:after="0" w:line="240" w:lineRule="auto"/>
+    </w:pPr>
+    <w:tblPr>
+      <w:tblBorders>
+        <w:top w:val="single" w:sz="4" w:space="0" w:color="auto"/>
+        <w:left w:val="single" w:sz="4" w:space="0" w:color="auto"/>
+        <w:bottom w:val="single" w:sz="4" w:space="0" w:color="auto"/>
+        <w:right w:val="single" w:sz="4" w:space="0" w:color="auto"/>
+        <w:insideH w:val="single" w:sz="4" w:space="0" w:color="auto"/>
+        <w:insideV w:val="single" w:sz="4" w:space="0" w:color="auto"/>
+      </w:tblBorders>
+    </w:tblPr>
+  </w:style>
+  <w:style w:type="table" w:styleId="GridTable1Light">
+    <w:name w:val="Grid Table 1 Light"/>
+    <w:basedOn w:val="TableNormal"/>
+    <w:uiPriority w:val="46"/>
+    <w:rsid w:val="00F53DA2"/>
+    <w:pPr>
+      <w:spacing w:after="0" w:line="240" w:lineRule="auto"/>
+    </w:pPr>
+    <w:tblPr>
+      <w:tblStyleRowBandSize w:val="1"/>
+      <w:tblStyleColBandSize w:val="1"/>
+      <w:tblBorders>
+        <w:top w:val="single" w:sz="4" w:space="0" w:color="999999" w:themeColor="text1" w:themeTint="66"/>
+        <w:left w:val="single" w:sz="4" w:space="0" w:color="999999" w:themeColor="text1" w:themeTint="66"/>
+        <w:bottom w:val="single" w:sz="4" w:space="0" w:color="999999" w:themeColor="text1" w:themeTint="66"/>
+        <w:right w:val="single" w:sz="4" w:space="0" w:color="999999" w:themeColor="text1" w:themeTint="66"/>
+        <w:insideH w:val="single" w:sz="4" w:space="0" w:color="999999" w:themeColor="text1" w:themeTint="66"/>
+        <w:insideV w:val="single" w:sz="4" w:space="0" w:color="999999" w:themeColor="text1" w:themeTint="66"/>
+      </w:tblBorders>
+    </w:tblPr>
+    <w:tblStylePr w:type="firstRow">
+      <w:rPr>
+        <w:b/>
+        <w:bCs/>
+      </w:rPr>
+      <w:tblPr/>
+      <w:tcPr>
+        <w:tcBorders>
+          <w:bottom w:val="single" w:sz="12" w:space="0" w:color="666666" w:themeColor="text1" w:themeTint="99"/>
+        </w:tcBorders>
+      </w:tcPr>
+    </w:tblStylePr>
+    <w:tblStylePr w:type="lastRow">
+      <w:rPr>
+        <w:b/>
+        <w:bCs/>
+      </w:rPr>
+      <w:tblPr/>
+      <w:tcPr>
+        <w:tcBorders>
+          <w:top w:val="double" w:sz="2" w:space="0" w:color="666666" w:themeColor="text1" w:themeTint="99"/>
+        </w:tcBorders>
+      </w:tcPr>
+    </w:tblStylePr>
+    <w:tblStylePr w:type="firstCol">
+      <w:rPr>
+        <w:b/>
+        <w:bCs/>
+      </w:rPr>
+    </w:tblStylePr>
+    <w:tblStylePr w:type="lastCol">
+      <w:rPr>
+        <w:b/>
+        <w:bCs/>
+      </w:rPr>
+    </w:tblStylePr>
+  </w:style>
+  <w:style w:type="table" w:styleId="GridTable3-Accent1">
+    <w:name w:val="Grid Table 3 Accent 1"/>
+    <w:basedOn w:val="TableNormal"/>
+    <w:uiPriority w:val="48"/>
+    <w:rsid w:val="00F53DA2"/>
+    <w:pPr>
+      <w:spacing w:after="0" w:line="240" w:lineRule="auto"/>
+    </w:pPr>
+    <w:tblPr>
+      <w:tblStyleRowBandSize w:val="1"/>
+      <w:tblStyleColBandSize w:val="1"/>
+      <w:tblBorders>
+        <w:top w:val="single" w:sz="4" w:space="0" w:color="8EAADB" w:themeColor="accent1" w:themeTint="99"/>
+        <w:left w:val="single" w:sz="4" w:space="0" w:color="8EAADB" w:themeColor="accent1" w:themeTint="99"/>
+        <w:bottom w:val="single" w:sz="4" w:space="0" w:color="8EAADB" w:themeColor="accent1" w:themeTint="99"/>
+        <w:right w:val="single" w:sz="4" w:space="0" w:color="8EAADB" w:themeColor="accent1" w:themeTint="99"/>
+        <w:insideH w:val="single" w:sz="4" w:space="0" w:color="8EAADB" w:themeColor="accent1" w:themeTint="99"/>
+        <w:insideV w:val="single" w:sz="4" w:space="0" w:color="8EAADB" w:themeColor="accent1" w:themeTint="99"/>
+      </w:tblBorders>
+    </w:tblPr>
+    <w:tblStylePr w:type="firstRow">
+      <w:rPr>
+        <w:b/>
+        <w:bCs/>
+      </w:rPr>
+      <w:tblPr/>
+      <w:tcPr>
+        <w:tcBorders>
+          <w:top w:val="nil"/>
+          <w:left w:val="nil"/>
+          <w:right w:val="nil"/>
+          <w:insideH w:val="nil"/>
+          <w:insideV w:val="nil"/>
+        </w:tcBorders>
+        <w:shd w:val="clear" w:color="auto" w:fill="FFFFFF" w:themeFill="background1"/>
+      </w:tcPr>
+    </w:tblStylePr>
+    <w:tblStylePr w:type="lastRow">
+      <w:rPr>
+        <w:b/>
+        <w:bCs/>
+      </w:rPr>
+      <w:tblPr/>
+      <w:tcPr>
+        <w:tcBorders>
+          <w:left w:val="nil"/>
+          <w:bottom w:val="nil"/>
+          <w:right w:val="nil"/>
+          <w:insideH w:val="nil"/>
+          <w:insideV w:val="nil"/>
+        </w:tcBorders>
+        <w:shd w:val="clear" w:color="auto" w:fill="FFFFFF" w:themeFill="background1"/>
+      </w:tcPr>
+    </w:tblStylePr>
+    <w:tblStylePr w:type="firstCol">
+      <w:pPr>
+        <w:jc w:val="right"/>
+      </w:pPr>
+      <w:rPr>
+        <w:i/>
+        <w:iCs/>
+      </w:rPr>
+      <w:tblPr/>
+      <w:tcPr>
+        <w:tcBorders>
+          <w:top w:val="nil"/>
+          <w:left w:val="nil"/>
+          <w:bottom w:val="nil"/>
+          <w:insideH w:val="nil"/>
+          <w:insideV w:val="nil"/>
+        </w:tcBorders>
+        <w:shd w:val="clear" w:color="auto" w:fill="FFFFFF" w:themeFill="background1"/>
+      </w:tcPr>
+    </w:tblStylePr>
+    <w:tblStylePr w:type="lastCol">
+      <w:rPr>
+        <w:i/>
+        <w:iCs/>
+      </w:rPr>
+      <w:tblPr/>
+      <w:tcPr>
+        <w:tcBorders>
+          <w:top w:val="nil"/>
+          <w:bottom w:val="nil"/>
+          <w:right w:val="nil"/>
+          <w:insideH w:val="nil"/>
+          <w:insideV w:val="nil"/>
+        </w:tcBorders>
+        <w:shd w:val="clear" w:color="auto" w:fill="FFFFFF" w:themeFill="background1"/>
+      </w:tcPr>
+    </w:tblStylePr>
+    <w:tblStylePr w:type="band1Vert">
+      <w:tblPr/>
+      <w:tcPr>
+        <w:shd w:val="clear" w:color="auto" w:fill="D9E2F3" w:themeFill="accent1" w:themeFillTint="33"/>
+      </w:tcPr>
+    </w:tblStylePr>
+    <w:tblStylePr w:type="band1Horz">
+      <w:tblPr/>
+      <w:tcPr>
+        <w:shd w:val="clear" w:color="auto" w:fill="D9E2F3" w:themeFill="accent1" w:themeFillTint="33"/>
+      </w:tcPr>
+    </w:tblStylePr>
+    <w:tblStylePr w:type="neCell">
+      <w:tblPr/>
+      <w:tcPr>
+        <w:tcBorders>
+          <w:bottom w:val="single" w:sz="4" w:space="0" w:color="8EAADB" w:themeColor="accent1" w:themeTint="99"/>
+        </w:tcBorders>
+      </w:tcPr>
+    </w:tblStylePr>
+    <w:tblStylePr w:type="nwCell">
+      <w:tblPr/>
+      <w:tcPr>
+        <w:tcBorders>
+          <w:bottom w:val="single" w:sz="4" w:space="0" w:color="8EAADB" w:themeColor="accent1" w:themeTint="99"/>
+        </w:tcBorders>
+      </w:tcPr>
+    </w:tblStylePr>
+    <w:tblStylePr w:type="seCell">
+      <w:tblPr/>
+      <w:tcPr>
+        <w:tcBorders>
+          <w:top w:val="single" w:sz="4" w:space="0" w:color="8EAADB" w:themeColor="accent1" w:themeTint="99"/>
+        </w:tcBorders>
+      </w:tcPr>
+    </w:tblStylePr>
+    <w:tblStylePr w:type="swCell">
+      <w:tblPr/>
+      <w:tcPr>
+        <w:tcBorders>
+          <w:top w:val="single" w:sz="4" w:space="0" w:color="8EAADB" w:themeColor="accent1" w:themeTint="99"/>
+        </w:tcBorders>
+      </w:tcPr>
+    </w:tblStylePr>
+  </w:style>
+  <w:style w:type="character" w:styleId="Hyperlink">
+    <w:name w:val="Hyperlink"/>
+    <w:basedOn w:val="DefaultParagraphFont"/>
+    <w:uiPriority w:val="99"/>
+    <w:unhideWhenUsed/>
+    <w:rsid w:val="00F53DA2"/>
+    <w:rPr>
+      <w:color w:val="0563C1" w:themeColor="hyperlink"/>
+      <w:u w:val="single"/>
+    </w:rPr>
+  </w:style>
+  <w:style w:type="character" w:styleId="UnresolvedMention">
+    <w:name w:val="Unresolved Mention"/>
+    <w:basedOn w:val="DefaultParagraphFont"/>
+    <w:uiPriority w:val="99"/>
+    <w:semiHidden/>
+    <w:unhideWhenUsed/>
+    <w:rsid w:val="00F53DA2"/>
+    <w:rPr>
+      <w:color w:val="605E5C"/>
+      <w:shd w:val="clear" w:color="auto" w:fill="E1DFDD"/>
+    </w:rPr>
+  </w:style>
+  <w:style w:type="table" w:styleId="GridTable2-Accent5">
+    <w:name w:val="Grid Table 2 Accent 5"/>
+    <w:basedOn w:val="TableNormal"/>
+    <w:uiPriority w:val="47"/>
+    <w:rsid w:val="00FD41B2"/>
+    <w:pPr>
+      <w:spacing w:after="0" w:line="240" w:lineRule="auto"/>
+    </w:pPr>
+    <w:tblPr>
+      <w:tblStyleRowBandSize w:val="1"/>
+      <w:tblStyleColBandSize w:val="1"/>
+      <w:tblBorders>
+        <w:top w:val="single" w:sz="2" w:space="0" w:color="9CC2E5" w:themeColor="accent5" w:themeTint="99"/>
+        <w:bottom w:val="single" w:sz="2" w:space="0" w:color="9CC2E5" w:themeColor="accent5" w:themeTint="99"/>
+        <w:insideH w:val="single" w:sz="2" w:space="0" w:color="9CC2E5" w:themeColor="accent5" w:themeTint="99"/>
+        <w:insideV w:val="single" w:sz="2" w:space="0" w:color="9CC2E5" w:themeColor="accent5" w:themeTint="99"/>
+      </w:tblBorders>
+    </w:tblPr>
+    <w:tblStylePr w:type="firstRow">
+      <w:rPr>
+        <w:b/>
+        <w:bCs/>
+      </w:rPr>
+      <w:tblPr/>
+      <w:tcPr>
+        <w:tcBorders>
+          <w:top w:val="nil"/>
+          <w:bottom w:val="single" w:sz="12" w:space="0" w:color="9CC2E5" w:themeColor="accent5" w:themeTint="99"/>
+          <w:insideH w:val="nil"/>
+          <w:insideV w:val="nil"/>
+        </w:tcBorders>
+        <w:shd w:val="clear" w:color="auto" w:fill="FFFFFF" w:themeFill="background1"/>
+      </w:tcPr>
+    </w:tblStylePr>
+    <w:tblStylePr w:type="lastRow">
+      <w:rPr>
+        <w:b/>
+        <w:bCs/>
+      </w:rPr>
+      <w:tblPr/>
+      <w:tcPr>
+        <w:tcBorders>
+          <w:top w:val="double" w:sz="2" w:space="0" w:color="9CC2E5" w:themeColor="accent5" w:themeTint="99"/>
+          <w:bottom w:val="nil"/>
+          <w:insideH w:val="nil"/>
+          <w:insideV w:val="nil"/>
+        </w:tcBorders>
+        <w:shd w:val="clear" w:color="auto" w:fill="FFFFFF" w:themeFill="background1"/>
+      </w:tcPr>
+    </w:tblStylePr>
+    <w:tblStylePr w:type="firstCol">
+      <w:rPr>
+        <w:b/>
+        <w:bCs/>
+      </w:rPr>
+    </w:tblStylePr>
+    <w:tblStylePr w:type="lastCol">
+      <w:rPr>
+        <w:b/>
+        <w:bCs/>
+      </w:rPr>
+    </w:tblStylePr>
+    <w:tblStylePr w:type="band1Vert">
+      <w:tblPr/>
+      <w:tcPr>
+        <w:shd w:val="clear" w:color="auto" w:fill="DEEAF6" w:themeFill="accent5" w:themeFillTint="33"/>
+      </w:tcPr>
+    </w:tblStylePr>
+    <w:tblStylePr w:type="band1Horz">
+      <w:tblPr/>
+      <w:tcPr>
+        <w:shd w:val="clear" w:color="auto" w:fill="DEEAF6" w:themeFill="accent5" w:themeFillTint="33"/>
+      </w:tcPr>
+    </w:tblStylePr>
+  </w:style>
+  <w:style w:type="paragraph" w:styleId="ListParagraph">
+    <w:name w:val="List Paragraph"/>
+    <w:basedOn w:val="Normal"/>
+    <w:uiPriority w:val="34"/>
+    <w:qFormat/>
+    <w:rsid w:val="0074547B"/>
+    <w:pPr>
+      <w:ind w:left="720"/>
+      <w:contextualSpacing/>
+    </w:pPr>
+  </w:style>
 </w:styles>
 </file>
 

</xml_diff>

<commit_message>
removed bad paper and references
</commit_message>
<xml_diff>
--- a/doc/First Lit review draft.docx
+++ b/doc/First Lit review draft.docx
@@ -22,50 +22,198 @@
           <w:lang w:val="en-US"/>
         </w:rPr>
       </w:pPr>
-      <w:r>
-        <w:rPr>
-          <w:lang w:val="en-US"/>
-        </w:rPr>
-        <w:t>Jin and Nui proposed a teach-student Yolov5 model to perform defect detection on different materials and different defects. In the research done before, they found 2 primary databases which could help them conduct this research (TILDA and Xuelang Tianchi AI Challenge).</w:t>
-      </w:r>
-    </w:p>
-    <w:p>
-      <w:pPr>
-        <w:rPr>
-          <w:lang w:val="en-US"/>
-        </w:rPr>
-      </w:pPr>
-      <w:r>
-        <w:rPr>
-          <w:lang w:val="en-US"/>
-        </w:rPr>
-        <w:t>The TILDA database had a dataset of 300 fabric images divided into six categories, five different defects and 1 normal classification. The images were downsized to 256 x 256 pixels. The Xuelang Tianchi AI Challenge dataset contained 3331 labelled images, split into 2163 images containing no defect while the other 1168 images had from one to multiple defects. This dataset contained 22 types of defects. Both databases were split in 70\% as the training set while the other 30\% was used as a test set.</w:t>
-      </w:r>
-    </w:p>
-    <w:p>
-      <w:pPr>
-        <w:rPr>
-          <w:lang w:val="en-US"/>
-        </w:rPr>
-      </w:pPr>
-      <w:r>
-        <w:rPr>
-          <w:lang w:val="en-US"/>
-        </w:rPr>
-        <w:t>Their results using the TILDA dataset when comparing the teacher and student networks had an area under the ROC curve (AUC) of 0.988 and 0.965 respectively and a mean average precision (mAP) of 0.451 and 0.428. The Xuelang Tianchi AI Challenge dataset also was tested on the teacher and student networks and ended up having slightly worse AUC results of 0.981 and 0952 while a mAP of 0.447 and 0.406.</w:t>
-      </w:r>
-    </w:p>
-    <w:p>
-      <w:pPr>
-        <w:rPr>
-          <w:lang w:val="en-US"/>
-        </w:rPr>
-      </w:pPr>
-      <w:r>
-        <w:rPr>
-          <w:lang w:val="en-US"/>
-        </w:rPr>
-        <w:t>This research on an automatic fabric defect detection method based on Yolov5 was valuable as it was a way how to detect defects in fabrics, with the use of technology. The use of a teacher-student network architecture allows for real-time detection with high accuracy. The proposed method was evaluated using both public databases and manually collected fabric images while comparing the AUC, mAP and other metrics. Overall, this research had the potential to significantly improve the accuracy of defect detection and increase the automation level of the textile industry.</w:t>
+      <w:proofErr w:type="spellStart"/>
+      <w:r>
+        <w:rPr>
+          <w:lang w:val="en-US"/>
+        </w:rPr>
+        <w:t>Jin</w:t>
+      </w:r>
+      <w:proofErr w:type="spellEnd"/>
+      <w:r>
+        <w:rPr>
+          <w:lang w:val="en-US"/>
+        </w:rPr>
+        <w:t xml:space="preserve"> and Nui proposed a teach-student Yolov5 model to perform defect detection on different materials and different defects. In the research done before, they found 2 primary databases which could help them conduct this research (TILDA and </w:t>
+      </w:r>
+      <w:proofErr w:type="spellStart"/>
+      <w:r>
+        <w:rPr>
+          <w:lang w:val="en-US"/>
+        </w:rPr>
+        <w:t>Xuelang</w:t>
+      </w:r>
+      <w:proofErr w:type="spellEnd"/>
+      <w:r>
+        <w:rPr>
+          <w:lang w:val="en-US"/>
+        </w:rPr>
+        <w:t xml:space="preserve"> </w:t>
+      </w:r>
+      <w:proofErr w:type="spellStart"/>
+      <w:r>
+        <w:rPr>
+          <w:lang w:val="en-US"/>
+        </w:rPr>
+        <w:t>Tianchi</w:t>
+      </w:r>
+      <w:proofErr w:type="spellEnd"/>
+      <w:r>
+        <w:rPr>
+          <w:lang w:val="en-US"/>
+        </w:rPr>
+        <w:t xml:space="preserve"> AI Challenge).</w:t>
+      </w:r>
+    </w:p>
+    <w:p>
+      <w:pPr>
+        <w:rPr>
+          <w:lang w:val="en-US"/>
+        </w:rPr>
+      </w:pPr>
+      <w:r>
+        <w:rPr>
+          <w:lang w:val="en-US"/>
+        </w:rPr>
+        <w:t xml:space="preserve">The TILDA database had a dataset of 300 fabric images divided into six categories, five different defects and 1 normal classification. The images were downsized to 256 x 256 pixels. The </w:t>
+      </w:r>
+      <w:proofErr w:type="spellStart"/>
+      <w:r>
+        <w:rPr>
+          <w:lang w:val="en-US"/>
+        </w:rPr>
+        <w:t>Xuelang</w:t>
+      </w:r>
+      <w:proofErr w:type="spellEnd"/>
+      <w:r>
+        <w:rPr>
+          <w:lang w:val="en-US"/>
+        </w:rPr>
+        <w:t xml:space="preserve"> </w:t>
+      </w:r>
+      <w:proofErr w:type="spellStart"/>
+      <w:r>
+        <w:rPr>
+          <w:lang w:val="en-US"/>
+        </w:rPr>
+        <w:t>Tianchi</w:t>
+      </w:r>
+      <w:proofErr w:type="spellEnd"/>
+      <w:r>
+        <w:rPr>
+          <w:lang w:val="en-US"/>
+        </w:rPr>
+        <w:t xml:space="preserve"> AI Challenge dataset contained 3331 labelled images, split into 2163 images containing no defect while the other 1168 images had from one to multiple defects. This dataset contained 22 types of defects. Both databases were split in 70\% as the training set while the other 30\% was used as a test set.</w:t>
+      </w:r>
+    </w:p>
+    <w:p>
+      <w:pPr>
+        <w:rPr>
+          <w:lang w:val="en-US"/>
+        </w:rPr>
+      </w:pPr>
+      <w:r>
+        <w:rPr>
+          <w:lang w:val="en-US"/>
+        </w:rPr>
+        <w:t>Their results using the TILDA dataset when comparing the teacher and student networks had an area under the ROC curve (AUC) of 0.988 and 0.965 respectively and a mean average precision (</w:t>
+      </w:r>
+      <w:proofErr w:type="spellStart"/>
+      <w:r>
+        <w:rPr>
+          <w:lang w:val="en-US"/>
+        </w:rPr>
+        <w:t>mAP</w:t>
+      </w:r>
+      <w:proofErr w:type="spellEnd"/>
+      <w:r>
+        <w:rPr>
+          <w:lang w:val="en-US"/>
+        </w:rPr>
+        <w:t xml:space="preserve">) of 0.451 and 0.428. The </w:t>
+      </w:r>
+      <w:proofErr w:type="spellStart"/>
+      <w:r>
+        <w:rPr>
+          <w:lang w:val="en-US"/>
+        </w:rPr>
+        <w:t>Xuelang</w:t>
+      </w:r>
+      <w:proofErr w:type="spellEnd"/>
+      <w:r>
+        <w:rPr>
+          <w:lang w:val="en-US"/>
+        </w:rPr>
+        <w:t xml:space="preserve"> </w:t>
+      </w:r>
+      <w:proofErr w:type="spellStart"/>
+      <w:r>
+        <w:rPr>
+          <w:lang w:val="en-US"/>
+        </w:rPr>
+        <w:t>Tianchi</w:t>
+      </w:r>
+      <w:proofErr w:type="spellEnd"/>
+      <w:r>
+        <w:rPr>
+          <w:lang w:val="en-US"/>
+        </w:rPr>
+        <w:t xml:space="preserve"> AI Challenge dataset also was tested on the teacher and student networks and ended up having slightly worse AUC results of 0.981 and 0952 while a </w:t>
+      </w:r>
+      <w:proofErr w:type="spellStart"/>
+      <w:r>
+        <w:rPr>
+          <w:lang w:val="en-US"/>
+        </w:rPr>
+        <w:t>mAP</w:t>
+      </w:r>
+      <w:proofErr w:type="spellEnd"/>
+      <w:r>
+        <w:rPr>
+          <w:lang w:val="en-US"/>
+        </w:rPr>
+        <w:t xml:space="preserve"> of 0.447 and 0.406.</w:t>
+      </w:r>
+    </w:p>
+    <w:p>
+      <w:pPr>
+        <w:rPr>
+          <w:lang w:val="en-US"/>
+        </w:rPr>
+      </w:pPr>
+      <w:r>
+        <w:rPr>
+          <w:lang w:val="en-US"/>
+        </w:rPr>
+        <w:t xml:space="preserve">This research on an automatic fabric defect detection method based on Yolov5 was valuable as it was a </w:t>
+      </w:r>
+      <w:proofErr w:type="gramStart"/>
+      <w:r>
+        <w:rPr>
+          <w:lang w:val="en-US"/>
+        </w:rPr>
+        <w:t>way how</w:t>
+      </w:r>
+      <w:proofErr w:type="gramEnd"/>
+      <w:r>
+        <w:rPr>
+          <w:lang w:val="en-US"/>
+        </w:rPr>
+        <w:t xml:space="preserve"> to detect defects in fabrics, with the use of technology. The use of a teacher-student network architecture allows for real-time detection with high accuracy. The proposed method was evaluated using both public databases and manually collected fabric images while comparing the AUC, </w:t>
+      </w:r>
+      <w:proofErr w:type="spellStart"/>
+      <w:r>
+        <w:rPr>
+          <w:lang w:val="en-US"/>
+        </w:rPr>
+        <w:t>mAP</w:t>
+      </w:r>
+      <w:proofErr w:type="spellEnd"/>
+      <w:r>
+        <w:rPr>
+          <w:lang w:val="en-US"/>
+        </w:rPr>
+        <w:t xml:space="preserve"> and other metrics. Overall, this research had the potential to significantly improve the accuracy of defect detection and increase the automation level of the textile industry.</w:t>
       </w:r>
     </w:p>
     <w:p>
@@ -205,7 +353,21 @@
         <w:rPr>
           <w:lang w:val="en-US"/>
         </w:rPr>
-        <w:t xml:space="preserve"> crossing points detection method was done using Yolov3, 800 images of a single rope and 833 images of two ropes were provided as the dataset for training the network. The program LabelImg was used to </w:t>
+        <w:t xml:space="preserve"> crossing points detection method was done using Yolov3, 800 images of a single rope and 833 images of two ropes were provided as the dataset for training the network. The program </w:t>
+      </w:r>
+      <w:proofErr w:type="spellStart"/>
+      <w:r>
+        <w:rPr>
+          <w:lang w:val="en-US"/>
+        </w:rPr>
+        <w:t>LabelImg</w:t>
+      </w:r>
+      <w:proofErr w:type="spellEnd"/>
+      <w:r>
+        <w:rPr>
+          <w:lang w:val="en-US"/>
+        </w:rPr>
+        <w:t xml:space="preserve"> was used to </w:t>
       </w:r>
       <w:r>
         <w:rPr>
@@ -217,7 +379,21 @@
         <w:rPr>
           <w:lang w:val="en-US"/>
         </w:rPr>
-        <w:t xml:space="preserve"> data. As seen in Fig. 1 both region for </w:t>
+        <w:t xml:space="preserve"> data. As seen in Fig. </w:t>
+      </w:r>
+      <w:proofErr w:type="gramStart"/>
+      <w:r>
+        <w:rPr>
+          <w:lang w:val="en-US"/>
+        </w:rPr>
+        <w:t>1 both</w:t>
+      </w:r>
+      <w:proofErr w:type="gramEnd"/>
+      <w:r>
+        <w:rPr>
+          <w:lang w:val="en-US"/>
+        </w:rPr>
+        <w:t xml:space="preserve"> region for </w:t>
       </w:r>
       <w:r>
         <w:rPr>
@@ -423,8 +599,16 @@
         <w:rPr>
           <w:lang w:val="en-US"/>
         </w:rPr>
-        <w:t>[5] Title: Untangling Dense Knots by Learning Task-Relevant Keypoints</w:t>
-      </w:r>
+        <w:t xml:space="preserve">[5] Title: Untangling Dense Knots by Learning Task-Relevant </w:t>
+      </w:r>
+      <w:proofErr w:type="spellStart"/>
+      <w:r>
+        <w:rPr>
+          <w:lang w:val="en-US"/>
+        </w:rPr>
+        <w:t>Keypoints</w:t>
+      </w:r>
+      <w:proofErr w:type="spellEnd"/>
     </w:p>
     <w:p>
       <w:pPr>
@@ -457,7 +641,21 @@
         <w:rPr>
           <w:lang w:val="en-US"/>
         </w:rPr>
-        <w:t>, except the 2 end points. By using a point system, they were able compute a feature vector.  A different approach building on the research of Lui et al. [4], Grannen et al. [5] also used a marking system on the ropes as seen in Fig. 3, a segmenting system would also take place in this situation but only mark the end points and overlapping parts of the rope, and not a segment every couple of centimeters. This would end up with a</w:t>
+        <w:t xml:space="preserve">, except the 2 end points. By using a point system, they were able compute a feature vector.  A different approach building on the research of Lui et al. [4], </w:t>
+      </w:r>
+      <w:proofErr w:type="spellStart"/>
+      <w:r>
+        <w:rPr>
+          <w:lang w:val="en-US"/>
+        </w:rPr>
+        <w:t>Grannen</w:t>
+      </w:r>
+      <w:proofErr w:type="spellEnd"/>
+      <w:r>
+        <w:rPr>
+          <w:lang w:val="en-US"/>
+        </w:rPr>
+        <w:t xml:space="preserve"> et al. [5] also used a marking system on the ropes as seen in Fig. 3, a segmenting system would also take place in this situation but only mark the end points and overlapping parts of the rope, and not a segment every couple of centimeters. This would end up with a</w:t>
       </w:r>
       <w:r>
         <w:rPr>
@@ -777,7 +975,21 @@
         <w:rPr>
           <w:lang w:val="en-US"/>
         </w:rPr>
-        <w:t xml:space="preserve">being places on the racks. To work around this problem only annotating the item would be done if 25% or less of the item is occluded where the occluded part would also be annotated. Where </w:t>
+        <w:t xml:space="preserve">being </w:t>
+      </w:r>
+      <w:proofErr w:type="gramStart"/>
+      <w:r>
+        <w:rPr>
+          <w:lang w:val="en-US"/>
+        </w:rPr>
+        <w:t>places</w:t>
+      </w:r>
+      <w:proofErr w:type="gramEnd"/>
+      <w:r>
+        <w:rPr>
+          <w:lang w:val="en-US"/>
+        </w:rPr>
+        <w:t xml:space="preserve"> on the racks. To work around this problem only annotating the item would be done if 25% or less of the item is occluded where the occluded part would also be annotated. Where </w:t>
       </w:r>
       <w:r>
         <w:rPr>
@@ -882,7 +1094,21 @@
         <w:rPr>
           <w:lang w:val="en-US"/>
         </w:rPr>
-        <w:t xml:space="preserve"> The dataset consisted of 2094 samples, where 1905 used for training, 129 used for validation and the last 60 samples were used for testing.</w:t>
+        <w:t xml:space="preserve"> The dataset consisted of 2094 samples, where 1905 </w:t>
+      </w:r>
+      <w:proofErr w:type="gramStart"/>
+      <w:r>
+        <w:rPr>
+          <w:lang w:val="en-US"/>
+        </w:rPr>
+        <w:t>used</w:t>
+      </w:r>
+      <w:proofErr w:type="gramEnd"/>
+      <w:r>
+        <w:rPr>
+          <w:lang w:val="en-US"/>
+        </w:rPr>
+        <w:t xml:space="preserve"> for training, 129 used for validation and the last 60 samples were used for testing.</w:t>
       </w:r>
     </w:p>
     <w:p>
@@ -947,7 +1173,21 @@
         <w:rPr>
           <w:lang w:val="en-US"/>
         </w:rPr>
-        <w:t xml:space="preserve">When the research was being done, no public data set of warehouse pallet racking was found, by mounting a smartphone to a forklift, videos were taken and the frames where split with a 1 second interval. </w:t>
+        <w:t xml:space="preserve">When the research was being done, no public data set of warehouse pallet racking was found, by mounting a smartphone to a forklift, videos were taken and the frames where split </w:t>
+      </w:r>
+      <w:proofErr w:type="gramStart"/>
+      <w:r>
+        <w:rPr>
+          <w:lang w:val="en-US"/>
+        </w:rPr>
+        <w:t>with</w:t>
+      </w:r>
+      <w:proofErr w:type="gramEnd"/>
+      <w:r>
+        <w:rPr>
+          <w:lang w:val="en-US"/>
+        </w:rPr>
+        <w:t xml:space="preserve"> a 1 second interval. </w:t>
       </w:r>
       <w:r>
         <w:rPr>
@@ -965,13 +1205,41 @@
         <w:rPr>
           <w:lang w:val="en-US"/>
         </w:rPr>
-        <w:t xml:space="preserve">First, the process of remove the images with no racking and secondly, resizing all the images to 416 x 416. </w:t>
-      </w:r>
-      <w:r>
-        <w:rPr>
-          <w:lang w:val="en-US"/>
-        </w:rPr>
-        <w:t xml:space="preserve"> As this was an object detection localization problem, bounding boxes where used, by using Computer Vision Annotation Tool (CVAT) by OpenCV this was made much simpler to also calculate the predictions.</w:t>
+        <w:t xml:space="preserve">First, the process of </w:t>
+      </w:r>
+      <w:proofErr w:type="gramStart"/>
+      <w:r>
+        <w:rPr>
+          <w:lang w:val="en-US"/>
+        </w:rPr>
+        <w:t>remove</w:t>
+      </w:r>
+      <w:proofErr w:type="gramEnd"/>
+      <w:r>
+        <w:rPr>
+          <w:lang w:val="en-US"/>
+        </w:rPr>
+        <w:t xml:space="preserve"> the images with no racking and secondly, resizing all the images to 416 x 416. </w:t>
+      </w:r>
+      <w:r>
+        <w:rPr>
+          <w:lang w:val="en-US"/>
+        </w:rPr>
+        <w:t xml:space="preserve"> As this was an object detection localization problem, bounding boxes </w:t>
+      </w:r>
+      <w:proofErr w:type="gramStart"/>
+      <w:r>
+        <w:rPr>
+          <w:lang w:val="en-US"/>
+        </w:rPr>
+        <w:t>where</w:t>
+      </w:r>
+      <w:proofErr w:type="gramEnd"/>
+      <w:r>
+        <w:rPr>
+          <w:lang w:val="en-US"/>
+        </w:rPr>
+        <w:t xml:space="preserve"> used, by using Computer Vision Annotation Tool (CVAT) by OpenCV this was made much simpler to also calculate the predictions.</w:t>
       </w:r>
     </w:p>
     <w:p>
@@ -999,7 +1267,35 @@
         <w:rPr>
           <w:lang w:val="en-US"/>
         </w:rPr>
-        <w:t xml:space="preserve">A random brightness level between -5 and +5% would be applied, while adding a blur effect to some images to continue simulating real life situations. Variance in the moving speed, warehouse location and time of day these tests would be done would also be covered by this model. With the use of PyTorch, TensorFlow and Keras frameworks this was done within a couple of hours, while using the Google Collab GPUs found online. Google, Microsoft Azure, and Amazon Web Services all have these free resources to be used for investigations like this. </w:t>
+        <w:t xml:space="preserve">A random brightness level between -5 and +5% would be applied, while adding a blur effect to some images to continue simulating real life situations. Variance in the moving speed, warehouse location and time of day these tests would be done would also be covered by this model. With the use of </w:t>
+      </w:r>
+      <w:proofErr w:type="spellStart"/>
+      <w:r>
+        <w:rPr>
+          <w:lang w:val="en-US"/>
+        </w:rPr>
+        <w:t>PyTorch</w:t>
+      </w:r>
+      <w:proofErr w:type="spellEnd"/>
+      <w:r>
+        <w:rPr>
+          <w:lang w:val="en-US"/>
+        </w:rPr>
+        <w:t xml:space="preserve">, TensorFlow and </w:t>
+      </w:r>
+      <w:proofErr w:type="spellStart"/>
+      <w:r>
+        <w:rPr>
+          <w:lang w:val="en-US"/>
+        </w:rPr>
+        <w:t>Keras</w:t>
+      </w:r>
+      <w:proofErr w:type="spellEnd"/>
+      <w:r>
+        <w:rPr>
+          <w:lang w:val="en-US"/>
+        </w:rPr>
+        <w:t xml:space="preserve"> frameworks this was done within a couple of hours, while using the Google Collab GPUs found online. Google, Microsoft Azure, and Amazon Web Services all have these free resources to be used for investigations like this. </w:t>
       </w:r>
       <w:r>
         <w:rPr>
@@ -1012,7 +1308,35 @@
           <w:lang w:val="en-US"/>
         </w:rPr>
         <w:lastRenderedPageBreak/>
-        <w:t>results than the previous paper with a mean average precision(mAP) of 92.7% surpassing the one using YOLOv7 by 1.6% mAP.</w:t>
+        <w:t>results than the previous paper with a mean average precision(</w:t>
+      </w:r>
+      <w:proofErr w:type="spellStart"/>
+      <w:r>
+        <w:rPr>
+          <w:lang w:val="en-US"/>
+        </w:rPr>
+        <w:t>mAP</w:t>
+      </w:r>
+      <w:proofErr w:type="spellEnd"/>
+      <w:r>
+        <w:rPr>
+          <w:lang w:val="en-US"/>
+        </w:rPr>
+        <w:t xml:space="preserve">) of 92.7% surpassing the one using YOLOv7 by 1.6% </w:t>
+      </w:r>
+      <w:proofErr w:type="spellStart"/>
+      <w:r>
+        <w:rPr>
+          <w:lang w:val="en-US"/>
+        </w:rPr>
+        <w:t>mAP</w:t>
+      </w:r>
+      <w:proofErr w:type="spellEnd"/>
+      <w:r>
+        <w:rPr>
+          <w:lang w:val="en-US"/>
+        </w:rPr>
+        <w:t>.</w:t>
       </w:r>
       <w:r>
         <w:rPr>
@@ -1138,11 +1462,19 @@
                 <w:lang w:val="en-US"/>
               </w:rPr>
             </w:pPr>
+            <w:proofErr w:type="spellStart"/>
             <w:r>
               <w:rPr>
                 <w:lang w:val="en-US"/>
               </w:rPr>
-              <w:t>Farahnakian et al. [8]</w:t>
+              <w:t>Farahnakian</w:t>
+            </w:r>
+            <w:proofErr w:type="spellEnd"/>
+            <w:r>
+              <w:rPr>
+                <w:lang w:val="en-US"/>
+              </w:rPr>
+              <w:t xml:space="preserve"> et al. [8]</w:t>
             </w:r>
           </w:p>
         </w:tc>
@@ -1721,1725 +2053,6 @@
         </w:tc>
       </w:tr>
     </w:tbl>
-    <w:p>
-      <w:pPr>
-        <w:tabs>
-          <w:tab w:val="left" w:pos="1035"/>
-        </w:tabs>
-        <w:rPr>
-          <w:lang w:val="en-US"/>
-        </w:rPr>
-      </w:pPr>
-    </w:p>
-    <w:p>
-      <w:pPr>
-        <w:tabs>
-          <w:tab w:val="left" w:pos="1035"/>
-        </w:tabs>
-        <w:rPr>
-          <w:lang w:val="en-US"/>
-        </w:rPr>
-      </w:pPr>
-      <w:r>
-        <w:rPr>
-          <w:lang w:val="en-US"/>
-        </w:rPr>
-        <w:t xml:space="preserve">[7] Title: </w:t>
-      </w:r>
-      <w:r>
-        <w:rPr>
-          <w:lang w:val="en-US"/>
-        </w:rPr>
-        <w:t>A real-time object detection algorithm for video</w:t>
-      </w:r>
-      <w:r>
-        <w:rPr>
-          <w:lang w:val="en-US"/>
-        </w:rPr>
-        <w:t xml:space="preserve"> </w:t>
-      </w:r>
-    </w:p>
-    <w:p>
-      <w:pPr>
-        <w:tabs>
-          <w:tab w:val="left" w:pos="1035"/>
-        </w:tabs>
-        <w:rPr>
-          <w:lang w:val="en-US"/>
-        </w:rPr>
-      </w:pPr>
-      <w:r>
-        <w:rPr>
-          <w:lang w:val="en-US"/>
-        </w:rPr>
-        <w:t>Lu</w:t>
-      </w:r>
-      <w:r>
-        <w:rPr>
-          <w:lang w:val="en-US"/>
-        </w:rPr>
-        <w:t xml:space="preserve"> et al. [7] chose to develop a </w:t>
-      </w:r>
-      <w:r>
-        <w:rPr>
-          <w:lang w:val="en-US"/>
-        </w:rPr>
-        <w:t xml:space="preserve">YOLO network upon researching different technologies. This research was aimed to detect 5 different </w:t>
-      </w:r>
-      <w:r>
-        <w:rPr>
-          <w:lang w:val="en-US"/>
-        </w:rPr>
-        <w:t>classes:</w:t>
-      </w:r>
-      <w:r>
-        <w:rPr>
-          <w:lang w:val="en-US"/>
-        </w:rPr>
-        <w:t xml:space="preserve"> car, truck, bus, </w:t>
-      </w:r>
-      <w:r>
-        <w:rPr>
-          <w:lang w:val="en-US"/>
-        </w:rPr>
-        <w:t>motor,</w:t>
-      </w:r>
-      <w:r>
-        <w:rPr>
-          <w:lang w:val="en-US"/>
-        </w:rPr>
-        <w:t xml:space="preserve"> and person in real-time object detection in video. </w:t>
-      </w:r>
-      <w:r>
-        <w:rPr>
-          <w:lang w:val="en-US"/>
-        </w:rPr>
-        <w:t>This consisted of t</w:t>
-      </w:r>
-      <w:r>
-        <w:rPr>
-          <w:lang w:val="en-US"/>
-        </w:rPr>
-        <w:t>rials on videos using a vehicle monitoring data obtained from the Xiamen municipal transportation bureau</w:t>
-      </w:r>
-      <w:r>
-        <w:rPr>
-          <w:lang w:val="en-US"/>
-        </w:rPr>
-        <w:t xml:space="preserve">. </w:t>
-      </w:r>
-      <w:r>
-        <w:rPr>
-          <w:lang w:val="en-US"/>
-        </w:rPr>
-        <w:t xml:space="preserve"> </w:t>
-      </w:r>
-      <w:r>
-        <w:rPr>
-          <w:lang w:val="en-US"/>
-        </w:rPr>
-        <w:t xml:space="preserve">The video dataset was split into frames creating 8000 1280 x 720 images, while this was split into 75% of the images as the training set while the rest as a test set. Calculating </w:t>
-      </w:r>
-      <w:r>
-        <w:rPr>
-          <w:lang w:val="en-US"/>
-        </w:rPr>
-        <w:t>their</w:t>
-      </w:r>
-      <w:r>
-        <w:rPr>
-          <w:lang w:val="en-US"/>
-        </w:rPr>
-        <w:t xml:space="preserve"> results of the precision, recall and frames per second (FPS), are used to compare with 6 different studies. Their findings show that their techniques </w:t>
-      </w:r>
-      <w:r>
-        <w:rPr>
-          <w:lang w:val="en-US"/>
-        </w:rPr>
-        <w:t>outperform</w:t>
-      </w:r>
-      <w:r>
-        <w:rPr>
-          <w:lang w:val="en-US"/>
-        </w:rPr>
-        <w:t xml:space="preserve"> the original YOLO algorithm [14] as well as the other baseline methods. The results show faster detection speed at 45</w:t>
-      </w:r>
-      <w:r>
-        <w:rPr>
-          <w:lang w:val="en-US"/>
-        </w:rPr>
-        <w:t xml:space="preserve">fps as well as better accuracy overall. </w:t>
-      </w:r>
-    </w:p>
-    <w:p>
-      <w:pPr>
-        <w:tabs>
-          <w:tab w:val="left" w:pos="1035"/>
-        </w:tabs>
-        <w:rPr>
-          <w:lang w:val="en-US"/>
-        </w:rPr>
-      </w:pPr>
-    </w:p>
-    <w:p>
-      <w:pPr>
-        <w:tabs>
-          <w:tab w:val="left" w:pos="1035"/>
-        </w:tabs>
-        <w:rPr>
-          <w:lang w:val="en-US"/>
-        </w:rPr>
-      </w:pPr>
-      <w:r>
-        <w:rPr>
-          <w:lang w:val="en-US"/>
-        </w:rPr>
-        <w:t>Baseline Approaches: (Table 2)</w:t>
-      </w:r>
-    </w:p>
-    <w:tbl>
-      <w:tblPr>
-        <w:tblStyle w:val="GridTable2-Accent5"/>
-        <w:tblW w:w="0" w:type="auto"/>
-        <w:tblLook w:val="04A0" w:firstRow="1" w:lastRow="0" w:firstColumn="1" w:lastColumn="0" w:noHBand="0" w:noVBand="1"/>
-      </w:tblPr>
-      <w:tblGrid>
-        <w:gridCol w:w="1828"/>
-        <w:gridCol w:w="1433"/>
-        <w:gridCol w:w="1134"/>
-        <w:gridCol w:w="1701"/>
-        <w:gridCol w:w="567"/>
-        <w:gridCol w:w="1247"/>
-        <w:gridCol w:w="1116"/>
-      </w:tblGrid>
-      <w:tr>
-        <w:trPr>
-          <w:cnfStyle w:val="100000000000" w:firstRow="1" w:lastRow="0" w:firstColumn="0" w:lastColumn="0" w:oddVBand="0" w:evenVBand="0" w:oddHBand="0" w:evenHBand="0" w:firstRowFirstColumn="0" w:firstRowLastColumn="0" w:lastRowFirstColumn="0" w:lastRowLastColumn="0"/>
-        </w:trPr>
-        <w:tc>
-          <w:tcPr>
-            <w:cnfStyle w:val="001000000000" w:firstRow="0" w:lastRow="0" w:firstColumn="1" w:lastColumn="0" w:oddVBand="0" w:evenVBand="0" w:oddHBand="0" w:evenHBand="0" w:firstRowFirstColumn="0" w:firstRowLastColumn="0" w:lastRowFirstColumn="0" w:lastRowLastColumn="0"/>
-            <w:tcW w:w="1828" w:type="dxa"/>
-          </w:tcPr>
-          <w:p>
-            <w:pPr>
-              <w:tabs>
-                <w:tab w:val="left" w:pos="1035"/>
-              </w:tabs>
-              <w:rPr>
-                <w:lang w:val="en-US"/>
-              </w:rPr>
-            </w:pPr>
-            <w:r>
-              <w:rPr>
-                <w:lang w:val="en-US"/>
-              </w:rPr>
-              <w:t>Algorithm</w:t>
-            </w:r>
-          </w:p>
-        </w:tc>
-        <w:tc>
-          <w:tcPr>
-            <w:tcW w:w="1433" w:type="dxa"/>
-          </w:tcPr>
-          <w:p>
-            <w:pPr>
-              <w:tabs>
-                <w:tab w:val="left" w:pos="1035"/>
-              </w:tabs>
-              <w:cnfStyle w:val="100000000000" w:firstRow="1" w:lastRow="0" w:firstColumn="0" w:lastColumn="0" w:oddVBand="0" w:evenVBand="0" w:oddHBand="0" w:evenHBand="0" w:firstRowFirstColumn="0" w:firstRowLastColumn="0" w:lastRowFirstColumn="0" w:lastRowLastColumn="0"/>
-              <w:rPr>
-                <w:lang w:val="en-US"/>
-              </w:rPr>
-            </w:pPr>
-            <w:r>
-              <w:rPr>
-                <w:lang w:val="en-US"/>
-              </w:rPr>
-              <w:t>Precision (%)</w:t>
-            </w:r>
-          </w:p>
-        </w:tc>
-        <w:tc>
-          <w:tcPr>
-            <w:tcW w:w="1134" w:type="dxa"/>
-          </w:tcPr>
-          <w:p>
-            <w:pPr>
-              <w:tabs>
-                <w:tab w:val="left" w:pos="1035"/>
-              </w:tabs>
-              <w:cnfStyle w:val="100000000000" w:firstRow="1" w:lastRow="0" w:firstColumn="0" w:lastColumn="0" w:oddVBand="0" w:evenVBand="0" w:oddHBand="0" w:evenHBand="0" w:firstRowFirstColumn="0" w:firstRowLastColumn="0" w:lastRowFirstColumn="0" w:lastRowLastColumn="0"/>
-              <w:rPr>
-                <w:lang w:val="en-US"/>
-              </w:rPr>
-            </w:pPr>
-            <w:r>
-              <w:rPr>
-                <w:lang w:val="en-US"/>
-              </w:rPr>
-              <w:t>Recall (%)</w:t>
-            </w:r>
-          </w:p>
-        </w:tc>
-        <w:tc>
-          <w:tcPr>
-            <w:tcW w:w="1701" w:type="dxa"/>
-          </w:tcPr>
-          <w:p>
-            <w:pPr>
-              <w:tabs>
-                <w:tab w:val="left" w:pos="1035"/>
-              </w:tabs>
-              <w:cnfStyle w:val="100000000000" w:firstRow="1" w:lastRow="0" w:firstColumn="0" w:lastColumn="0" w:oddVBand="0" w:evenVBand="0" w:oddHBand="0" w:evenHBand="0" w:firstRowFirstColumn="0" w:firstRowLastColumn="0" w:lastRowFirstColumn="0" w:lastRowLastColumn="0"/>
-              <w:rPr>
-                <w:lang w:val="en-US"/>
-              </w:rPr>
-            </w:pPr>
-            <w:r>
-              <w:rPr>
-                <w:lang w:val="en-US"/>
-              </w:rPr>
-              <w:t>Year Published</w:t>
-            </w:r>
-          </w:p>
-        </w:tc>
-        <w:tc>
-          <w:tcPr>
-            <w:tcW w:w="567" w:type="dxa"/>
-          </w:tcPr>
-          <w:p>
-            <w:pPr>
-              <w:tabs>
-                <w:tab w:val="left" w:pos="1035"/>
-              </w:tabs>
-              <w:jc w:val="center"/>
-              <w:cnfStyle w:val="100000000000" w:firstRow="1" w:lastRow="0" w:firstColumn="0" w:lastColumn="0" w:oddVBand="0" w:evenVBand="0" w:oddHBand="0" w:evenHBand="0" w:firstRowFirstColumn="0" w:firstRowLastColumn="0" w:lastRowFirstColumn="0" w:lastRowLastColumn="0"/>
-              <w:rPr>
-                <w:lang w:val="en-US"/>
-              </w:rPr>
-            </w:pPr>
-            <w:r>
-              <w:rPr>
-                <w:lang w:val="en-US"/>
-              </w:rPr>
-              <w:t>FPS</w:t>
-            </w:r>
-          </w:p>
-        </w:tc>
-        <w:tc>
-          <w:tcPr>
-            <w:tcW w:w="1247" w:type="dxa"/>
-          </w:tcPr>
-          <w:p>
-            <w:pPr>
-              <w:tabs>
-                <w:tab w:val="left" w:pos="1035"/>
-              </w:tabs>
-              <w:jc w:val="center"/>
-              <w:cnfStyle w:val="100000000000" w:firstRow="1" w:lastRow="0" w:firstColumn="0" w:lastColumn="0" w:oddVBand="0" w:evenVBand="0" w:oddHBand="0" w:evenHBand="0" w:firstRowFirstColumn="0" w:firstRowLastColumn="0" w:lastRowFirstColumn="0" w:lastRowLastColumn="0"/>
-              <w:rPr>
-                <w:lang w:val="en-US"/>
-              </w:rPr>
-            </w:pPr>
-            <w:r>
-              <w:rPr>
-                <w:lang w:val="en-US"/>
-              </w:rPr>
-              <w:t>Sizes</w:t>
-            </w:r>
-          </w:p>
-        </w:tc>
-        <w:tc>
-          <w:tcPr>
-            <w:tcW w:w="1116" w:type="dxa"/>
-          </w:tcPr>
-          <w:p>
-            <w:pPr>
-              <w:tabs>
-                <w:tab w:val="left" w:pos="1035"/>
-              </w:tabs>
-              <w:jc w:val="center"/>
-              <w:cnfStyle w:val="100000000000" w:firstRow="1" w:lastRow="0" w:firstColumn="0" w:lastColumn="0" w:oddVBand="0" w:evenVBand="0" w:oddHBand="0" w:evenHBand="0" w:firstRowFirstColumn="0" w:firstRowLastColumn="0" w:lastRowFirstColumn="0" w:lastRowLastColumn="0"/>
-              <w:rPr>
-                <w:lang w:val="en-US"/>
-              </w:rPr>
-            </w:pPr>
-            <w:r>
-              <w:rPr>
-                <w:lang w:val="en-US"/>
-              </w:rPr>
-              <w:t>Dataset</w:t>
-            </w:r>
-          </w:p>
-        </w:tc>
-      </w:tr>
-      <w:tr>
-        <w:trPr>
-          <w:cnfStyle w:val="000000100000" w:firstRow="0" w:lastRow="0" w:firstColumn="0" w:lastColumn="0" w:oddVBand="0" w:evenVBand="0" w:oddHBand="1" w:evenHBand="0" w:firstRowFirstColumn="0" w:firstRowLastColumn="0" w:lastRowFirstColumn="0" w:lastRowLastColumn="0"/>
-        </w:trPr>
-        <w:tc>
-          <w:tcPr>
-            <w:cnfStyle w:val="001000000000" w:firstRow="0" w:lastRow="0" w:firstColumn="1" w:lastColumn="0" w:oddVBand="0" w:evenVBand="0" w:oddHBand="0" w:evenHBand="0" w:firstRowFirstColumn="0" w:firstRowLastColumn="0" w:lastRowFirstColumn="0" w:lastRowLastColumn="0"/>
-            <w:tcW w:w="1828" w:type="dxa"/>
-          </w:tcPr>
-          <w:p>
-            <w:pPr>
-              <w:tabs>
-                <w:tab w:val="left" w:pos="1035"/>
-              </w:tabs>
-              <w:rPr>
-                <w:b w:val="0"/>
-                <w:bCs w:val="0"/>
-                <w:lang w:val="en-US"/>
-              </w:rPr>
-            </w:pPr>
-            <w:r>
-              <w:rPr>
-                <w:b w:val="0"/>
-                <w:bCs w:val="0"/>
-                <w:lang w:val="en-US"/>
-              </w:rPr>
-              <w:t>Sli</w:t>
-            </w:r>
-            <w:r>
-              <w:rPr>
-                <w:b w:val="0"/>
-                <w:bCs w:val="0"/>
-                <w:lang w:val="en-US"/>
-              </w:rPr>
-              <w:t>ding Window [10]</w:t>
-            </w:r>
-          </w:p>
-        </w:tc>
-        <w:tc>
-          <w:tcPr>
-            <w:tcW w:w="1433" w:type="dxa"/>
-          </w:tcPr>
-          <w:p>
-            <w:pPr>
-              <w:tabs>
-                <w:tab w:val="left" w:pos="1035"/>
-              </w:tabs>
-              <w:jc w:val="center"/>
-              <w:cnfStyle w:val="000000100000" w:firstRow="0" w:lastRow="0" w:firstColumn="0" w:lastColumn="0" w:oddVBand="0" w:evenVBand="0" w:oddHBand="1" w:evenHBand="0" w:firstRowFirstColumn="0" w:firstRowLastColumn="0" w:lastRowFirstColumn="0" w:lastRowLastColumn="0"/>
-              <w:rPr>
-                <w:lang w:val="en-US"/>
-              </w:rPr>
-            </w:pPr>
-            <w:r>
-              <w:rPr>
-                <w:lang w:val="en-US"/>
-              </w:rPr>
-              <w:t>70.59</w:t>
-            </w:r>
-          </w:p>
-        </w:tc>
-        <w:tc>
-          <w:tcPr>
-            <w:tcW w:w="1134" w:type="dxa"/>
-          </w:tcPr>
-          <w:p>
-            <w:pPr>
-              <w:tabs>
-                <w:tab w:val="left" w:pos="1035"/>
-              </w:tabs>
-              <w:jc w:val="center"/>
-              <w:cnfStyle w:val="000000100000" w:firstRow="0" w:lastRow="0" w:firstColumn="0" w:lastColumn="0" w:oddVBand="0" w:evenVBand="0" w:oddHBand="1" w:evenHBand="0" w:firstRowFirstColumn="0" w:firstRowLastColumn="0" w:lastRowFirstColumn="0" w:lastRowLastColumn="0"/>
-              <w:rPr>
-                <w:lang w:val="en-US"/>
-              </w:rPr>
-            </w:pPr>
-            <w:r>
-              <w:rPr>
-                <w:lang w:val="en-US"/>
-              </w:rPr>
-              <w:t>72.91</w:t>
-            </w:r>
-          </w:p>
-        </w:tc>
-        <w:tc>
-          <w:tcPr>
-            <w:tcW w:w="1701" w:type="dxa"/>
-          </w:tcPr>
-          <w:p>
-            <w:pPr>
-              <w:tabs>
-                <w:tab w:val="left" w:pos="1035"/>
-              </w:tabs>
-              <w:jc w:val="center"/>
-              <w:cnfStyle w:val="000000100000" w:firstRow="0" w:lastRow="0" w:firstColumn="0" w:lastColumn="0" w:oddVBand="0" w:evenVBand="0" w:oddHBand="1" w:evenHBand="0" w:firstRowFirstColumn="0" w:firstRowLastColumn="0" w:lastRowFirstColumn="0" w:lastRowLastColumn="0"/>
-              <w:rPr>
-                <w:lang w:val="en-US"/>
-              </w:rPr>
-            </w:pPr>
-            <w:r>
-              <w:rPr>
-                <w:lang w:val="en-US"/>
-              </w:rPr>
-              <w:t>2011</w:t>
-            </w:r>
-          </w:p>
-        </w:tc>
-        <w:tc>
-          <w:tcPr>
-            <w:tcW w:w="567" w:type="dxa"/>
-          </w:tcPr>
-          <w:p>
-            <w:pPr>
-              <w:tabs>
-                <w:tab w:val="left" w:pos="1035"/>
-              </w:tabs>
-              <w:jc w:val="center"/>
-              <w:cnfStyle w:val="000000100000" w:firstRow="0" w:lastRow="0" w:firstColumn="0" w:lastColumn="0" w:oddVBand="0" w:evenVBand="0" w:oddHBand="1" w:evenHBand="0" w:firstRowFirstColumn="0" w:firstRowLastColumn="0" w:lastRowFirstColumn="0" w:lastRowLastColumn="0"/>
-              <w:rPr>
-                <w:lang w:val="en-US"/>
-              </w:rPr>
-            </w:pPr>
-            <w:r>
-              <w:rPr>
-                <w:lang w:val="en-US"/>
-              </w:rPr>
-              <w:t>0</w:t>
-            </w:r>
-          </w:p>
-        </w:tc>
-        <w:tc>
-          <w:tcPr>
-            <w:tcW w:w="1247" w:type="dxa"/>
-          </w:tcPr>
-          <w:p>
-            <w:pPr>
-              <w:tabs>
-                <w:tab w:val="left" w:pos="1035"/>
-              </w:tabs>
-              <w:jc w:val="center"/>
-              <w:cnfStyle w:val="000000100000" w:firstRow="0" w:lastRow="0" w:firstColumn="0" w:lastColumn="0" w:oddVBand="0" w:evenVBand="0" w:oddHBand="1" w:evenHBand="0" w:firstRowFirstColumn="0" w:firstRowLastColumn="0" w:lastRowFirstColumn="0" w:lastRowLastColumn="0"/>
-              <w:rPr>
-                <w:lang w:val="en-US"/>
-              </w:rPr>
-            </w:pPr>
-            <w:r>
-              <w:rPr>
-                <w:lang w:val="en-US"/>
-              </w:rPr>
-              <w:t>720 x 576</w:t>
-            </w:r>
-          </w:p>
-        </w:tc>
-        <w:tc>
-          <w:tcPr>
-            <w:tcW w:w="1116" w:type="dxa"/>
-          </w:tcPr>
-          <w:p>
-            <w:pPr>
-              <w:tabs>
-                <w:tab w:val="left" w:pos="1035"/>
-              </w:tabs>
-              <w:jc w:val="center"/>
-              <w:cnfStyle w:val="000000100000" w:firstRow="0" w:lastRow="0" w:firstColumn="0" w:lastColumn="0" w:oddVBand="0" w:evenVBand="0" w:oddHBand="1" w:evenHBand="0" w:firstRowFirstColumn="0" w:firstRowLastColumn="0" w:lastRowFirstColumn="0" w:lastRowLastColumn="0"/>
-              <w:rPr>
-                <w:lang w:val="en-US"/>
-              </w:rPr>
-            </w:pPr>
-            <w:r>
-              <w:rPr>
-                <w:lang w:val="en-US"/>
-              </w:rPr>
-              <w:t>1175 images</w:t>
-            </w:r>
-          </w:p>
-        </w:tc>
-      </w:tr>
-      <w:tr>
-        <w:tc>
-          <w:tcPr>
-            <w:cnfStyle w:val="001000000000" w:firstRow="0" w:lastRow="0" w:firstColumn="1" w:lastColumn="0" w:oddVBand="0" w:evenVBand="0" w:oddHBand="0" w:evenHBand="0" w:firstRowFirstColumn="0" w:firstRowLastColumn="0" w:lastRowFirstColumn="0" w:lastRowLastColumn="0"/>
-            <w:tcW w:w="1828" w:type="dxa"/>
-          </w:tcPr>
-          <w:p>
-            <w:pPr>
-              <w:tabs>
-                <w:tab w:val="left" w:pos="1035"/>
-              </w:tabs>
-              <w:rPr>
-                <w:b w:val="0"/>
-                <w:bCs w:val="0"/>
-                <w:lang w:val="en-US"/>
-              </w:rPr>
-            </w:pPr>
-            <w:r>
-              <w:rPr>
-                <w:b w:val="0"/>
-                <w:bCs w:val="0"/>
-                <w:lang w:val="en-US"/>
-              </w:rPr>
-              <w:t>CNN [11]</w:t>
-            </w:r>
-          </w:p>
-        </w:tc>
-        <w:tc>
-          <w:tcPr>
-            <w:tcW w:w="1433" w:type="dxa"/>
-          </w:tcPr>
-          <w:p>
-            <w:pPr>
-              <w:tabs>
-                <w:tab w:val="left" w:pos="1035"/>
-              </w:tabs>
-              <w:jc w:val="center"/>
-              <w:cnfStyle w:val="000000000000" w:firstRow="0" w:lastRow="0" w:firstColumn="0" w:lastColumn="0" w:oddVBand="0" w:evenVBand="0" w:oddHBand="0" w:evenHBand="0" w:firstRowFirstColumn="0" w:firstRowLastColumn="0" w:lastRowFirstColumn="0" w:lastRowLastColumn="0"/>
-              <w:rPr>
-                <w:lang w:val="en-US"/>
-              </w:rPr>
-            </w:pPr>
-            <w:r>
-              <w:rPr>
-                <w:lang w:val="en-US"/>
-              </w:rPr>
-              <w:t>80.82</w:t>
-            </w:r>
-          </w:p>
-        </w:tc>
-        <w:tc>
-          <w:tcPr>
-            <w:tcW w:w="1134" w:type="dxa"/>
-          </w:tcPr>
-          <w:p>
-            <w:pPr>
-              <w:tabs>
-                <w:tab w:val="left" w:pos="1035"/>
-              </w:tabs>
-              <w:jc w:val="center"/>
-              <w:cnfStyle w:val="000000000000" w:firstRow="0" w:lastRow="0" w:firstColumn="0" w:lastColumn="0" w:oddVBand="0" w:evenVBand="0" w:oddHBand="0" w:evenHBand="0" w:firstRowFirstColumn="0" w:firstRowLastColumn="0" w:lastRowFirstColumn="0" w:lastRowLastColumn="0"/>
-              <w:rPr>
-                <w:lang w:val="en-US"/>
-              </w:rPr>
-            </w:pPr>
-            <w:r>
-              <w:rPr>
-                <w:lang w:val="en-US"/>
-              </w:rPr>
-              <w:t>78.38</w:t>
-            </w:r>
-          </w:p>
-        </w:tc>
-        <w:tc>
-          <w:tcPr>
-            <w:tcW w:w="1701" w:type="dxa"/>
-          </w:tcPr>
-          <w:p>
-            <w:pPr>
-              <w:tabs>
-                <w:tab w:val="left" w:pos="1035"/>
-              </w:tabs>
-              <w:jc w:val="center"/>
-              <w:cnfStyle w:val="000000000000" w:firstRow="0" w:lastRow="0" w:firstColumn="0" w:lastColumn="0" w:oddVBand="0" w:evenVBand="0" w:oddHBand="0" w:evenHBand="0" w:firstRowFirstColumn="0" w:firstRowLastColumn="0" w:lastRowFirstColumn="0" w:lastRowLastColumn="0"/>
-              <w:rPr>
-                <w:lang w:val="en-US"/>
-              </w:rPr>
-            </w:pPr>
-            <w:r>
-              <w:rPr>
-                <w:lang w:val="en-US"/>
-              </w:rPr>
-              <w:t>2015</w:t>
-            </w:r>
-          </w:p>
-        </w:tc>
-        <w:tc>
-          <w:tcPr>
-            <w:tcW w:w="567" w:type="dxa"/>
-          </w:tcPr>
-          <w:p>
-            <w:pPr>
-              <w:tabs>
-                <w:tab w:val="left" w:pos="1035"/>
-              </w:tabs>
-              <w:jc w:val="center"/>
-              <w:cnfStyle w:val="000000000000" w:firstRow="0" w:lastRow="0" w:firstColumn="0" w:lastColumn="0" w:oddVBand="0" w:evenVBand="0" w:oddHBand="0" w:evenHBand="0" w:firstRowFirstColumn="0" w:firstRowLastColumn="0" w:lastRowFirstColumn="0" w:lastRowLastColumn="0"/>
-              <w:rPr>
-                <w:lang w:val="en-US"/>
-              </w:rPr>
-            </w:pPr>
-            <w:r>
-              <w:rPr>
-                <w:lang w:val="en-US"/>
-              </w:rPr>
-              <w:t>1</w:t>
-            </w:r>
-          </w:p>
-        </w:tc>
-        <w:tc>
-          <w:tcPr>
-            <w:tcW w:w="1247" w:type="dxa"/>
-          </w:tcPr>
-          <w:p>
-            <w:pPr>
-              <w:tabs>
-                <w:tab w:val="left" w:pos="1035"/>
-              </w:tabs>
-              <w:jc w:val="center"/>
-              <w:cnfStyle w:val="000000000000" w:firstRow="0" w:lastRow="0" w:firstColumn="0" w:lastColumn="0" w:oddVBand="0" w:evenVBand="0" w:oddHBand="0" w:evenHBand="0" w:firstRowFirstColumn="0" w:firstRowLastColumn="0" w:lastRowFirstColumn="0" w:lastRowLastColumn="0"/>
-              <w:rPr>
-                <w:lang w:val="en-US"/>
-              </w:rPr>
-            </w:pPr>
-            <w:r>
-              <w:rPr>
-                <w:lang w:val="en-US"/>
-              </w:rPr>
-              <w:t>224 x 224</w:t>
-            </w:r>
-          </w:p>
-        </w:tc>
-        <w:tc>
-          <w:tcPr>
-            <w:tcW w:w="1116" w:type="dxa"/>
-          </w:tcPr>
-          <w:p>
-            <w:pPr>
-              <w:tabs>
-                <w:tab w:val="left" w:pos="1035"/>
-              </w:tabs>
-              <w:jc w:val="center"/>
-              <w:cnfStyle w:val="000000000000" w:firstRow="0" w:lastRow="0" w:firstColumn="0" w:lastColumn="0" w:oddVBand="0" w:evenVBand="0" w:oddHBand="0" w:evenHBand="0" w:firstRowFirstColumn="0" w:firstRowLastColumn="0" w:lastRowFirstColumn="0" w:lastRowLastColumn="0"/>
-              <w:rPr>
-                <w:lang w:val="en-US"/>
-              </w:rPr>
-            </w:pPr>
-            <w:r>
-              <w:rPr>
-                <w:lang w:val="en-US"/>
-              </w:rPr>
-              <w:t>23,953 videos</w:t>
-            </w:r>
-          </w:p>
-        </w:tc>
-      </w:tr>
-      <w:tr>
-        <w:trPr>
-          <w:cnfStyle w:val="000000100000" w:firstRow="0" w:lastRow="0" w:firstColumn="0" w:lastColumn="0" w:oddVBand="0" w:evenVBand="0" w:oddHBand="1" w:evenHBand="0" w:firstRowFirstColumn="0" w:firstRowLastColumn="0" w:lastRowFirstColumn="0" w:lastRowLastColumn="0"/>
-        </w:trPr>
-        <w:tc>
-          <w:tcPr>
-            <w:cnfStyle w:val="001000000000" w:firstRow="0" w:lastRow="0" w:firstColumn="1" w:lastColumn="0" w:oddVBand="0" w:evenVBand="0" w:oddHBand="0" w:evenHBand="0" w:firstRowFirstColumn="0" w:firstRowLastColumn="0" w:lastRowFirstColumn="0" w:lastRowLastColumn="0"/>
-            <w:tcW w:w="1828" w:type="dxa"/>
-          </w:tcPr>
-          <w:p>
-            <w:pPr>
-              <w:tabs>
-                <w:tab w:val="left" w:pos="1035"/>
-              </w:tabs>
-              <w:rPr>
-                <w:b w:val="0"/>
-                <w:bCs w:val="0"/>
-                <w:lang w:val="en-US"/>
-              </w:rPr>
-            </w:pPr>
-            <w:r>
-              <w:rPr>
-                <w:b w:val="0"/>
-                <w:bCs w:val="0"/>
-                <w:lang w:val="en-US"/>
-              </w:rPr>
-              <w:t>RCNN [12]</w:t>
-            </w:r>
-          </w:p>
-        </w:tc>
-        <w:tc>
-          <w:tcPr>
-            <w:tcW w:w="1433" w:type="dxa"/>
-          </w:tcPr>
-          <w:p>
-            <w:pPr>
-              <w:tabs>
-                <w:tab w:val="left" w:pos="1035"/>
-              </w:tabs>
-              <w:jc w:val="center"/>
-              <w:cnfStyle w:val="000000100000" w:firstRow="0" w:lastRow="0" w:firstColumn="0" w:lastColumn="0" w:oddVBand="0" w:evenVBand="0" w:oddHBand="1" w:evenHBand="0" w:firstRowFirstColumn="0" w:firstRowLastColumn="0" w:lastRowFirstColumn="0" w:lastRowLastColumn="0"/>
-              <w:rPr>
-                <w:lang w:val="en-US"/>
-              </w:rPr>
-            </w:pPr>
-            <w:r>
-              <w:rPr>
-                <w:lang w:val="en-US"/>
-              </w:rPr>
-              <w:t>84.19</w:t>
-            </w:r>
-          </w:p>
-        </w:tc>
-        <w:tc>
-          <w:tcPr>
-            <w:tcW w:w="1134" w:type="dxa"/>
-          </w:tcPr>
-          <w:p>
-            <w:pPr>
-              <w:tabs>
-                <w:tab w:val="left" w:pos="1035"/>
-              </w:tabs>
-              <w:jc w:val="center"/>
-              <w:cnfStyle w:val="000000100000" w:firstRow="0" w:lastRow="0" w:firstColumn="0" w:lastColumn="0" w:oddVBand="0" w:evenVBand="0" w:oddHBand="1" w:evenHBand="0" w:firstRowFirstColumn="0" w:firstRowLastColumn="0" w:lastRowFirstColumn="0" w:lastRowLastColumn="0"/>
-              <w:rPr>
-                <w:lang w:val="en-US"/>
-              </w:rPr>
-            </w:pPr>
-            <w:r>
-              <w:rPr>
-                <w:lang w:val="en-US"/>
-              </w:rPr>
-              <w:t>83.69</w:t>
-            </w:r>
-          </w:p>
-        </w:tc>
-        <w:tc>
-          <w:tcPr>
-            <w:tcW w:w="1701" w:type="dxa"/>
-          </w:tcPr>
-          <w:p>
-            <w:pPr>
-              <w:tabs>
-                <w:tab w:val="left" w:pos="1035"/>
-              </w:tabs>
-              <w:jc w:val="center"/>
-              <w:cnfStyle w:val="000000100000" w:firstRow="0" w:lastRow="0" w:firstColumn="0" w:lastColumn="0" w:oddVBand="0" w:evenVBand="0" w:oddHBand="1" w:evenHBand="0" w:firstRowFirstColumn="0" w:firstRowLastColumn="0" w:lastRowFirstColumn="0" w:lastRowLastColumn="0"/>
-              <w:rPr>
-                <w:lang w:val="en-US"/>
-              </w:rPr>
-            </w:pPr>
-            <w:r>
-              <w:rPr>
-                <w:lang w:val="en-US"/>
-              </w:rPr>
-              <w:t>2006</w:t>
-            </w:r>
-          </w:p>
-        </w:tc>
-        <w:tc>
-          <w:tcPr>
-            <w:tcW w:w="567" w:type="dxa"/>
-          </w:tcPr>
-          <w:p>
-            <w:pPr>
-              <w:tabs>
-                <w:tab w:val="left" w:pos="1035"/>
-              </w:tabs>
-              <w:jc w:val="center"/>
-              <w:cnfStyle w:val="000000100000" w:firstRow="0" w:lastRow="0" w:firstColumn="0" w:lastColumn="0" w:oddVBand="0" w:evenVBand="0" w:oddHBand="1" w:evenHBand="0" w:firstRowFirstColumn="0" w:firstRowLastColumn="0" w:lastRowFirstColumn="0" w:lastRowLastColumn="0"/>
-              <w:rPr>
-                <w:lang w:val="en-US"/>
-              </w:rPr>
-            </w:pPr>
-            <w:r>
-              <w:rPr>
-                <w:lang w:val="en-US"/>
-              </w:rPr>
-              <w:t>2</w:t>
-            </w:r>
-          </w:p>
-        </w:tc>
-        <w:tc>
-          <w:tcPr>
-            <w:tcW w:w="1247" w:type="dxa"/>
-          </w:tcPr>
-          <w:p>
-            <w:pPr>
-              <w:tabs>
-                <w:tab w:val="left" w:pos="1035"/>
-              </w:tabs>
-              <w:jc w:val="center"/>
-              <w:cnfStyle w:val="000000100000" w:firstRow="0" w:lastRow="0" w:firstColumn="0" w:lastColumn="0" w:oddVBand="0" w:evenVBand="0" w:oddHBand="1" w:evenHBand="0" w:firstRowFirstColumn="0" w:firstRowLastColumn="0" w:lastRowFirstColumn="0" w:lastRowLastColumn="0"/>
-              <w:rPr>
-                <w:lang w:val="en-US"/>
-              </w:rPr>
-            </w:pPr>
-            <w:r>
-              <w:rPr>
-                <w:lang w:val="en-US"/>
-              </w:rPr>
-              <w:t>Remove?</w:t>
-            </w:r>
-          </w:p>
-        </w:tc>
-        <w:tc>
-          <w:tcPr>
-            <w:tcW w:w="1116" w:type="dxa"/>
-          </w:tcPr>
-          <w:p>
-            <w:pPr>
-              <w:tabs>
-                <w:tab w:val="left" w:pos="1035"/>
-              </w:tabs>
-              <w:jc w:val="center"/>
-              <w:cnfStyle w:val="000000100000" w:firstRow="0" w:lastRow="0" w:firstColumn="0" w:lastColumn="0" w:oddVBand="0" w:evenVBand="0" w:oddHBand="1" w:evenHBand="0" w:firstRowFirstColumn="0" w:firstRowLastColumn="0" w:lastRowFirstColumn="0" w:lastRowLastColumn="0"/>
-              <w:rPr>
-                <w:lang w:val="en-US"/>
-              </w:rPr>
-            </w:pPr>
-            <w:r>
-              <w:rPr>
-                <w:lang w:val="en-US"/>
-              </w:rPr>
-              <w:t>Remove?</w:t>
-            </w:r>
-          </w:p>
-        </w:tc>
-      </w:tr>
-      <w:tr>
-        <w:tc>
-          <w:tcPr>
-            <w:cnfStyle w:val="001000000000" w:firstRow="0" w:lastRow="0" w:firstColumn="1" w:lastColumn="0" w:oddVBand="0" w:evenVBand="0" w:oddHBand="0" w:evenHBand="0" w:firstRowFirstColumn="0" w:firstRowLastColumn="0" w:lastRowFirstColumn="0" w:lastRowLastColumn="0"/>
-            <w:tcW w:w="1828" w:type="dxa"/>
-          </w:tcPr>
-          <w:p>
-            <w:pPr>
-              <w:tabs>
-                <w:tab w:val="left" w:pos="1035"/>
-              </w:tabs>
-              <w:rPr>
-                <w:b w:val="0"/>
-                <w:bCs w:val="0"/>
-                <w:lang w:val="en-US"/>
-              </w:rPr>
-            </w:pPr>
-            <w:r>
-              <w:rPr>
-                <w:b w:val="0"/>
-                <w:bCs w:val="0"/>
-                <w:lang w:val="en-US"/>
-              </w:rPr>
-              <w:t>Faster R-CNN [13]</w:t>
-            </w:r>
-          </w:p>
-        </w:tc>
-        <w:tc>
-          <w:tcPr>
-            <w:tcW w:w="1433" w:type="dxa"/>
-          </w:tcPr>
-          <w:p>
-            <w:pPr>
-              <w:tabs>
-                <w:tab w:val="left" w:pos="1035"/>
-              </w:tabs>
-              <w:jc w:val="center"/>
-              <w:cnfStyle w:val="000000000000" w:firstRow="0" w:lastRow="0" w:firstColumn="0" w:lastColumn="0" w:oddVBand="0" w:evenVBand="0" w:oddHBand="0" w:evenHBand="0" w:firstRowFirstColumn="0" w:firstRowLastColumn="0" w:lastRowFirstColumn="0" w:lastRowLastColumn="0"/>
-              <w:rPr>
-                <w:lang w:val="en-US"/>
-              </w:rPr>
-            </w:pPr>
-            <w:r>
-              <w:rPr>
-                <w:lang w:val="en-US"/>
-              </w:rPr>
-              <w:t>83.96</w:t>
-            </w:r>
-          </w:p>
-        </w:tc>
-        <w:tc>
-          <w:tcPr>
-            <w:tcW w:w="1134" w:type="dxa"/>
-          </w:tcPr>
-          <w:p>
-            <w:pPr>
-              <w:tabs>
-                <w:tab w:val="left" w:pos="1035"/>
-              </w:tabs>
-              <w:jc w:val="center"/>
-              <w:cnfStyle w:val="000000000000" w:firstRow="0" w:lastRow="0" w:firstColumn="0" w:lastColumn="0" w:oddVBand="0" w:evenVBand="0" w:oddHBand="0" w:evenHBand="0" w:firstRowFirstColumn="0" w:firstRowLastColumn="0" w:lastRowFirstColumn="0" w:lastRowLastColumn="0"/>
-              <w:rPr>
-                <w:lang w:val="en-US"/>
-              </w:rPr>
-            </w:pPr>
-            <w:r>
-              <w:rPr>
-                <w:lang w:val="en-US"/>
-              </w:rPr>
-              <w:t>82.65</w:t>
-            </w:r>
-          </w:p>
-        </w:tc>
-        <w:tc>
-          <w:tcPr>
-            <w:tcW w:w="1701" w:type="dxa"/>
-          </w:tcPr>
-          <w:p>
-            <w:pPr>
-              <w:tabs>
-                <w:tab w:val="left" w:pos="1035"/>
-              </w:tabs>
-              <w:jc w:val="center"/>
-              <w:cnfStyle w:val="000000000000" w:firstRow="0" w:lastRow="0" w:firstColumn="0" w:lastColumn="0" w:oddVBand="0" w:evenVBand="0" w:oddHBand="0" w:evenHBand="0" w:firstRowFirstColumn="0" w:firstRowLastColumn="0" w:lastRowFirstColumn="0" w:lastRowLastColumn="0"/>
-              <w:rPr>
-                <w:lang w:val="en-US"/>
-              </w:rPr>
-            </w:pPr>
-            <w:r>
-              <w:rPr>
-                <w:lang w:val="en-US"/>
-              </w:rPr>
-              <w:t>2017</w:t>
-            </w:r>
-          </w:p>
-        </w:tc>
-        <w:tc>
-          <w:tcPr>
-            <w:tcW w:w="567" w:type="dxa"/>
-          </w:tcPr>
-          <w:p>
-            <w:pPr>
-              <w:tabs>
-                <w:tab w:val="left" w:pos="1035"/>
-              </w:tabs>
-              <w:jc w:val="center"/>
-              <w:cnfStyle w:val="000000000000" w:firstRow="0" w:lastRow="0" w:firstColumn="0" w:lastColumn="0" w:oddVBand="0" w:evenVBand="0" w:oddHBand="0" w:evenHBand="0" w:firstRowFirstColumn="0" w:firstRowLastColumn="0" w:lastRowFirstColumn="0" w:lastRowLastColumn="0"/>
-              <w:rPr>
-                <w:lang w:val="en-US"/>
-              </w:rPr>
-            </w:pPr>
-            <w:r>
-              <w:rPr>
-                <w:lang w:val="en-US"/>
-              </w:rPr>
-              <w:t>6</w:t>
-            </w:r>
-          </w:p>
-        </w:tc>
-        <w:tc>
-          <w:tcPr>
-            <w:tcW w:w="1247" w:type="dxa"/>
-          </w:tcPr>
-          <w:p>
-            <w:pPr>
-              <w:tabs>
-                <w:tab w:val="left" w:pos="1035"/>
-              </w:tabs>
-              <w:jc w:val="center"/>
-              <w:cnfStyle w:val="000000000000" w:firstRow="0" w:lastRow="0" w:firstColumn="0" w:lastColumn="0" w:oddVBand="0" w:evenVBand="0" w:oddHBand="0" w:evenHBand="0" w:firstRowFirstColumn="0" w:firstRowLastColumn="0" w:lastRowFirstColumn="0" w:lastRowLastColumn="0"/>
-              <w:rPr>
-                <w:lang w:val="en-US"/>
-              </w:rPr>
-            </w:pPr>
-            <w:r>
-              <w:rPr>
-                <w:lang w:val="en-US"/>
-              </w:rPr>
-              <w:t>Random Sizes</w:t>
-            </w:r>
-          </w:p>
-        </w:tc>
-        <w:tc>
-          <w:tcPr>
-            <w:tcW w:w="1116" w:type="dxa"/>
-          </w:tcPr>
-          <w:p>
-            <w:pPr>
-              <w:tabs>
-                <w:tab w:val="left" w:pos="1035"/>
-              </w:tabs>
-              <w:jc w:val="center"/>
-              <w:cnfStyle w:val="000000000000" w:firstRow="0" w:lastRow="0" w:firstColumn="0" w:lastColumn="0" w:oddVBand="0" w:evenVBand="0" w:oddHBand="0" w:evenHBand="0" w:firstRowFirstColumn="0" w:firstRowLastColumn="0" w:lastRowFirstColumn="0" w:lastRowLastColumn="0"/>
-              <w:rPr>
-                <w:lang w:val="en-US"/>
-              </w:rPr>
-            </w:pPr>
-            <w:r>
-              <w:rPr>
-                <w:lang w:val="en-US"/>
-              </w:rPr>
-              <w:t>2845 images</w:t>
-            </w:r>
-          </w:p>
-        </w:tc>
-      </w:tr>
-      <w:tr>
-        <w:trPr>
-          <w:cnfStyle w:val="000000100000" w:firstRow="0" w:lastRow="0" w:firstColumn="0" w:lastColumn="0" w:oddVBand="0" w:evenVBand="0" w:oddHBand="1" w:evenHBand="0" w:firstRowFirstColumn="0" w:firstRowLastColumn="0" w:lastRowFirstColumn="0" w:lastRowLastColumn="0"/>
-        </w:trPr>
-        <w:tc>
-          <w:tcPr>
-            <w:cnfStyle w:val="001000000000" w:firstRow="0" w:lastRow="0" w:firstColumn="1" w:lastColumn="0" w:oddVBand="0" w:evenVBand="0" w:oddHBand="0" w:evenHBand="0" w:firstRowFirstColumn="0" w:firstRowLastColumn="0" w:lastRowFirstColumn="0" w:lastRowLastColumn="0"/>
-            <w:tcW w:w="1828" w:type="dxa"/>
-          </w:tcPr>
-          <w:p>
-            <w:pPr>
-              <w:tabs>
-                <w:tab w:val="left" w:pos="1035"/>
-              </w:tabs>
-              <w:rPr>
-                <w:b w:val="0"/>
-                <w:bCs w:val="0"/>
-                <w:lang w:val="en-US"/>
-              </w:rPr>
-            </w:pPr>
-            <w:r>
-              <w:rPr>
-                <w:b w:val="0"/>
-                <w:bCs w:val="0"/>
-                <w:lang w:val="en-US"/>
-              </w:rPr>
-              <w:t>YOLO [14]</w:t>
-            </w:r>
-          </w:p>
-        </w:tc>
-        <w:tc>
-          <w:tcPr>
-            <w:tcW w:w="1433" w:type="dxa"/>
-          </w:tcPr>
-          <w:p>
-            <w:pPr>
-              <w:tabs>
-                <w:tab w:val="left" w:pos="1035"/>
-              </w:tabs>
-              <w:jc w:val="center"/>
-              <w:cnfStyle w:val="000000100000" w:firstRow="0" w:lastRow="0" w:firstColumn="0" w:lastColumn="0" w:oddVBand="0" w:evenVBand="0" w:oddHBand="1" w:evenHBand="0" w:firstRowFirstColumn="0" w:firstRowLastColumn="0" w:lastRowFirstColumn="0" w:lastRowLastColumn="0"/>
-              <w:rPr>
-                <w:lang w:val="en-US"/>
-              </w:rPr>
-            </w:pPr>
-            <w:r>
-              <w:rPr>
-                <w:lang w:val="en-US"/>
-              </w:rPr>
-              <w:t>88.34</w:t>
-            </w:r>
-          </w:p>
-        </w:tc>
-        <w:tc>
-          <w:tcPr>
-            <w:tcW w:w="1134" w:type="dxa"/>
-          </w:tcPr>
-          <w:p>
-            <w:pPr>
-              <w:tabs>
-                <w:tab w:val="left" w:pos="1035"/>
-              </w:tabs>
-              <w:jc w:val="center"/>
-              <w:cnfStyle w:val="000000100000" w:firstRow="0" w:lastRow="0" w:firstColumn="0" w:lastColumn="0" w:oddVBand="0" w:evenVBand="0" w:oddHBand="1" w:evenHBand="0" w:firstRowFirstColumn="0" w:firstRowLastColumn="0" w:lastRowFirstColumn="0" w:lastRowLastColumn="0"/>
-              <w:rPr>
-                <w:lang w:val="en-US"/>
-              </w:rPr>
-            </w:pPr>
-            <w:r>
-              <w:rPr>
-                <w:lang w:val="en-US"/>
-              </w:rPr>
-              <w:t>86.22</w:t>
-            </w:r>
-          </w:p>
-        </w:tc>
-        <w:tc>
-          <w:tcPr>
-            <w:tcW w:w="1701" w:type="dxa"/>
-          </w:tcPr>
-          <w:p>
-            <w:pPr>
-              <w:tabs>
-                <w:tab w:val="left" w:pos="1035"/>
-              </w:tabs>
-              <w:jc w:val="center"/>
-              <w:cnfStyle w:val="000000100000" w:firstRow="0" w:lastRow="0" w:firstColumn="0" w:lastColumn="0" w:oddVBand="0" w:evenVBand="0" w:oddHBand="1" w:evenHBand="0" w:firstRowFirstColumn="0" w:firstRowLastColumn="0" w:lastRowFirstColumn="0" w:lastRowLastColumn="0"/>
-              <w:rPr>
-                <w:lang w:val="en-US"/>
-              </w:rPr>
-            </w:pPr>
-            <w:r>
-              <w:rPr>
-                <w:lang w:val="en-US"/>
-              </w:rPr>
-              <w:t>2018</w:t>
-            </w:r>
-          </w:p>
-        </w:tc>
-        <w:tc>
-          <w:tcPr>
-            <w:tcW w:w="567" w:type="dxa"/>
-          </w:tcPr>
-          <w:p>
-            <w:pPr>
-              <w:tabs>
-                <w:tab w:val="left" w:pos="1035"/>
-              </w:tabs>
-              <w:jc w:val="center"/>
-              <w:cnfStyle w:val="000000100000" w:firstRow="0" w:lastRow="0" w:firstColumn="0" w:lastColumn="0" w:oddVBand="0" w:evenVBand="0" w:oddHBand="1" w:evenHBand="0" w:firstRowFirstColumn="0" w:firstRowLastColumn="0" w:lastRowFirstColumn="0" w:lastRowLastColumn="0"/>
-              <w:rPr>
-                <w:lang w:val="en-US"/>
-              </w:rPr>
-            </w:pPr>
-            <w:r>
-              <w:rPr>
-                <w:lang w:val="en-US"/>
-              </w:rPr>
-              <w:t>20</w:t>
-            </w:r>
-          </w:p>
-        </w:tc>
-        <w:tc>
-          <w:tcPr>
-            <w:tcW w:w="1247" w:type="dxa"/>
-          </w:tcPr>
-          <w:p>
-            <w:pPr>
-              <w:tabs>
-                <w:tab w:val="left" w:pos="1035"/>
-              </w:tabs>
-              <w:jc w:val="center"/>
-              <w:cnfStyle w:val="000000100000" w:firstRow="0" w:lastRow="0" w:firstColumn="0" w:lastColumn="0" w:oddVBand="0" w:evenVBand="0" w:oddHBand="1" w:evenHBand="0" w:firstRowFirstColumn="0" w:firstRowLastColumn="0" w:lastRowFirstColumn="0" w:lastRowLastColumn="0"/>
-              <w:rPr>
-                <w:lang w:val="en-US"/>
-              </w:rPr>
-            </w:pPr>
-            <w:r>
-              <w:rPr>
-                <w:lang w:val="en-US"/>
-              </w:rPr>
-              <w:t>N/A</w:t>
-            </w:r>
-          </w:p>
-        </w:tc>
-        <w:tc>
-          <w:tcPr>
-            <w:tcW w:w="1116" w:type="dxa"/>
-          </w:tcPr>
-          <w:p>
-            <w:pPr>
-              <w:tabs>
-                <w:tab w:val="left" w:pos="1035"/>
-              </w:tabs>
-              <w:jc w:val="center"/>
-              <w:cnfStyle w:val="000000100000" w:firstRow="0" w:lastRow="0" w:firstColumn="0" w:lastColumn="0" w:oddVBand="0" w:evenVBand="0" w:oddHBand="1" w:evenHBand="0" w:firstRowFirstColumn="0" w:firstRowLastColumn="0" w:lastRowFirstColumn="0" w:lastRowLastColumn="0"/>
-              <w:rPr>
-                <w:lang w:val="en-US"/>
-              </w:rPr>
-            </w:pPr>
-            <w:r>
-              <w:rPr>
-                <w:lang w:val="en-US"/>
-              </w:rPr>
-              <w:t>4655 images</w:t>
-            </w:r>
-          </w:p>
-        </w:tc>
-      </w:tr>
-      <w:tr>
-        <w:tc>
-          <w:tcPr>
-            <w:cnfStyle w:val="001000000000" w:firstRow="0" w:lastRow="0" w:firstColumn="1" w:lastColumn="0" w:oddVBand="0" w:evenVBand="0" w:oddHBand="0" w:evenHBand="0" w:firstRowFirstColumn="0" w:firstRowLastColumn="0" w:lastRowFirstColumn="0" w:lastRowLastColumn="0"/>
-            <w:tcW w:w="1828" w:type="dxa"/>
-          </w:tcPr>
-          <w:p>
-            <w:pPr>
-              <w:tabs>
-                <w:tab w:val="right" w:pos="1904"/>
-              </w:tabs>
-              <w:rPr>
-                <w:b w:val="0"/>
-                <w:bCs w:val="0"/>
-                <w:lang w:val="en-US"/>
-              </w:rPr>
-            </w:pPr>
-            <w:r>
-              <w:rPr>
-                <w:b w:val="0"/>
-                <w:bCs w:val="0"/>
-                <w:lang w:val="en-US"/>
-              </w:rPr>
-              <w:t>Fast YOLO [7]</w:t>
-            </w:r>
-            <w:r>
-              <w:rPr>
-                <w:b w:val="0"/>
-                <w:bCs w:val="0"/>
-                <w:lang w:val="en-US"/>
-              </w:rPr>
-              <w:tab/>
-            </w:r>
-          </w:p>
-        </w:tc>
-        <w:tc>
-          <w:tcPr>
-            <w:tcW w:w="1433" w:type="dxa"/>
-          </w:tcPr>
-          <w:p>
-            <w:pPr>
-              <w:tabs>
-                <w:tab w:val="left" w:pos="1035"/>
-              </w:tabs>
-              <w:jc w:val="center"/>
-              <w:cnfStyle w:val="000000000000" w:firstRow="0" w:lastRow="0" w:firstColumn="0" w:lastColumn="0" w:oddVBand="0" w:evenVBand="0" w:oddHBand="0" w:evenHBand="0" w:firstRowFirstColumn="0" w:firstRowLastColumn="0" w:lastRowFirstColumn="0" w:lastRowLastColumn="0"/>
-              <w:rPr>
-                <w:lang w:val="en-US"/>
-              </w:rPr>
-            </w:pPr>
-            <w:r>
-              <w:rPr>
-                <w:lang w:val="en-US"/>
-              </w:rPr>
-              <w:t>88.45</w:t>
-            </w:r>
-          </w:p>
-        </w:tc>
-        <w:tc>
-          <w:tcPr>
-            <w:tcW w:w="1134" w:type="dxa"/>
-          </w:tcPr>
-          <w:p>
-            <w:pPr>
-              <w:tabs>
-                <w:tab w:val="left" w:pos="1035"/>
-              </w:tabs>
-              <w:jc w:val="center"/>
-              <w:cnfStyle w:val="000000000000" w:firstRow="0" w:lastRow="0" w:firstColumn="0" w:lastColumn="0" w:oddVBand="0" w:evenVBand="0" w:oddHBand="0" w:evenHBand="0" w:firstRowFirstColumn="0" w:firstRowLastColumn="0" w:lastRowFirstColumn="0" w:lastRowLastColumn="0"/>
-              <w:rPr>
-                <w:lang w:val="en-US"/>
-              </w:rPr>
-            </w:pPr>
-            <w:r>
-              <w:rPr>
-                <w:lang w:val="en-US"/>
-              </w:rPr>
-              <w:t>86.64</w:t>
-            </w:r>
-          </w:p>
-        </w:tc>
-        <w:tc>
-          <w:tcPr>
-            <w:tcW w:w="1701" w:type="dxa"/>
-          </w:tcPr>
-          <w:p>
-            <w:pPr>
-              <w:tabs>
-                <w:tab w:val="left" w:pos="1035"/>
-              </w:tabs>
-              <w:jc w:val="center"/>
-              <w:cnfStyle w:val="000000000000" w:firstRow="0" w:lastRow="0" w:firstColumn="0" w:lastColumn="0" w:oddVBand="0" w:evenVBand="0" w:oddHBand="0" w:evenHBand="0" w:firstRowFirstColumn="0" w:firstRowLastColumn="0" w:lastRowFirstColumn="0" w:lastRowLastColumn="0"/>
-              <w:rPr>
-                <w:lang w:val="en-US"/>
-              </w:rPr>
-            </w:pPr>
-            <w:r>
-              <w:rPr>
-                <w:lang w:val="en-US"/>
-              </w:rPr>
-              <w:t>2018</w:t>
-            </w:r>
-          </w:p>
-        </w:tc>
-        <w:tc>
-          <w:tcPr>
-            <w:tcW w:w="567" w:type="dxa"/>
-          </w:tcPr>
-          <w:p>
-            <w:pPr>
-              <w:tabs>
-                <w:tab w:val="left" w:pos="1035"/>
-              </w:tabs>
-              <w:jc w:val="center"/>
-              <w:cnfStyle w:val="000000000000" w:firstRow="0" w:lastRow="0" w:firstColumn="0" w:lastColumn="0" w:oddVBand="0" w:evenVBand="0" w:oddHBand="0" w:evenHBand="0" w:firstRowFirstColumn="0" w:firstRowLastColumn="0" w:lastRowFirstColumn="0" w:lastRowLastColumn="0"/>
-              <w:rPr>
-                <w:lang w:val="en-US"/>
-              </w:rPr>
-            </w:pPr>
-            <w:r>
-              <w:rPr>
-                <w:lang w:val="en-US"/>
-              </w:rPr>
-              <w:t>45</w:t>
-            </w:r>
-          </w:p>
-        </w:tc>
-        <w:tc>
-          <w:tcPr>
-            <w:tcW w:w="1247" w:type="dxa"/>
-          </w:tcPr>
-          <w:p>
-            <w:pPr>
-              <w:tabs>
-                <w:tab w:val="left" w:pos="1035"/>
-              </w:tabs>
-              <w:jc w:val="center"/>
-              <w:cnfStyle w:val="000000000000" w:firstRow="0" w:lastRow="0" w:firstColumn="0" w:lastColumn="0" w:oddVBand="0" w:evenVBand="0" w:oddHBand="0" w:evenHBand="0" w:firstRowFirstColumn="0" w:firstRowLastColumn="0" w:lastRowFirstColumn="0" w:lastRowLastColumn="0"/>
-              <w:rPr>
-                <w:lang w:val="en-US"/>
-              </w:rPr>
-            </w:pPr>
-            <w:r>
-              <w:rPr>
-                <w:lang w:val="en-US"/>
-              </w:rPr>
-              <w:t>1280 x 720</w:t>
-            </w:r>
-          </w:p>
-        </w:tc>
-        <w:tc>
-          <w:tcPr>
-            <w:tcW w:w="1116" w:type="dxa"/>
-          </w:tcPr>
-          <w:p>
-            <w:pPr>
-              <w:tabs>
-                <w:tab w:val="left" w:pos="1035"/>
-              </w:tabs>
-              <w:jc w:val="center"/>
-              <w:cnfStyle w:val="000000000000" w:firstRow="0" w:lastRow="0" w:firstColumn="0" w:lastColumn="0" w:oddVBand="0" w:evenVBand="0" w:oddHBand="0" w:evenHBand="0" w:firstRowFirstColumn="0" w:firstRowLastColumn="0" w:lastRowFirstColumn="0" w:lastRowLastColumn="0"/>
-              <w:rPr>
-                <w:lang w:val="en-US"/>
-              </w:rPr>
-            </w:pPr>
-            <w:r>
-              <w:rPr>
-                <w:lang w:val="en-US"/>
-              </w:rPr>
-              <w:t>8000 images</w:t>
-            </w:r>
-          </w:p>
-        </w:tc>
-      </w:tr>
-      <w:tr>
-        <w:trPr>
-          <w:cnfStyle w:val="000000100000" w:firstRow="0" w:lastRow="0" w:firstColumn="0" w:lastColumn="0" w:oddVBand="0" w:evenVBand="0" w:oddHBand="1" w:evenHBand="0" w:firstRowFirstColumn="0" w:firstRowLastColumn="0" w:lastRowFirstColumn="0" w:lastRowLastColumn="0"/>
-        </w:trPr>
-        <w:tc>
-          <w:tcPr>
-            <w:cnfStyle w:val="001000000000" w:firstRow="0" w:lastRow="0" w:firstColumn="1" w:lastColumn="0" w:oddVBand="0" w:evenVBand="0" w:oddHBand="0" w:evenHBand="0" w:firstRowFirstColumn="0" w:firstRowLastColumn="0" w:lastRowFirstColumn="0" w:lastRowLastColumn="0"/>
-            <w:tcW w:w="1828" w:type="dxa"/>
-          </w:tcPr>
-          <w:p>
-            <w:pPr>
-              <w:tabs>
-                <w:tab w:val="left" w:pos="1035"/>
-              </w:tabs>
-              <w:rPr>
-                <w:b w:val="0"/>
-                <w:bCs w:val="0"/>
-                <w:lang w:val="en-US"/>
-              </w:rPr>
-            </w:pPr>
-            <w:r>
-              <w:rPr>
-                <w:b w:val="0"/>
-                <w:bCs w:val="0"/>
-                <w:lang w:val="en-US"/>
-              </w:rPr>
-              <w:t>SSD [15]</w:t>
-            </w:r>
-          </w:p>
-        </w:tc>
-        <w:tc>
-          <w:tcPr>
-            <w:tcW w:w="1433" w:type="dxa"/>
-          </w:tcPr>
-          <w:p>
-            <w:pPr>
-              <w:tabs>
-                <w:tab w:val="left" w:pos="1035"/>
-              </w:tabs>
-              <w:jc w:val="center"/>
-              <w:cnfStyle w:val="000000100000" w:firstRow="0" w:lastRow="0" w:firstColumn="0" w:lastColumn="0" w:oddVBand="0" w:evenVBand="0" w:oddHBand="1" w:evenHBand="0" w:firstRowFirstColumn="0" w:firstRowLastColumn="0" w:lastRowFirstColumn="0" w:lastRowLastColumn="0"/>
-              <w:rPr>
-                <w:lang w:val="en-US"/>
-              </w:rPr>
-            </w:pPr>
-            <w:r>
-              <w:rPr>
-                <w:lang w:val="en-US"/>
-              </w:rPr>
-              <w:t>86.82</w:t>
-            </w:r>
-          </w:p>
-        </w:tc>
-        <w:tc>
-          <w:tcPr>
-            <w:tcW w:w="1134" w:type="dxa"/>
-          </w:tcPr>
-          <w:p>
-            <w:pPr>
-              <w:tabs>
-                <w:tab w:val="left" w:pos="1035"/>
-              </w:tabs>
-              <w:jc w:val="center"/>
-              <w:cnfStyle w:val="000000100000" w:firstRow="0" w:lastRow="0" w:firstColumn="0" w:lastColumn="0" w:oddVBand="0" w:evenVBand="0" w:oddHBand="1" w:evenHBand="0" w:firstRowFirstColumn="0" w:firstRowLastColumn="0" w:lastRowFirstColumn="0" w:lastRowLastColumn="0"/>
-              <w:rPr>
-                <w:lang w:val="en-US"/>
-              </w:rPr>
-            </w:pPr>
-            <w:r>
-              <w:rPr>
-                <w:lang w:val="en-US"/>
-              </w:rPr>
-              <w:t>84.10</w:t>
-            </w:r>
-          </w:p>
-        </w:tc>
-        <w:tc>
-          <w:tcPr>
-            <w:tcW w:w="1701" w:type="dxa"/>
-          </w:tcPr>
-          <w:p>
-            <w:pPr>
-              <w:tabs>
-                <w:tab w:val="left" w:pos="255"/>
-                <w:tab w:val="left" w:pos="1035"/>
-              </w:tabs>
-              <w:jc w:val="center"/>
-              <w:cnfStyle w:val="000000100000" w:firstRow="0" w:lastRow="0" w:firstColumn="0" w:lastColumn="0" w:oddVBand="0" w:evenVBand="0" w:oddHBand="1" w:evenHBand="0" w:firstRowFirstColumn="0" w:firstRowLastColumn="0" w:lastRowFirstColumn="0" w:lastRowLastColumn="0"/>
-              <w:rPr>
-                <w:lang w:val="en-US"/>
-              </w:rPr>
-            </w:pPr>
-            <w:r>
-              <w:rPr>
-                <w:lang w:val="en-US"/>
-              </w:rPr>
-              <w:t>201</w:t>
-            </w:r>
-            <w:r>
-              <w:rPr>
-                <w:lang w:val="en-US"/>
-              </w:rPr>
-              <w:t>8</w:t>
-            </w:r>
-          </w:p>
-        </w:tc>
-        <w:tc>
-          <w:tcPr>
-            <w:tcW w:w="567" w:type="dxa"/>
-          </w:tcPr>
-          <w:p>
-            <w:pPr>
-              <w:tabs>
-                <w:tab w:val="left" w:pos="1035"/>
-              </w:tabs>
-              <w:jc w:val="center"/>
-              <w:cnfStyle w:val="000000100000" w:firstRow="0" w:lastRow="0" w:firstColumn="0" w:lastColumn="0" w:oddVBand="0" w:evenVBand="0" w:oddHBand="1" w:evenHBand="0" w:firstRowFirstColumn="0" w:firstRowLastColumn="0" w:lastRowFirstColumn="0" w:lastRowLastColumn="0"/>
-              <w:rPr>
-                <w:lang w:val="en-US"/>
-              </w:rPr>
-            </w:pPr>
-            <w:r>
-              <w:rPr>
-                <w:lang w:val="en-US"/>
-              </w:rPr>
-              <w:t>25</w:t>
-            </w:r>
-          </w:p>
-        </w:tc>
-        <w:tc>
-          <w:tcPr>
-            <w:tcW w:w="1247" w:type="dxa"/>
-          </w:tcPr>
-          <w:p>
-            <w:pPr>
-              <w:tabs>
-                <w:tab w:val="left" w:pos="1035"/>
-              </w:tabs>
-              <w:jc w:val="center"/>
-              <w:cnfStyle w:val="000000100000" w:firstRow="0" w:lastRow="0" w:firstColumn="0" w:lastColumn="0" w:oddVBand="0" w:evenVBand="0" w:oddHBand="1" w:evenHBand="0" w:firstRowFirstColumn="0" w:firstRowLastColumn="0" w:lastRowFirstColumn="0" w:lastRowLastColumn="0"/>
-              <w:rPr>
-                <w:lang w:val="en-US"/>
-              </w:rPr>
-            </w:pPr>
-          </w:p>
-        </w:tc>
-        <w:tc>
-          <w:tcPr>
-            <w:tcW w:w="1116" w:type="dxa"/>
-          </w:tcPr>
-          <w:p>
-            <w:pPr>
-              <w:tabs>
-                <w:tab w:val="left" w:pos="1035"/>
-              </w:tabs>
-              <w:jc w:val="center"/>
-              <w:cnfStyle w:val="000000100000" w:firstRow="0" w:lastRow="0" w:firstColumn="0" w:lastColumn="0" w:oddVBand="0" w:evenVBand="0" w:oddHBand="1" w:evenHBand="0" w:firstRowFirstColumn="0" w:firstRowLastColumn="0" w:lastRowFirstColumn="0" w:lastRowLastColumn="0"/>
-              <w:rPr>
-                <w:lang w:val="en-US"/>
-              </w:rPr>
-            </w:pPr>
-          </w:p>
-        </w:tc>
-      </w:tr>
-    </w:tbl>
-    <w:p>
-      <w:pPr>
-        <w:tabs>
-          <w:tab w:val="left" w:pos="1035"/>
-        </w:tabs>
-        <w:rPr>
-          <w:lang w:val="en-US"/>
-        </w:rPr>
-      </w:pPr>
-    </w:p>
-    <w:p>
-      <w:pPr>
-        <w:tabs>
-          <w:tab w:val="left" w:pos="1035"/>
-        </w:tabs>
-        <w:rPr>
-          <w:lang w:val="en-US"/>
-        </w:rPr>
-      </w:pPr>
-      <w:r>
-        <w:rPr>
-          <w:lang w:val="en-US"/>
-        </w:rPr>
-        <w:t>Baseline Approaches (Table 2)</w:t>
-      </w:r>
-    </w:p>
-    <w:p>
-      <w:pPr>
-        <w:pStyle w:val="ListParagraph"/>
-        <w:numPr>
-          <w:ilvl w:val="0"/>
-          <w:numId w:val="1"/>
-        </w:numPr>
-        <w:rPr>
-          <w:lang w:val="en-US"/>
-        </w:rPr>
-      </w:pPr>
-      <w:r>
-        <w:rPr>
-          <w:lang w:val="en-US"/>
-        </w:rPr>
-        <w:t>Sliding Window</w:t>
-      </w:r>
-      <w:r>
-        <w:rPr>
-          <w:lang w:val="en-US"/>
-        </w:rPr>
-        <w:t>: It can predict the classes of each object inside an image by dividing the images into grids and extracting the features of each grid.</w:t>
-      </w:r>
-    </w:p>
-    <w:p>
-      <w:pPr>
-        <w:pStyle w:val="ListParagraph"/>
-        <w:numPr>
-          <w:ilvl w:val="0"/>
-          <w:numId w:val="1"/>
-        </w:numPr>
-        <w:tabs>
-          <w:tab w:val="left" w:pos="1035"/>
-        </w:tabs>
-        <w:rPr>
-          <w:lang w:val="en-US"/>
-        </w:rPr>
-      </w:pPr>
-      <w:r>
-        <w:rPr>
-          <w:lang w:val="en-US"/>
-        </w:rPr>
-        <w:t>CNN: The color, edge, texture, and more are extracted by a convolution operation from the images.</w:t>
-      </w:r>
-    </w:p>
-    <w:p>
-      <w:pPr>
-        <w:pStyle w:val="ListParagraph"/>
-        <w:numPr>
-          <w:ilvl w:val="0"/>
-          <w:numId w:val="1"/>
-        </w:numPr>
-        <w:tabs>
-          <w:tab w:val="left" w:pos="1035"/>
-        </w:tabs>
-        <w:rPr>
-          <w:lang w:val="en-US"/>
-        </w:rPr>
-      </w:pPr>
-      <w:r>
-        <w:rPr>
-          <w:lang w:val="en-US"/>
-        </w:rPr>
-        <w:lastRenderedPageBreak/>
-        <w:t xml:space="preserve">RCNN: The images are divided into a grid, and by using CNN the regions are classified as part of the object or part of the background. </w:t>
-      </w:r>
-    </w:p>
-    <w:p>
-      <w:pPr>
-        <w:pStyle w:val="ListParagraph"/>
-        <w:numPr>
-          <w:ilvl w:val="0"/>
-          <w:numId w:val="1"/>
-        </w:numPr>
-        <w:tabs>
-          <w:tab w:val="left" w:pos="1035"/>
-        </w:tabs>
-        <w:rPr>
-          <w:lang w:val="en-US"/>
-        </w:rPr>
-      </w:pPr>
-      <w:r>
-        <w:rPr>
-          <w:lang w:val="en-US"/>
-        </w:rPr>
-        <w:t>Faster R-CNN: Same basis as RCNN and CNN but images features are only extracted once.</w:t>
-      </w:r>
-    </w:p>
-    <w:p>
-      <w:pPr>
-        <w:pStyle w:val="ListParagraph"/>
-        <w:numPr>
-          <w:ilvl w:val="0"/>
-          <w:numId w:val="1"/>
-        </w:numPr>
-        <w:tabs>
-          <w:tab w:val="left" w:pos="1035"/>
-        </w:tabs>
-        <w:rPr>
-          <w:lang w:val="en-US"/>
-        </w:rPr>
-      </w:pPr>
-      <w:r>
-        <w:rPr>
-          <w:lang w:val="en-US"/>
-        </w:rPr>
-        <w:t xml:space="preserve">YOLO: </w:t>
-      </w:r>
-      <w:r>
-        <w:rPr>
-          <w:lang w:val="en-US"/>
-        </w:rPr>
-        <w:t>The picture is split into many grids, and the likelihood of an object's center landing within the grid is determined. The category probabilities of the items are computed using</w:t>
-      </w:r>
-      <w:r>
-        <w:rPr>
-          <w:lang w:val="en-US"/>
-        </w:rPr>
-        <w:t xml:space="preserve"> </w:t>
-      </w:r>
-      <w:r>
-        <w:rPr>
-          <w:lang w:val="en-US"/>
-        </w:rPr>
-        <w:t>boundary boxes.</w:t>
-      </w:r>
-    </w:p>
-    <w:p>
-      <w:pPr>
-        <w:pStyle w:val="ListParagraph"/>
-        <w:numPr>
-          <w:ilvl w:val="0"/>
-          <w:numId w:val="1"/>
-        </w:numPr>
-        <w:tabs>
-          <w:tab w:val="left" w:pos="1035"/>
-        </w:tabs>
-        <w:rPr>
-          <w:lang w:val="en-US"/>
-        </w:rPr>
-      </w:pPr>
-      <w:r>
-        <w:rPr>
-          <w:lang w:val="en-US"/>
-        </w:rPr>
-        <w:t xml:space="preserve">SSD: </w:t>
-      </w:r>
-      <w:r>
-        <w:rPr>
-          <w:lang w:val="en-US"/>
-        </w:rPr>
-        <w:t>The output of multiple layers is used to extract different scales of feature mapping. To establish the object categories in the grids, the mess is separated into several scales.</w:t>
-      </w:r>
-    </w:p>
     <w:p>
       <w:pPr>
         <w:tabs>

</xml_diff>